<commit_message>
aggiunto schema processi interni
</commit_message>
<xml_diff>
--- a/tesina.docx
+++ b/tesina.docx
@@ -190,11 +190,6 @@
     <w:p>
       <w:pPr>
         <w:jc w:val="center"/>
-      </w:pPr>
-    </w:p>
-    <w:p>
-      <w:pPr>
-        <w:jc w:val="center"/>
         <w:rPr>
           <w:sz w:val="52"/>
           <w:szCs w:val="52"/>
@@ -205,6 +200,7 @@
           <w:sz w:val="52"/>
           <w:szCs w:val="52"/>
         </w:rPr>
+        <w:lastRenderedPageBreak/>
         <w:t>Indice</w:t>
       </w:r>
     </w:p>
@@ -586,43 +582,30 @@
     <w:p>
       <w:pPr>
         <w:rPr>
-          <w:sz w:val="24"/>
-          <w:szCs w:val="24"/>
-        </w:rPr>
-      </w:pPr>
-    </w:p>
-    <w:p>
-      <w:pPr>
-        <w:rPr>
-          <w:sz w:val="24"/>
-          <w:szCs w:val="24"/>
-        </w:rPr>
-      </w:pPr>
-    </w:p>
-    <w:p>
-      <w:pPr>
-        <w:rPr>
-          <w:sz w:val="24"/>
-          <w:szCs w:val="24"/>
-        </w:rPr>
-      </w:pPr>
-    </w:p>
-    <w:p>
-      <w:pPr>
-        <w:rPr>
           <w:b/>
           <w:bCs/>
           <w:sz w:val="48"/>
           <w:szCs w:val="48"/>
         </w:rPr>
       </w:pPr>
-      <w:r>
+    </w:p>
+    <w:p>
+      <w:pPr>
         <w:rPr>
           <w:b/>
           <w:bCs/>
           <w:sz w:val="48"/>
           <w:szCs w:val="48"/>
         </w:rPr>
+      </w:pPr>
+      <w:r>
+        <w:rPr>
+          <w:b/>
+          <w:bCs/>
+          <w:sz w:val="48"/>
+          <w:szCs w:val="48"/>
+        </w:rPr>
+        <w:lastRenderedPageBreak/>
         <w:t>Raccolta informazioni (intervista al tecnico)</w:t>
       </w:r>
     </w:p>
@@ -758,6 +741,409 @@
         </w:rPr>
         <w:t>“Come gestite l’assistenza e le varie richieste dei clienti?”</w:t>
       </w:r>
+    </w:p>
+    <w:p>
+      <w:pPr>
+        <w:rPr>
+          <w:b/>
+          <w:bCs/>
+          <w:sz w:val="28"/>
+          <w:szCs w:val="28"/>
+        </w:rPr>
+      </w:pPr>
+    </w:p>
+    <w:p>
+      <w:pPr>
+        <w:rPr>
+          <w:b/>
+          <w:bCs/>
+          <w:sz w:val="28"/>
+          <w:szCs w:val="28"/>
+        </w:rPr>
+      </w:pPr>
+      <w:r>
+        <w:rPr>
+          <w:b/>
+          <w:bCs/>
+          <w:sz w:val="28"/>
+          <w:szCs w:val="28"/>
+        </w:rPr>
+        <w:t>Signor Piozzi:</w:t>
+      </w:r>
+    </w:p>
+    <w:p>
+      <w:pPr>
+        <w:rPr>
+          <w:sz w:val="28"/>
+          <w:szCs w:val="28"/>
+        </w:rPr>
+      </w:pPr>
+      <w:r>
+        <w:rPr>
+          <w:sz w:val="28"/>
+          <w:szCs w:val="28"/>
+        </w:rPr>
+        <w:t xml:space="preserve">“Con mail, telefoni. C’è un sistema di gestione e-mail AziendDesk, però non è di facile utilizzo per la parte di statistica. Siccome è un gestore di e-mail, genera un </w:t>
+      </w:r>
+      <w:r>
+        <w:rPr>
+          <w:sz w:val="28"/>
+          <w:szCs w:val="28"/>
+        </w:rPr>
+        <w:lastRenderedPageBreak/>
+        <w:t>ticket nell’oggetto, ma se voglio sapere il tempo dedicato per mandare al la soluzione, piuttosto che avere delle note interne, lì siamo limitati. Soprattutto siamo limitati sul fatto che non c’è un abbinamento tra ticket e matricola. Prima di poter sapere se un ticket è da fatturare, ci impieghiamo dai 7 ai 10 giorni per poter fare una reportistica mensile da consegnare in amministrazione. Non è possibile. Ci serve quindi un database che permette di avere le informazioni dal lato amministrativo ma anche a livello statistico, non solo rotture e ticket, ma anche problemi che spesso vengono riscontrati. C’è la necessità di abbinare alcune causali al ticket, in maniera tale da andare a ricercare la soluzione più adottata su una specifica famiglia macchina.”</w:t>
+      </w:r>
+    </w:p>
+    <w:p>
+      <w:pPr>
+        <w:rPr>
+          <w:b/>
+          <w:bCs/>
+          <w:sz w:val="28"/>
+          <w:szCs w:val="28"/>
+        </w:rPr>
+      </w:pPr>
+    </w:p>
+    <w:p>
+      <w:pPr>
+        <w:rPr>
+          <w:b/>
+          <w:bCs/>
+          <w:sz w:val="28"/>
+          <w:szCs w:val="28"/>
+        </w:rPr>
+      </w:pPr>
+      <w:r>
+        <w:rPr>
+          <w:b/>
+          <w:bCs/>
+          <w:sz w:val="28"/>
+          <w:szCs w:val="28"/>
+        </w:rPr>
+        <w:t>Gruppo:</w:t>
+      </w:r>
+    </w:p>
+    <w:p>
+      <w:pPr>
+        <w:rPr>
+          <w:sz w:val="28"/>
+          <w:szCs w:val="28"/>
+        </w:rPr>
+      </w:pPr>
+      <w:r>
+        <w:rPr>
+          <w:sz w:val="28"/>
+          <w:szCs w:val="28"/>
+        </w:rPr>
+        <w:t>“Parlando delle causali, ci potrebbe fare degli esempi per capire quali sono quelle che capitano più di frequente?</w:t>
+      </w:r>
+    </w:p>
+    <w:p>
+      <w:pPr>
+        <w:rPr>
+          <w:b/>
+          <w:bCs/>
+          <w:sz w:val="28"/>
+          <w:szCs w:val="28"/>
+        </w:rPr>
+      </w:pPr>
+      <w:r>
+        <w:rPr>
+          <w:b/>
+          <w:bCs/>
+          <w:sz w:val="28"/>
+          <w:szCs w:val="28"/>
+        </w:rPr>
+        <w:t>Signor Piozzi:</w:t>
+      </w:r>
+    </w:p>
+    <w:p>
+      <w:pPr>
+        <w:rPr>
+          <w:sz w:val="28"/>
+          <w:szCs w:val="28"/>
+        </w:rPr>
+      </w:pPr>
+      <w:r>
+        <w:rPr>
+          <w:sz w:val="28"/>
+          <w:szCs w:val="28"/>
+        </w:rPr>
+        <w:t xml:space="preserve">“La causale viene usata come parola chiave per cercare di instradare il tecnico ad una possibile soluzione. Come guida, poi sta al cliente riuscire ad avere la sensibilità di indicare la causale giusta, poi può anche capitare che il tecnico cambi la causale quando l’ha completamente cannata. Molto dipende da chi apre il ticket, perché spesso non è il referente tecnico del cliente, ma l’operatore che sta a bordo macchina. Ha il corso, viene formato però può capitare quando le istallazioni sono recenti e deve prendere famigliarità con la macchina. Spesso e volentieri fanno “macchina ferma” così magari cerchiamo di intervenire il prima possibile, perché un conto è la richiesta di un consumabile, un altro è avere la macchina ferma che vuol dire che non stai lavorando. Cerchiamo di essere più rapidi nella risposta. Abbiamo tra le causali: “proiezione” dei sistemi cam con ½ proiettori che proiettano il pezzo o i pezzi da tagliare. La macchina non fa altro che acquisire la forma del pezzo di pelle da tagliare, che è un poligono irregolare, e vengono segnalati eventuali zone rovinate che non le usa per il calcolo del nesting, per ottimizzare il tipo di taglio da fare per avere meno scarto possibile. Altre causali sono: “fotocamere”; “consulenza software”; “macchina bloccata”; “macchina non si avvia”; “aspirazione” perché comunque le pelli piuttosto che i cartoncini quando la testa di taglio passa, questa fa attrito e quindi il materiale può scivolare sotto il piano. Quindi sotto ci sono degli aspiratori che rendono stabile il piano durante il taglio o la lavorazione della fresa. Quindi ci potrebbe essere un problema di fissaggio del materiale. Abbiamo “teste di taglio” se queste hanno che problema, per esempio, non riconosce o non riesce a </w:t>
+      </w:r>
+      <w:r>
+        <w:rPr>
+          <w:sz w:val="28"/>
+          <w:szCs w:val="28"/>
+        </w:rPr>
+        <w:lastRenderedPageBreak/>
+        <w:t>bloccare l’utensile, magari l’altezza settata nel software è errata e quindi non riesce a tagliare tutto il materiale o è sceso troppo. Abbiamo anche “ricambi/consumabili”, “pc”. Queste sono le principali. Poi ne vengono aggiunte altre a seconda della situazione.</w:t>
+      </w:r>
+    </w:p>
+    <w:p>
+      <w:pPr>
+        <w:rPr>
+          <w:b/>
+          <w:bCs/>
+          <w:sz w:val="28"/>
+          <w:szCs w:val="28"/>
+        </w:rPr>
+      </w:pPr>
+      <w:r>
+        <w:rPr>
+          <w:b/>
+          <w:bCs/>
+          <w:sz w:val="28"/>
+          <w:szCs w:val="28"/>
+        </w:rPr>
+        <w:t>Gruppo:</w:t>
+      </w:r>
+    </w:p>
+    <w:p>
+      <w:pPr>
+        <w:rPr>
+          <w:sz w:val="28"/>
+          <w:szCs w:val="28"/>
+        </w:rPr>
+      </w:pPr>
+      <w:r>
+        <w:rPr>
+          <w:sz w:val="28"/>
+          <w:szCs w:val="28"/>
+        </w:rPr>
+        <w:t>“Lei ha parlato di famiglie di macchine, e i materiali con cui operate sono molto differenti li uni dagli altri. Come fate a gestire le varie richieste? Dubito che i tecnici siano esperti in tutte le macchine. Ce ne potrebbe indicare qualcuna?”</w:t>
+      </w:r>
+    </w:p>
+    <w:p>
+      <w:pPr>
+        <w:rPr>
+          <w:sz w:val="28"/>
+          <w:szCs w:val="28"/>
+        </w:rPr>
+      </w:pPr>
+      <w:r>
+        <w:rPr>
+          <w:b/>
+          <w:bCs/>
+          <w:sz w:val="28"/>
+          <w:szCs w:val="28"/>
+        </w:rPr>
+        <w:t>Signor Piozzi:</w:t>
+      </w:r>
+    </w:p>
+    <w:p>
+      <w:pPr>
+        <w:rPr>
+          <w:sz w:val="28"/>
+          <w:szCs w:val="28"/>
+        </w:rPr>
+      </w:pPr>
+      <w:r>
+        <w:rPr>
+          <w:sz w:val="28"/>
+          <w:szCs w:val="28"/>
+        </w:rPr>
+        <w:t>“Quando andiamo a censire un nuovo tecnico oltre ad indicare l’e-mail specifica, andiamo ad indicare su quali macchine effettive lui ha le competenze. Perché all’apertura di un ticket è inutile che lo faccio gestire ad uno che magari la macchina la conosce poco o niente perché i tempi di risoluzione sarebbero troppo lunghi. Se internamente però c’è un tecnico più esperto di quella macchina e uno meno esperto che sta iniziando ad imparare, quindi prima di tutto si deve fare le ossa in produzione e conoscere quella macchina come è stata realizzata. Seguirà anche il collaudo finale e le installazioni e poi nella fase di affiancamento, nell’ufficio support, i più esperti passano le informazioni ai meno esperti di quel settore. Abbiamo un paio di tecnici più spinti sulla parte di automazione rispetto alla parte “pelli”, che è un settore completamente diverso rispetto all’automazione. Ci vogliono anche competenze non solo lato macchina, ma anche del materiale, lato cad. Il discorso delle skill è nato principalmente per quello. Puntiamo ad avere almeno 2/3 tecnici resident che coprono tutto il raggio di azione possibile.</w:t>
+      </w:r>
+    </w:p>
+    <w:p>
+      <w:pPr>
+        <w:rPr>
+          <w:sz w:val="28"/>
+          <w:szCs w:val="28"/>
+        </w:rPr>
+      </w:pPr>
+      <w:r>
+        <w:rPr>
+          <w:sz w:val="28"/>
+          <w:szCs w:val="28"/>
+        </w:rPr>
+        <w:t xml:space="preserve">Per quanto concerne i macchinari, ci sono le Booster che sono quelle che vendiamo di più e sono per il settore pelle, e le Spark che è la più piccolina di casa. Andando su quelle più tecniche abbiamo la “Kombo TH”, e la Kombo STC. La prima ha 2 teste di taglio, mentre quelle dette precedentemente ne hanno solo 1. Ogni testa può avere dai 5 ai 7 utensili installati sopra e una telecamera per acquisire eventuali mark sul materiale. La più grande della casa che è la Kombo TAV dove oltre corpo centrale, che presenta </w:t>
+      </w:r>
+      <w:proofErr w:type="gramStart"/>
+      <w:r>
+        <w:rPr>
+          <w:sz w:val="28"/>
+          <w:szCs w:val="28"/>
+        </w:rPr>
+        <w:t>2</w:t>
+      </w:r>
+      <w:proofErr w:type="gramEnd"/>
+      <w:r>
+        <w:rPr>
+          <w:sz w:val="28"/>
+          <w:szCs w:val="28"/>
+        </w:rPr>
+        <w:t xml:space="preserve"> teste di taglio, c’è anche la movimentazione, manuale o automatizzato, che porta il pallet in quota, posizionati sul piano di taglio e una volta che viene lavorato il materiale, c’è un piano di aspirazione che aspira verso l’alto il materiale che verrà portato su un nuovo pallet che verrà portato in uscita. Sta andando bene perché è quella più automatizzata possibile e ci stiamo attrezzando per far sì che anche le precedenti nella fase di carico e scarico siano automatizzate, anche nella qualità del taglio.</w:t>
+      </w:r>
+    </w:p>
+    <w:p>
+      <w:pPr>
+        <w:rPr>
+          <w:b/>
+          <w:bCs/>
+          <w:sz w:val="28"/>
+          <w:szCs w:val="28"/>
+        </w:rPr>
+      </w:pPr>
+    </w:p>
+    <w:p>
+      <w:pPr>
+        <w:rPr>
+          <w:b/>
+          <w:bCs/>
+          <w:sz w:val="28"/>
+          <w:szCs w:val="28"/>
+        </w:rPr>
+      </w:pPr>
+      <w:r>
+        <w:rPr>
+          <w:b/>
+          <w:bCs/>
+          <w:sz w:val="28"/>
+          <w:szCs w:val="28"/>
+        </w:rPr>
+        <w:t>Gruppo:</w:t>
+      </w:r>
+    </w:p>
+    <w:p>
+      <w:pPr>
+        <w:rPr>
+          <w:sz w:val="28"/>
+          <w:szCs w:val="28"/>
+        </w:rPr>
+      </w:pPr>
+      <w:r>
+        <w:rPr>
+          <w:sz w:val="28"/>
+          <w:szCs w:val="28"/>
+        </w:rPr>
+        <w:t>“Quanti tecnici avete a disposizione e qual è il raggio di azione che avete?”</w:t>
+      </w:r>
+    </w:p>
+    <w:p>
+      <w:pPr>
+        <w:rPr>
+          <w:b/>
+          <w:bCs/>
+          <w:sz w:val="28"/>
+          <w:szCs w:val="28"/>
+        </w:rPr>
+      </w:pPr>
+      <w:r>
+        <w:rPr>
+          <w:b/>
+          <w:bCs/>
+          <w:sz w:val="28"/>
+          <w:szCs w:val="28"/>
+        </w:rPr>
+        <w:t>Signor Piozzi:</w:t>
+      </w:r>
+    </w:p>
+    <w:p>
+      <w:pPr>
+        <w:rPr>
+          <w:sz w:val="28"/>
+          <w:szCs w:val="28"/>
+        </w:rPr>
+      </w:pPr>
+      <w:r>
+        <w:rPr>
+          <w:sz w:val="28"/>
+          <w:szCs w:val="28"/>
+        </w:rPr>
+        <w:t xml:space="preserve">“Abbiamo più di 1500 istallazioni in tutto il mondo dagli Usa, al Giappone, all’Australia passando per le varie nazioni europee fino al Sudafrica. Quindi, non ci rivolgiamo solo ad un mercato italiano, ma internazionale. Quindi il sistema del ticketing deve essere previsto in </w:t>
+      </w:r>
+      <w:proofErr w:type="gramStart"/>
+      <w:r>
+        <w:rPr>
+          <w:sz w:val="28"/>
+          <w:szCs w:val="28"/>
+        </w:rPr>
+        <w:t>2</w:t>
+      </w:r>
+      <w:proofErr w:type="gramEnd"/>
+      <w:r>
+        <w:rPr>
+          <w:sz w:val="28"/>
+          <w:szCs w:val="28"/>
+        </w:rPr>
+        <w:t xml:space="preserve"> lingue tendenzialmente. Ovviamente abbiamo un reparto software composto da circa 8 persone, quindi 8 tecnici, resident e non. Non abbiamo tanti tecnici resident, alcuni ticket cominciano a gestirli dei tecnici trasfertisti, che stanno 2/3 giorni qui, per poi ripassarlo ad un altro tecnico che dalle note capisce cosa ha fatto il precedente. Questi tecnici girano per l’Italia e per il mondo nel caso in cui avessimo la necessità di fare assistenza in loco. E ovviamente dobbiamo riuscire a identificare le richieste di assistenza dei clienti, nello specifico identificare la tipologia di macchina. Perché avendo macchine, comunque, molto diverse tra di loro, su settori diversi, anche i nostri tecnici del support sono suddivisi per un settore preciso rispetto che un altro. L’idea è quella di, sia per i nostri tecnici che per i nostri clienti, aprire un ticket legato ad una specifica macchina, in modo tale da capire quella macchina quanti problemi ha avuto in garanzia piuttosto che fuori garanzia. Quindi ci sarà una sorta di censimento clienti e prodotti abbinati che possono essere sia sistemi cam che software, perché magari facciamo assistenza/formazione sul software, e capire soprattutto quante ore o quanti interventi fanno i nostri tecnici su quella specifica macchina, suddividendola nel periodo di garanzia e non, perché poi se c’è un problema lato garanzia, andiamo a fare delle indagini più approfondite per capire se è un problema di fornitura, del nostro fornitore del materiale piuttosto che di assemblaggio della macchina finale che facciamo qui internamente.”</w:t>
+      </w:r>
+    </w:p>
+    <w:p>
+      <w:pPr>
+        <w:rPr>
+          <w:b/>
+          <w:bCs/>
+          <w:sz w:val="28"/>
+          <w:szCs w:val="28"/>
+        </w:rPr>
+      </w:pPr>
+      <w:r>
+        <w:rPr>
+          <w:b/>
+          <w:bCs/>
+          <w:sz w:val="28"/>
+          <w:szCs w:val="28"/>
+        </w:rPr>
+        <w:t>Gruppo:</w:t>
+      </w:r>
+    </w:p>
+    <w:p>
+      <w:pPr>
+        <w:rPr>
+          <w:sz w:val="28"/>
+          <w:szCs w:val="28"/>
+        </w:rPr>
+      </w:pPr>
+      <w:r>
+        <w:rPr>
+          <w:sz w:val="28"/>
+          <w:szCs w:val="28"/>
+        </w:rPr>
+        <w:t>“Come identificate un cliente e/o una macchina e come funziona la garanzia?”</w:t>
+      </w:r>
+    </w:p>
+    <w:p>
+      <w:pPr>
+        <w:rPr>
+          <w:b/>
+          <w:bCs/>
+          <w:sz w:val="28"/>
+          <w:szCs w:val="28"/>
+        </w:rPr>
+      </w:pPr>
+    </w:p>
+    <w:p>
+      <w:pPr>
+        <w:rPr>
+          <w:b/>
+          <w:bCs/>
+          <w:sz w:val="28"/>
+          <w:szCs w:val="28"/>
+        </w:rPr>
+      </w:pPr>
+    </w:p>
+    <w:p>
+      <w:pPr>
+        <w:rPr>
+          <w:b/>
+          <w:bCs/>
+          <w:sz w:val="28"/>
+          <w:szCs w:val="28"/>
+        </w:rPr>
+      </w:pPr>
+    </w:p>
+    <w:p>
+      <w:pPr>
+        <w:rPr>
+          <w:b/>
+          <w:bCs/>
+          <w:sz w:val="28"/>
+          <w:szCs w:val="28"/>
+        </w:rPr>
+      </w:pPr>
     </w:p>
     <w:p>
       <w:pPr>
@@ -801,34 +1187,8 @@
           <w:sz w:val="28"/>
           <w:szCs w:val="28"/>
         </w:rPr>
-        <w:t xml:space="preserve">“Con mail, telefoni. C’è un sistema di gestione e-mail </w:t>
-      </w:r>
-      <w:proofErr w:type="spellStart"/>
-      <w:r>
-        <w:rPr>
-          <w:sz w:val="28"/>
-          <w:szCs w:val="28"/>
-        </w:rPr>
-        <w:t>AziendDesk</w:t>
-      </w:r>
-      <w:proofErr w:type="spellEnd"/>
-      <w:r>
-        <w:rPr>
-          <w:sz w:val="28"/>
-          <w:szCs w:val="28"/>
-        </w:rPr>
-        <w:t>, però non è di facile utilizzo per la parte di statistica. Siccome è un gestore di e-mail, genera un ticket nell’oggetto, ma se voglio sapere il tempo dedicato per mandare al la soluzione, piuttosto che avere delle note interne, lì siamo limitati. Soprattutto siamo limitati sul fatto che non c’è un abbinamento tra ticket e matricola. Prima di poter sapere se un ticket è da fatturare, ci impieghiamo dai 7 ai 10 giorni per poter fare una reportistica mensile da consegnare in amministrazione. Non è possibile. Ci serve quindi un database che permette di avere le informazioni dal lato amministrativo ma anche a livello statistico, non solo rotture e ticket, ma anche problemi che spesso vengono riscontrati. C’è la necessità di abbinare alcune causali al ticket, in maniera tale da andare a ricercare la soluzione più adottata su una specifica famiglia macchina.”</w:t>
-      </w:r>
-    </w:p>
-    <w:p>
-      <w:pPr>
-        <w:rPr>
-          <w:b/>
-          <w:bCs/>
-          <w:sz w:val="28"/>
-          <w:szCs w:val="28"/>
-        </w:rPr>
-      </w:pPr>
+        <w:t>“L’idea è questa. Quando abbiniamo una nostra matricola, sistema cam, ogni famiglia prodotto viene identificato con una matricola che è un codice alfa-numerico di 12 cifre sia che sia un sistema cam, che un software. Quando andiamo ad abbinare cliente e matricola, indichiamo anche la data d’istallazione, e quindi di fine collaudo presso il cliente, che corrisponde alla data di inizio garanzia e indichiamo un periodo di garanzia che solitamente è dai 6 mesi ai 36 mesi, dipende dal contratto di vendita che poi i commerciali hanno. A seconda della presenza o meno della garanzia, del contratto e dell’insolvenza del cliente indichiamo a quali richieste dare la precedenza. Questo per fare da spartiacque tra garanzia e fuori garanzia. Pensavamo che all’apertura del ticket, sia da parte del cliente sia da parte nostra, ci sia la possibilità di indicare la macchina e di indicare una sorta di causale partendo da delle causali standard 4/5 per poi aumentarle, a scelta del cliente motivando perché sta facendo il ticket, per poterci fare delle statistiche. “</w:t>
+      </w:r>
     </w:p>
     <w:p>
       <w:pPr>
@@ -861,7 +1221,7 @@
           <w:sz w:val="28"/>
           <w:szCs w:val="28"/>
         </w:rPr>
-        <w:t>“Parlando delle causali, ci potrebbe fare degli esempi per capire quali sono quelle che capitano più di frequente?</w:t>
+        <w:t>“Per il momento non abbiamo altre domande. Qualora sorgessero dei dubbi o altre richieste di informazioni la contatteremo. Arrivederci”</w:t>
       </w:r>
     </w:p>
     <w:p>
@@ -895,397 +1255,8 @@
           <w:sz w:val="28"/>
           <w:szCs w:val="28"/>
         </w:rPr>
-        <w:t xml:space="preserve">“La causale viene usata come parola chiave per cercare di instradare il tecnico ad una possibile soluzione. Come guida, poi sta al cliente riuscire ad avere la sensibilità di indicare la causale giusta, poi può anche capitare che il tecnico cambi la causale quando l’ha completamente cannata. Molto dipende da chi apre il ticket, perché spesso non è il referente tecnico del cliente, ma l’operatore che sta a bordo macchina. Ha il corso, viene formato però può capitare quando le istallazioni sono recenti e deve prendere famigliarità con la macchina. Spesso e volentieri fanno “macchina ferma” così magari cerchiamo di intervenire il prima possibile, perché un conto è la richiesta di un consumabile, un altro è avere la macchina ferma che vuol dire che non stai lavorando. Cerchiamo di essere più rapidi nella risposta. Abbiamo tra le causali: “proiezione” dei sistemi cam con ½ proiettori che proiettano il pezzo o i pezzi da tagliare. La macchina non fa altro che acquisire la forma del pezzo di pelle da tagliare, che è un poligono irregolare, e vengono segnalati eventuali zone rovinate che non le usa per il calcolo del nesting, per ottimizzare il tipo di taglio da fare per avere meno scarto possibile. Altre causali sono: “fotocamere”; “consulenza software”; “macchina bloccata”; “macchina non si avvia”; “aspirazione” perché comunque le pelli piuttosto che i cartoncini quando la testa di taglio passa, questa fa attrito e quindi il materiale può scivolare sotto il piano. Quindi sotto ci sono degli </w:t>
-      </w:r>
-      <w:r>
-        <w:rPr>
-          <w:sz w:val="28"/>
-          <w:szCs w:val="28"/>
-        </w:rPr>
-        <w:lastRenderedPageBreak/>
-        <w:t>aspiratori che rendono stabile il piano durante il taglio o la lavorazione della fresa. Quindi ci potrebbe essere un problema di fissaggio del materiale. Abbiamo “teste di taglio” se queste hanno che problema, per esempio, non riconosce o non riesce a bloccare l’utensile, magari l’altezza settata nel software è errata e quindi non riesce a tagliare tutto il materiale o è sceso troppo. Abbiamo anche “ricambi/consumabili”, “pc”. Queste sono le principali. Poi ne vengono aggiunte altre a seconda della situazione.</w:t>
-      </w:r>
-    </w:p>
-    <w:p>
-      <w:pPr>
-        <w:rPr>
-          <w:b/>
-          <w:bCs/>
-          <w:sz w:val="28"/>
-          <w:szCs w:val="28"/>
-        </w:rPr>
-      </w:pPr>
-      <w:r>
-        <w:rPr>
-          <w:b/>
-          <w:bCs/>
-          <w:sz w:val="28"/>
-          <w:szCs w:val="28"/>
-        </w:rPr>
-        <w:t>Gruppo:</w:t>
-      </w:r>
-    </w:p>
-    <w:p>
-      <w:pPr>
-        <w:rPr>
-          <w:sz w:val="28"/>
-          <w:szCs w:val="28"/>
-        </w:rPr>
-      </w:pPr>
-      <w:r>
-        <w:rPr>
-          <w:sz w:val="28"/>
-          <w:szCs w:val="28"/>
-        </w:rPr>
-        <w:t>“Lei ha parlato di famiglie di macchine, e i materiali con cui operate sono molto differenti li uni dagli altri. Come fate a gestire le varie richieste? Dubito che i tecnici siano esperti in tutte le macchine. Ce ne potrebbe indicare qualcuna?”</w:t>
-      </w:r>
-    </w:p>
-    <w:p>
-      <w:pPr>
-        <w:rPr>
-          <w:sz w:val="28"/>
-          <w:szCs w:val="28"/>
-        </w:rPr>
-      </w:pPr>
-      <w:r>
-        <w:rPr>
-          <w:b/>
-          <w:bCs/>
-          <w:sz w:val="28"/>
-          <w:szCs w:val="28"/>
-        </w:rPr>
-        <w:t>Signor Piozzi:</w:t>
-      </w:r>
-    </w:p>
-    <w:p>
-      <w:pPr>
-        <w:rPr>
-          <w:sz w:val="28"/>
-          <w:szCs w:val="28"/>
-        </w:rPr>
-      </w:pPr>
-      <w:r>
-        <w:rPr>
-          <w:sz w:val="28"/>
-          <w:szCs w:val="28"/>
-        </w:rPr>
-        <w:t>“Quando andiamo a censire un nuovo tecnico oltre ad indicare l’e-mail specifica, andiamo ad indicare su quali macchine effettive lui ha le competenze. Perché all’apertura di un ticket è inutile che lo faccio gestire ad uno che magari la macchina la conosce poco o niente perché i tempi di risoluzione sarebbero troppo lunghi. Se internamente però c’è un tecnico più esperto di quella macchina e uno meno esperto che sta iniziando ad imparare, quindi prima di tutto si deve fare le ossa in produzione e conoscere quella macchina come è stata realizzata. Seguirà anche il collaudo finale e le installazioni e poi nella fase di affiancamento, nell’ufficio support, i più esperti passano le informazioni ai meno esperti di quel settore. Abbiamo un paio di tecnici più spinti sulla parte di automazione rispetto alla parte “pelli”, che è un settore completamente diverso rispetto all’automazione. Ci vogliono anche competenze non solo lato macchina, ma anche del materiale, lato cad. Il discorso delle skill è nato principalmente per quello. Puntiamo ad avere almeno 2/3 tecnici resident che coprono tutto il raggio di azione possibile.</w:t>
-      </w:r>
-    </w:p>
-    <w:p>
-      <w:pPr>
-        <w:rPr>
-          <w:sz w:val="28"/>
-          <w:szCs w:val="28"/>
-        </w:rPr>
-      </w:pPr>
-      <w:r>
-        <w:rPr>
-          <w:sz w:val="28"/>
-          <w:szCs w:val="28"/>
-        </w:rPr>
-        <w:t xml:space="preserve">Per quanto concerne i macchinari, ci sono le Booster che sono quelle che vendiamo di più e sono per il settore pelle, e le Spark che è la più piccolina di casa. Andando su quelle più tecniche abbiamo la “Kombo TH”, e la Kombo STC. La prima ha 2 teste di taglio, mentre quelle dette precedentemente ne hanno solo 1. Ogni testa può avere dai 5 ai 7 utensili installati sopra e una telecamera per acquisire eventuali mark sul materiale. La più grande della casa che è la Kombo TAV dove oltre corpo centrale, che presenta 2 teste di taglio, c’è anche la movimentazione, manuale o automatizzato, che porta il pallet in quota, posizionati sul piano di taglio e una volta che viene lavorato il materiale, c’è un piano di aspirazione che aspira verso l’alto il materiale che verrà portato su un nuovo pallet che verrà portato in uscita. Sta </w:t>
-      </w:r>
-      <w:r>
-        <w:rPr>
-          <w:sz w:val="28"/>
-          <w:szCs w:val="28"/>
-        </w:rPr>
-        <w:lastRenderedPageBreak/>
-        <w:t>andando bene perché è quella più automatizzata possibile e ci stiamo attrezzando per far sì che anche le precedenti nella fase di carico e scarico siano automatizzate, anche nella qualità del taglio.</w:t>
-      </w:r>
-    </w:p>
-    <w:p>
-      <w:pPr>
-        <w:rPr>
-          <w:b/>
-          <w:bCs/>
-          <w:sz w:val="28"/>
-          <w:szCs w:val="28"/>
-        </w:rPr>
-      </w:pPr>
-    </w:p>
-    <w:p>
-      <w:pPr>
-        <w:rPr>
-          <w:b/>
-          <w:bCs/>
-          <w:sz w:val="28"/>
-          <w:szCs w:val="28"/>
-        </w:rPr>
-      </w:pPr>
-      <w:r>
-        <w:rPr>
-          <w:b/>
-          <w:bCs/>
-          <w:sz w:val="28"/>
-          <w:szCs w:val="28"/>
-        </w:rPr>
-        <w:t>Gruppo:</w:t>
-      </w:r>
-    </w:p>
-    <w:p>
-      <w:pPr>
-        <w:rPr>
-          <w:sz w:val="28"/>
-          <w:szCs w:val="28"/>
-        </w:rPr>
-      </w:pPr>
-      <w:r>
-        <w:rPr>
-          <w:sz w:val="28"/>
-          <w:szCs w:val="28"/>
-        </w:rPr>
-        <w:t>“Quanti tecnici avete a disposizione e qual è il raggio di azione che avete?”</w:t>
-      </w:r>
-    </w:p>
-    <w:p>
-      <w:pPr>
-        <w:rPr>
-          <w:b/>
-          <w:bCs/>
-          <w:sz w:val="28"/>
-          <w:szCs w:val="28"/>
-        </w:rPr>
-      </w:pPr>
-      <w:r>
-        <w:rPr>
-          <w:b/>
-          <w:bCs/>
-          <w:sz w:val="28"/>
-          <w:szCs w:val="28"/>
-        </w:rPr>
-        <w:t>Signor Piozzi:</w:t>
-      </w:r>
-    </w:p>
-    <w:p>
-      <w:pPr>
-        <w:rPr>
-          <w:sz w:val="28"/>
-          <w:szCs w:val="28"/>
-        </w:rPr>
-      </w:pPr>
-      <w:r>
-        <w:rPr>
-          <w:sz w:val="28"/>
-          <w:szCs w:val="28"/>
-        </w:rPr>
-        <w:t>“Abbiamo più di 1500 istallazioni in tutto il mondo dagli Usa, al Giappone, all’Australia passando per le varie nazioni europee fino al Sudafrica. Quindi, non ci rivolgiamo solo ad un mercato italiano, ma internazionale. Quindi il sistema del ticketing deve essere previsto in 2 lingue tendenzialmente. Ovviamente abbiamo un reparto software composto da circa 8 persone, quindi 8 tecnici, resident e non. Non abbiamo tanti tecnici resident, alcuni ticket cominciano a gestirli dei tecnici trasfertisti, che stanno 2/3 giorni qui, per poi ripassarlo ad un altro tecnico che dalle note capisce cosa ha fatto il precedente. Questi tecnici girano per l’Italia e per il mondo nel caso in cui avessimo la necessità di fare assistenza in loco. E ovviamente dobbiamo riuscire a identificare le richieste di assistenza dei clienti, nello specifico identificare la tipologia di macchina. Perché avendo macchine, comunque, molto diverse tra di loro, su settori diversi, anche i nostri tecnici del support sono suddivisi per un settore preciso rispetto che un altro. L’idea è quella di, sia per i nostri tecnici che per i nostri clienti, aprire un ticket legato ad una specifica macchina, in modo tale da capire quella macchina quanti problemi ha avuto in garanzia piuttosto che fuori garanzia. Quindi ci sarà una sorta di censimento clienti e prodotti abbinati che possono essere sia sistemi cam che software, perché magari facciamo assistenza/formazione sul software, e capire soprattutto quante ore o quanti interventi fanno i nostri tecnici su quella specifica macchina, suddividendola nel periodo di garanzia e non, perché poi se c’è un problema lato garanzia, andiamo a fare delle indagini più approfondite per capire se è un problema di fornitura, del nostro fornitore del materiale piuttosto che di assemblaggio della macchina finale che facciamo qui internamente.”</w:t>
-      </w:r>
-    </w:p>
-    <w:p>
-      <w:pPr>
-        <w:rPr>
-          <w:b/>
-          <w:bCs/>
-          <w:sz w:val="28"/>
-          <w:szCs w:val="28"/>
-        </w:rPr>
-      </w:pPr>
-      <w:r>
-        <w:rPr>
-          <w:b/>
-          <w:bCs/>
-          <w:sz w:val="28"/>
-          <w:szCs w:val="28"/>
-        </w:rPr>
-        <w:t>Gruppo:</w:t>
-      </w:r>
-    </w:p>
-    <w:p>
-      <w:pPr>
-        <w:rPr>
-          <w:sz w:val="28"/>
-          <w:szCs w:val="28"/>
-        </w:rPr>
-      </w:pPr>
-      <w:r>
-        <w:rPr>
-          <w:sz w:val="28"/>
-          <w:szCs w:val="28"/>
-        </w:rPr>
-        <w:t>“Come identificate un cliente e/o una macchina e come funziona la garanzia?”</w:t>
-      </w:r>
-    </w:p>
-    <w:p>
-      <w:pPr>
-        <w:rPr>
-          <w:b/>
-          <w:bCs/>
-          <w:sz w:val="28"/>
-          <w:szCs w:val="28"/>
-        </w:rPr>
-      </w:pPr>
-    </w:p>
-    <w:p>
-      <w:pPr>
-        <w:rPr>
-          <w:b/>
-          <w:bCs/>
-          <w:sz w:val="28"/>
-          <w:szCs w:val="28"/>
-        </w:rPr>
-      </w:pPr>
-    </w:p>
-    <w:p>
-      <w:pPr>
-        <w:rPr>
-          <w:b/>
-          <w:bCs/>
-          <w:sz w:val="28"/>
-          <w:szCs w:val="28"/>
-        </w:rPr>
-      </w:pPr>
-    </w:p>
-    <w:p>
-      <w:pPr>
-        <w:rPr>
-          <w:b/>
-          <w:bCs/>
-          <w:sz w:val="28"/>
-          <w:szCs w:val="28"/>
-        </w:rPr>
-      </w:pPr>
-      <w:r>
-        <w:rPr>
-          <w:b/>
-          <w:bCs/>
-          <w:sz w:val="28"/>
-          <w:szCs w:val="28"/>
-        </w:rPr>
-        <w:t>Signor Piozzi:</w:t>
-      </w:r>
-    </w:p>
-    <w:p>
-      <w:pPr>
-        <w:rPr>
-          <w:sz w:val="28"/>
-          <w:szCs w:val="28"/>
-        </w:rPr>
-      </w:pPr>
-      <w:r>
-        <w:rPr>
-          <w:sz w:val="28"/>
-          <w:szCs w:val="28"/>
-        </w:rPr>
-        <w:t>“L’idea è questa. Quando abbiniamo una nostra matricola, sistema cam, ogni famiglia prodotto viene identificato con una matricola che è un codice alfa-numerico di 12 cifre sia che sia un sistema cam, che un software. Quando andiamo ad abbinare cliente e matricola, indichiamo anche la data d’istallazione, e quindi di fine collaudo presso il cliente, che corrisponde alla data di inizio garanzia e indichiamo un periodo di garanzia che solitamente è dai 6 mesi ai 36 mesi, dipende dal contratto di vendita che poi i commerciali hanno. A seconda della presenza o meno della garanzia, del contratto e dell’insolvenza del cliente indichiamo a quali richieste dare la precedenza. Questo per fare da spartiacque tra garanzia e fuori garanzia. Pensavamo che all’apertura del ticket, sia da parte del cliente sia da parte nostra, ci sia la possibilità di indicare la macchina e di indicare una sorta di causale partendo da delle causali standard 4/5 per poi aumentarle, a scelta del cliente motivando perché sta facendo il ticket, per poterci fare delle statistiche. “</w:t>
-      </w:r>
-    </w:p>
-    <w:p>
-      <w:pPr>
-        <w:rPr>
-          <w:b/>
-          <w:bCs/>
-          <w:sz w:val="28"/>
-          <w:szCs w:val="28"/>
-        </w:rPr>
-      </w:pPr>
-      <w:r>
-        <w:rPr>
-          <w:b/>
-          <w:bCs/>
-          <w:sz w:val="28"/>
-          <w:szCs w:val="28"/>
-        </w:rPr>
-        <w:t>Gruppo:</w:t>
-      </w:r>
-    </w:p>
-    <w:p>
-      <w:pPr>
-        <w:rPr>
-          <w:sz w:val="28"/>
-          <w:szCs w:val="28"/>
-        </w:rPr>
-      </w:pPr>
-      <w:r>
-        <w:rPr>
-          <w:sz w:val="28"/>
-          <w:szCs w:val="28"/>
-        </w:rPr>
-        <w:t>“Per il momento non abbiamo altre domande. Qualora sorgessero dei dubbi o altre richieste di informazioni la contatteremo. Arrivederci”</w:t>
-      </w:r>
-    </w:p>
-    <w:p>
-      <w:pPr>
-        <w:rPr>
-          <w:b/>
-          <w:bCs/>
-          <w:sz w:val="28"/>
-          <w:szCs w:val="28"/>
-        </w:rPr>
-      </w:pPr>
-      <w:r>
-        <w:rPr>
-          <w:b/>
-          <w:bCs/>
-          <w:sz w:val="28"/>
-          <w:szCs w:val="28"/>
-        </w:rPr>
-        <w:t>Signor Piozzi:</w:t>
-      </w:r>
-    </w:p>
-    <w:p>
-      <w:pPr>
-        <w:rPr>
-          <w:sz w:val="28"/>
-          <w:szCs w:val="28"/>
-        </w:rPr>
-      </w:pPr>
-      <w:r>
-        <w:rPr>
-          <w:sz w:val="28"/>
-          <w:szCs w:val="28"/>
-        </w:rPr>
         <w:t>“Non ci sono problemi. Alla prossima”</w:t>
       </w:r>
-    </w:p>
-    <w:p>
-      <w:pPr>
-        <w:rPr>
-          <w:sz w:val="24"/>
-          <w:szCs w:val="24"/>
-        </w:rPr>
-      </w:pPr>
-    </w:p>
-    <w:p>
-      <w:pPr>
-        <w:rPr>
-          <w:sz w:val="24"/>
-          <w:szCs w:val="24"/>
-        </w:rPr>
-      </w:pPr>
-    </w:p>
-    <w:p>
-      <w:pPr>
-        <w:rPr>
-          <w:sz w:val="24"/>
-          <w:szCs w:val="24"/>
-        </w:rPr>
-      </w:pPr>
-    </w:p>
-    <w:p>
-      <w:pPr>
-        <w:rPr>
-          <w:sz w:val="24"/>
-          <w:szCs w:val="24"/>
-        </w:rPr>
-      </w:pPr>
-    </w:p>
-    <w:p>
-      <w:pPr>
-        <w:rPr>
-          <w:sz w:val="24"/>
-          <w:szCs w:val="24"/>
-        </w:rPr>
-      </w:pPr>
-    </w:p>
-    <w:p>
-      <w:pPr>
-        <w:rPr>
-          <w:sz w:val="24"/>
-          <w:szCs w:val="24"/>
-        </w:rPr>
-      </w:pPr>
     </w:p>
     <w:p>
       <w:pPr>
@@ -1384,24 +1355,35 @@
           <w:szCs w:val="48"/>
         </w:rPr>
       </w:pPr>
-      <w:r>
+    </w:p>
+    <w:p>
+      <w:pPr>
         <w:rPr>
           <w:b/>
           <w:bCs/>
           <w:sz w:val="48"/>
           <w:szCs w:val="48"/>
         </w:rPr>
-        <w:t>Modulistica</w:t>
-      </w:r>
-    </w:p>
-    <w:p>
-      <w:pPr>
+      </w:pPr>
+      <w:r>
         <w:rPr>
           <w:b/>
           <w:bCs/>
           <w:sz w:val="48"/>
           <w:szCs w:val="48"/>
         </w:rPr>
+        <w:lastRenderedPageBreak/>
+        <w:t>Modulistica</w:t>
+      </w:r>
+    </w:p>
+    <w:p>
+      <w:pPr>
+        <w:rPr>
+          <w:b/>
+          <w:bCs/>
+          <w:sz w:val="48"/>
+          <w:szCs w:val="48"/>
+        </w:rPr>
       </w:pPr>
     </w:p>
     <w:p>
@@ -1418,6 +1400,36 @@
         </w:rPr>
         <w:t>Scheda tecnica macchinari esempio</w:t>
       </w:r>
+    </w:p>
+    <w:p>
+      <w:pPr>
+        <w:rPr>
+          <w:b/>
+          <w:bCs/>
+          <w:sz w:val="48"/>
+          <w:szCs w:val="48"/>
+        </w:rPr>
+      </w:pPr>
+    </w:p>
+    <w:p>
+      <w:pPr>
+        <w:rPr>
+          <w:b/>
+          <w:bCs/>
+          <w:sz w:val="48"/>
+          <w:szCs w:val="48"/>
+        </w:rPr>
+      </w:pPr>
+    </w:p>
+    <w:p>
+      <w:pPr>
+        <w:rPr>
+          <w:b/>
+          <w:bCs/>
+          <w:sz w:val="48"/>
+          <w:szCs w:val="48"/>
+        </w:rPr>
+      </w:pPr>
     </w:p>
     <w:p>
       <w:pPr>
@@ -2908,10 +2920,167 @@
         <w:rPr>
           <w:b/>
           <w:bCs/>
+          <w:sz w:val="24"/>
+          <w:szCs w:val="24"/>
+        </w:rPr>
+      </w:pPr>
+    </w:p>
+    <w:p>
+      <w:pPr>
+        <w:rPr>
+          <w:sz w:val="28"/>
+          <w:szCs w:val="28"/>
+        </w:rPr>
+      </w:pPr>
+      <w:r>
+        <w:rPr>
+          <w:sz w:val="28"/>
+          <w:szCs w:val="28"/>
+        </w:rPr>
+        <w:t>Basandoci sull’intervista</w:t>
+      </w:r>
+      <w:r>
+        <w:rPr>
+          <w:sz w:val="28"/>
+          <w:szCs w:val="28"/>
+        </w:rPr>
+        <w:t xml:space="preserve"> abbiamo pensato di rappresentare l’insieme dei processi aziendali in uno schema informale</w:t>
+      </w:r>
+      <w:r>
+        <w:rPr>
+          <w:sz w:val="28"/>
+          <w:szCs w:val="28"/>
+        </w:rPr>
+        <w:t xml:space="preserve"> che cerchi non di esplicitare l’andamento attuale dei processi tramite il sistema delle </w:t>
+      </w:r>
+      <w:r>
+        <w:rPr>
+          <w:sz w:val="28"/>
+          <w:szCs w:val="28"/>
+        </w:rPr>
+        <w:t>e-mail</w:t>
+      </w:r>
+      <w:r>
+        <w:rPr>
+          <w:sz w:val="28"/>
+          <w:szCs w:val="28"/>
+        </w:rPr>
+        <w:t xml:space="preserve"> ma di sintetizzare</w:t>
+      </w:r>
+      <w:r>
+        <w:rPr>
+          <w:sz w:val="28"/>
+          <w:szCs w:val="28"/>
+        </w:rPr>
+        <w:t>,</w:t>
+      </w:r>
+      <w:r>
+        <w:rPr>
+          <w:sz w:val="28"/>
+          <w:szCs w:val="28"/>
+        </w:rPr>
+        <w:t xml:space="preserve"> per semplicità</w:t>
+      </w:r>
+      <w:r>
+        <w:rPr>
+          <w:sz w:val="28"/>
+          <w:szCs w:val="28"/>
+        </w:rPr>
+        <w:t>,</w:t>
+      </w:r>
+      <w:r>
+        <w:rPr>
+          <w:sz w:val="28"/>
+          <w:szCs w:val="28"/>
+        </w:rPr>
+        <w:t xml:space="preserve"> il funzionamento del sistema di ticket da implementare, in quanto lo schema logico sarebbe stato completamente diverso da quanto richiesto dal committente. </w:t>
+      </w:r>
+    </w:p>
+    <w:p>
+      <w:pPr>
+        <w:jc w:val="center"/>
+        <w:rPr>
+          <w:b/>
+          <w:bCs/>
+          <w:sz w:val="24"/>
+          <w:szCs w:val="24"/>
+        </w:rPr>
+      </w:pPr>
+      <w:r>
+        <w:rPr>
+          <w:b/>
+          <w:bCs/>
+          <w:noProof/>
+          <w:sz w:val="24"/>
+          <w:szCs w:val="24"/>
+        </w:rPr>
+        <w:drawing>
+          <wp:inline distT="0" distB="0" distL="0" distR="0" wp14:anchorId="571E7061" wp14:editId="38C365BE">
+            <wp:extent cx="5151120" cy="6647180"/>
+            <wp:effectExtent l="0" t="0" r="0" b="1270"/>
+            <wp:docPr id="2" name="Immagine 2"/>
+            <wp:cNvGraphicFramePr>
+              <a:graphicFrameLocks xmlns:a="http://schemas.openxmlformats.org/drawingml/2006/main" noChangeAspect="1"/>
+            </wp:cNvGraphicFramePr>
+            <a:graphic xmlns:a="http://schemas.openxmlformats.org/drawingml/2006/main">
+              <a:graphicData uri="http://schemas.openxmlformats.org/drawingml/2006/picture">
+                <pic:pic xmlns:pic="http://schemas.openxmlformats.org/drawingml/2006/picture">
+                  <pic:nvPicPr>
+                    <pic:cNvPr id="0" name="Picture 2"/>
+                    <pic:cNvPicPr>
+                      <a:picLocks noChangeAspect="1" noChangeArrowheads="1"/>
+                    </pic:cNvPicPr>
+                  </pic:nvPicPr>
+                  <pic:blipFill>
+                    <a:blip r:embed="rId7">
+                      <a:extLst>
+                        <a:ext uri="{28A0092B-C50C-407E-A947-70E740481C1C}">
+                          <a14:useLocalDpi xmlns:a14="http://schemas.microsoft.com/office/drawing/2010/main" val="0"/>
+                        </a:ext>
+                      </a:extLst>
+                    </a:blip>
+                    <a:srcRect/>
+                    <a:stretch>
+                      <a:fillRect/>
+                    </a:stretch>
+                  </pic:blipFill>
+                  <pic:spPr bwMode="auto">
+                    <a:xfrm>
+                      <a:off x="0" y="0"/>
+                      <a:ext cx="5151616" cy="6647820"/>
+                    </a:xfrm>
+                    <a:prstGeom prst="rect">
+                      <a:avLst/>
+                    </a:prstGeom>
+                    <a:noFill/>
+                    <a:ln>
+                      <a:noFill/>
+                    </a:ln>
+                  </pic:spPr>
+                </pic:pic>
+              </a:graphicData>
+            </a:graphic>
+          </wp:inline>
+        </w:drawing>
+      </w:r>
+    </w:p>
+    <w:p>
+      <w:pPr>
+        <w:rPr>
+          <w:sz w:val="24"/>
+          <w:szCs w:val="24"/>
+        </w:rPr>
+      </w:pPr>
+      <w:r>
+        <w:rPr>
+          <w:b/>
+          <w:bCs/>
           <w:sz w:val="48"/>
           <w:szCs w:val="48"/>
         </w:rPr>
-      </w:pPr>
+        <w:lastRenderedPageBreak/>
+        <w:t>Strutturazione dei requisiti</w:t>
+      </w:r>
     </w:p>
     <w:p>
       <w:pPr>
@@ -2956,196 +3125,18 @@
     <w:p>
       <w:pPr>
         <w:rPr>
-          <w:b/>
-          <w:bCs/>
-          <w:sz w:val="48"/>
-          <w:szCs w:val="48"/>
-        </w:rPr>
-      </w:pPr>
-    </w:p>
-    <w:p>
-      <w:pPr>
-        <w:rPr>
-          <w:b/>
-          <w:bCs/>
-          <w:sz w:val="48"/>
-          <w:szCs w:val="48"/>
-        </w:rPr>
-      </w:pPr>
-    </w:p>
-    <w:p>
-      <w:pPr>
-        <w:rPr>
-          <w:b/>
-          <w:bCs/>
-          <w:sz w:val="48"/>
-          <w:szCs w:val="48"/>
-        </w:rPr>
-      </w:pPr>
-    </w:p>
-    <w:p>
-      <w:pPr>
-        <w:rPr>
-          <w:b/>
-          <w:bCs/>
-          <w:sz w:val="48"/>
-          <w:szCs w:val="48"/>
-        </w:rPr>
-      </w:pPr>
-    </w:p>
-    <w:p>
-      <w:pPr>
-        <w:rPr>
-          <w:b/>
-          <w:bCs/>
-          <w:sz w:val="48"/>
-          <w:szCs w:val="48"/>
-        </w:rPr>
-      </w:pPr>
-    </w:p>
-    <w:p>
-      <w:pPr>
-        <w:rPr>
-          <w:b/>
-          <w:bCs/>
-          <w:sz w:val="48"/>
-          <w:szCs w:val="48"/>
-        </w:rPr>
-      </w:pPr>
-    </w:p>
-    <w:p>
-      <w:pPr>
-        <w:rPr>
-          <w:b/>
-          <w:bCs/>
-          <w:sz w:val="48"/>
-          <w:szCs w:val="48"/>
-        </w:rPr>
-      </w:pPr>
-    </w:p>
-    <w:p>
-      <w:pPr>
-        <w:rPr>
-          <w:b/>
-          <w:bCs/>
-          <w:sz w:val="48"/>
-          <w:szCs w:val="48"/>
-        </w:rPr>
-      </w:pPr>
-    </w:p>
-    <w:p>
-      <w:pPr>
-        <w:rPr>
-          <w:b/>
-          <w:bCs/>
-          <w:sz w:val="48"/>
-          <w:szCs w:val="48"/>
-        </w:rPr>
-      </w:pPr>
-    </w:p>
-    <w:p>
-      <w:pPr>
-        <w:rPr>
-          <w:b/>
-          <w:bCs/>
-          <w:sz w:val="48"/>
-          <w:szCs w:val="48"/>
-        </w:rPr>
-      </w:pPr>
-    </w:p>
-    <w:p>
-      <w:pPr>
-        <w:rPr>
-          <w:b/>
-          <w:bCs/>
-          <w:sz w:val="48"/>
-          <w:szCs w:val="48"/>
-        </w:rPr>
-      </w:pPr>
-    </w:p>
-    <w:p>
-      <w:pPr>
-        <w:rPr>
-          <w:b/>
-          <w:bCs/>
-          <w:sz w:val="48"/>
-          <w:szCs w:val="48"/>
-        </w:rPr>
-      </w:pPr>
-    </w:p>
-    <w:p>
-      <w:pPr>
-        <w:rPr>
-          <w:sz w:val="24"/>
-          <w:szCs w:val="24"/>
-        </w:rPr>
-      </w:pPr>
-      <w:r>
-        <w:rPr>
-          <w:b/>
-          <w:bCs/>
-          <w:sz w:val="48"/>
-          <w:szCs w:val="48"/>
-        </w:rPr>
-        <w:lastRenderedPageBreak/>
-        <w:t>Strutturazione dei requisiti</w:t>
-      </w:r>
-    </w:p>
-    <w:p>
-      <w:pPr>
-        <w:rPr>
-          <w:b/>
-          <w:bCs/>
-          <w:sz w:val="48"/>
-          <w:szCs w:val="48"/>
-        </w:rPr>
-      </w:pPr>
-    </w:p>
-    <w:p>
-      <w:pPr>
-        <w:rPr>
-          <w:b/>
-          <w:bCs/>
-          <w:sz w:val="48"/>
-          <w:szCs w:val="48"/>
-        </w:rPr>
-      </w:pPr>
-    </w:p>
-    <w:p>
-      <w:pPr>
-        <w:rPr>
-          <w:b/>
-          <w:bCs/>
-          <w:sz w:val="48"/>
-          <w:szCs w:val="48"/>
-        </w:rPr>
-      </w:pPr>
-    </w:p>
-    <w:p>
-      <w:pPr>
-        <w:rPr>
-          <w:b/>
-          <w:bCs/>
-          <w:sz w:val="48"/>
-          <w:szCs w:val="48"/>
-        </w:rPr>
-      </w:pPr>
-    </w:p>
-    <w:p>
-      <w:pPr>
-        <w:rPr>
           <w:sz w:val="24"/>
           <w:szCs w:val="24"/>
         </w:rPr>
       </w:pPr>
     </w:p>
     <w:sectPr>
-      <w:headerReference w:type="even" r:id="rId7"/>
-      <w:headerReference w:type="default" r:id="rId8"/>
-      <w:footerReference w:type="even" r:id="rId9"/>
-      <w:footerReference w:type="default" r:id="rId10"/>
-      <w:headerReference w:type="first" r:id="rId11"/>
-      <w:footerReference w:type="first" r:id="rId12"/>
+      <w:headerReference w:type="even" r:id="rId8"/>
+      <w:headerReference w:type="default" r:id="rId9"/>
+      <w:footerReference w:type="even" r:id="rId10"/>
+      <w:footerReference w:type="default" r:id="rId11"/>
+      <w:headerReference w:type="first" r:id="rId12"/>
+      <w:footerReference w:type="first" r:id="rId13"/>
       <w:pgSz w:w="11906" w:h="16838"/>
       <w:pgMar w:top="1417" w:right="1134" w:bottom="1134" w:left="1134" w:header="708" w:footer="708" w:gutter="0"/>
       <w:cols w:space="708"/>

</xml_diff>

<commit_message>
Aggiunta frasi relative dei requisiti
</commit_message>
<xml_diff>
--- a/tesina.docx
+++ b/tesina.docx
@@ -74,7 +74,23 @@
           <w:sz w:val="24"/>
           <w:szCs w:val="24"/>
         </w:rPr>
-        <w:t>Renzi Alessandro, Sardellini Enrico Maria, Staffolani Federico</w:t>
+        <w:t xml:space="preserve">Renzi Alessandro, </w:t>
+      </w:r>
+      <w:proofErr w:type="spellStart"/>
+      <w:r>
+        <w:rPr>
+          <w:sz w:val="24"/>
+          <w:szCs w:val="24"/>
+        </w:rPr>
+        <w:t>Sardellini</w:t>
+      </w:r>
+      <w:proofErr w:type="spellEnd"/>
+      <w:r>
+        <w:rPr>
+          <w:sz w:val="24"/>
+          <w:szCs w:val="24"/>
+        </w:rPr>
+        <w:t xml:space="preserve"> Enrico Maria, Staffolani Federico</w:t>
       </w:r>
     </w:p>
     <w:p>
@@ -629,7 +645,39 @@
           <w:sz w:val="28"/>
           <w:szCs w:val="28"/>
         </w:rPr>
-        <w:t>In data 28-10-2022 ci siamo collegati con il signor Gabrio Piozzi, tecnico IT presso l’azienda “Elitron”, per effettuare una raccolta di informazioni sia di carattere generale, che tecniche con il fine di comprendere meglio cosa servisse loro per tale sistema di ticketing (assistenza clienti). Verranno tagliate le parti più insignificanti per lo studio trattato</w:t>
+        <w:t xml:space="preserve">In data 28-10-2022 ci siamo collegati con il signor Gabrio </w:t>
+      </w:r>
+      <w:proofErr w:type="spellStart"/>
+      <w:r>
+        <w:rPr>
+          <w:sz w:val="28"/>
+          <w:szCs w:val="28"/>
+        </w:rPr>
+        <w:t>Piozzi</w:t>
+      </w:r>
+      <w:proofErr w:type="spellEnd"/>
+      <w:r>
+        <w:rPr>
+          <w:sz w:val="28"/>
+          <w:szCs w:val="28"/>
+        </w:rPr>
+        <w:t>, tecnico IT presso l’azienda “</w:t>
+      </w:r>
+      <w:proofErr w:type="spellStart"/>
+      <w:r>
+        <w:rPr>
+          <w:sz w:val="28"/>
+          <w:szCs w:val="28"/>
+        </w:rPr>
+        <w:t>Elitron</w:t>
+      </w:r>
+      <w:proofErr w:type="spellEnd"/>
+      <w:r>
+        <w:rPr>
+          <w:sz w:val="28"/>
+          <w:szCs w:val="28"/>
+        </w:rPr>
+        <w:t>”, per effettuare una raccolta di informazioni sia di carattere generale, che tecniche con il fine di comprendere meglio cosa servisse loro per tale sistema di ticketing (assistenza clienti). Verranno tagliate le parti più insignificanti per lo studio trattato</w:t>
       </w:r>
     </w:p>
     <w:p>
@@ -690,22 +738,74 @@
           <w:sz w:val="28"/>
           <w:szCs w:val="28"/>
         </w:rPr>
-        <w:t>Signor Piozzi:</w:t>
-      </w:r>
-    </w:p>
-    <w:p>
-      <w:pPr>
-        <w:rPr>
-          <w:sz w:val="28"/>
-          <w:szCs w:val="28"/>
-        </w:rPr>
-      </w:pPr>
-      <w:r>
-        <w:rPr>
-          <w:sz w:val="28"/>
-          <w:szCs w:val="28"/>
-        </w:rPr>
-        <w:t>“L’azienda Elitron si occupa di progettazione, sviluppo e realizzazione, dalla fase di progettazione alla realizzazione fisica, di sistemi da taglio cam. Ovvero tutto ciò che riguarda il taglio dei più svariati materiali: carta, cartone, guarnizioni, tessuti tecnici come materiali per ciclisti, fino a materiali più duri come allumini e altri materiali compositi, cartongesso e legno. Andiamo a tagliare e fresare e anche lavorazioni 3D sui vari materiali, spugne, tappetini, tutto quello che volete. Oltre alla fase di taglio abbiamo inserito diverse automazioni tutta la parte di movimentazione dei materiali. Per farvi rendere conto, una delle istallazioni più grandi che abbiamo sono circa 200m lineari, dove il materiale impilato su dei pallet viene caricato su una serie di rulli e viene movimentato, censito, caricato automaticamente sulla macchina, posizionato, tagliato, scaricato per poi essere posizionato su un altro pallet, caricato su un camion e spedito. Movimentazione completa fondamentalmente. Non facciamo solo la parte meccanica ed elettronica, ma anche la parte software, sviluppiamo. Tendenzialmente il limite è la fantasia o le richieste dei clienti. Poi, per il resto ci attrezziamo.”</w:t>
+        <w:t xml:space="preserve">Signor </w:t>
+      </w:r>
+      <w:proofErr w:type="spellStart"/>
+      <w:r>
+        <w:rPr>
+          <w:b/>
+          <w:bCs/>
+          <w:sz w:val="28"/>
+          <w:szCs w:val="28"/>
+        </w:rPr>
+        <w:t>Piozzi</w:t>
+      </w:r>
+      <w:proofErr w:type="spellEnd"/>
+      <w:r>
+        <w:rPr>
+          <w:b/>
+          <w:bCs/>
+          <w:sz w:val="28"/>
+          <w:szCs w:val="28"/>
+        </w:rPr>
+        <w:t>:</w:t>
+      </w:r>
+    </w:p>
+    <w:p>
+      <w:pPr>
+        <w:rPr>
+          <w:sz w:val="28"/>
+          <w:szCs w:val="28"/>
+        </w:rPr>
+      </w:pPr>
+      <w:r>
+        <w:rPr>
+          <w:sz w:val="28"/>
+          <w:szCs w:val="28"/>
+        </w:rPr>
+        <w:t xml:space="preserve">“L’azienda </w:t>
+      </w:r>
+      <w:proofErr w:type="spellStart"/>
+      <w:r>
+        <w:rPr>
+          <w:sz w:val="28"/>
+          <w:szCs w:val="28"/>
+        </w:rPr>
+        <w:t>Elitron</w:t>
+      </w:r>
+      <w:proofErr w:type="spellEnd"/>
+      <w:r>
+        <w:rPr>
+          <w:sz w:val="28"/>
+          <w:szCs w:val="28"/>
+        </w:rPr>
+        <w:t xml:space="preserve"> si occupa di progettazione, sviluppo e realizzazione, dalla fase di progettazione alla realizzazione fisica, di sistemi da taglio </w:t>
+      </w:r>
+      <w:proofErr w:type="spellStart"/>
+      <w:r>
+        <w:rPr>
+          <w:sz w:val="28"/>
+          <w:szCs w:val="28"/>
+        </w:rPr>
+        <w:t>cam</w:t>
+      </w:r>
+      <w:proofErr w:type="spellEnd"/>
+      <w:r>
+        <w:rPr>
+          <w:sz w:val="28"/>
+          <w:szCs w:val="28"/>
+        </w:rPr>
+        <w:t>. Ovvero tutto ciò che riguarda il taglio dei più svariati materiali: carta, cartone, guarnizioni, tessuti tecnici come materiali per ciclisti, fino a materiali più duri come allumini e altri materiali compositi, cartongesso e legno. Andiamo a tagliare e fresare e anche lavorazioni 3D sui vari materiali, spugne, tappetini, tutto quello che volete. Oltre alla fase di taglio abbiamo inserito diverse automazioni tutta la parte di movimentazione dei materiali. Per farvi rendere conto, una delle istallazioni più grandi che abbiamo sono circa 200m lineari, dove il materiale impilato su dei pallet viene caricato su una serie di rulli e viene movimentato, censito, caricato automaticamente sulla macchina, posizionato, tagliato, scaricato per poi essere posizionato su un altro pallet, caricato su un camion e spedito. Movimentazione completa fondamentalmente. Non facciamo solo la parte meccanica ed elettronica, ma anche la parte software, sviluppiamo. Tendenzialmente il limite è la fantasia o le richieste dei clienti. Poi, per il resto ci attrezziamo.”</w:t>
       </w:r>
     </w:p>
     <w:p>
@@ -768,22 +868,58 @@
           <w:sz w:val="28"/>
           <w:szCs w:val="28"/>
         </w:rPr>
-        <w:t>Signor Piozzi:</w:t>
-      </w:r>
-    </w:p>
-    <w:p>
-      <w:pPr>
-        <w:rPr>
-          <w:sz w:val="28"/>
-          <w:szCs w:val="28"/>
-        </w:rPr>
-      </w:pPr>
-      <w:r>
-        <w:rPr>
-          <w:sz w:val="28"/>
-          <w:szCs w:val="28"/>
-        </w:rPr>
-        <w:t xml:space="preserve">“Con mail, telefoni. C’è un sistema di gestione e-mail AziendDesk, però non è di facile utilizzo per la parte di statistica. Siccome è un gestore di e-mail, genera un </w:t>
+        <w:t xml:space="preserve">Signor </w:t>
+      </w:r>
+      <w:proofErr w:type="spellStart"/>
+      <w:r>
+        <w:rPr>
+          <w:b/>
+          <w:bCs/>
+          <w:sz w:val="28"/>
+          <w:szCs w:val="28"/>
+        </w:rPr>
+        <w:t>Piozzi</w:t>
+      </w:r>
+      <w:proofErr w:type="spellEnd"/>
+      <w:r>
+        <w:rPr>
+          <w:b/>
+          <w:bCs/>
+          <w:sz w:val="28"/>
+          <w:szCs w:val="28"/>
+        </w:rPr>
+        <w:t>:</w:t>
+      </w:r>
+    </w:p>
+    <w:p>
+      <w:pPr>
+        <w:rPr>
+          <w:sz w:val="28"/>
+          <w:szCs w:val="28"/>
+        </w:rPr>
+      </w:pPr>
+      <w:r>
+        <w:rPr>
+          <w:sz w:val="28"/>
+          <w:szCs w:val="28"/>
+        </w:rPr>
+        <w:t xml:space="preserve">“Con mail, telefoni. C’è un sistema di gestione e-mail </w:t>
+      </w:r>
+      <w:proofErr w:type="spellStart"/>
+      <w:r>
+        <w:rPr>
+          <w:sz w:val="28"/>
+          <w:szCs w:val="28"/>
+        </w:rPr>
+        <w:t>AziendDesk</w:t>
+      </w:r>
+      <w:proofErr w:type="spellEnd"/>
+      <w:r>
+        <w:rPr>
+          <w:sz w:val="28"/>
+          <w:szCs w:val="28"/>
+        </w:rPr>
+        <w:t xml:space="preserve">, però non è di facile utilizzo per la parte di statistica. Siccome è un gestore di e-mail, genera un </w:t>
       </w:r>
       <w:r>
         <w:rPr>
@@ -854,22 +990,128 @@
           <w:sz w:val="28"/>
           <w:szCs w:val="28"/>
         </w:rPr>
-        <w:t>Signor Piozzi:</w:t>
-      </w:r>
-    </w:p>
-    <w:p>
-      <w:pPr>
-        <w:rPr>
-          <w:sz w:val="28"/>
-          <w:szCs w:val="28"/>
-        </w:rPr>
-      </w:pPr>
-      <w:r>
-        <w:rPr>
-          <w:sz w:val="28"/>
-          <w:szCs w:val="28"/>
-        </w:rPr>
-        <w:t xml:space="preserve">“La causale viene usata come parola chiave per cercare di instradare il tecnico ad una possibile soluzione. Come guida, poi sta al cliente riuscire ad avere la sensibilità di indicare la causale giusta, poi può anche capitare che il tecnico cambi la causale quando l’ha completamente cannata. Molto dipende da chi apre il ticket, perché spesso non è il referente tecnico del cliente, ma l’operatore che sta a bordo macchina. Ha il corso, viene formato però può capitare quando le istallazioni sono recenti e deve prendere famigliarità con la macchina. Spesso e volentieri fanno “macchina ferma” così magari cerchiamo di intervenire il prima possibile, perché un conto è la richiesta di un consumabile, un altro è avere la macchina ferma che vuol dire che non stai lavorando. Cerchiamo di essere più rapidi nella risposta. Abbiamo tra le causali: “proiezione” dei sistemi cam con ½ proiettori che proiettano il pezzo o i pezzi da tagliare. La macchina non fa altro che acquisire la forma del pezzo di pelle da tagliare, che è un poligono irregolare, e vengono segnalati eventuali zone rovinate che non le usa per il calcolo del nesting, per ottimizzare il tipo di taglio da fare per avere meno scarto possibile. Altre causali sono: “fotocamere”; “consulenza software”; “macchina bloccata”; “macchina non si avvia”; “aspirazione” perché comunque le pelli piuttosto che i cartoncini quando la testa di taglio passa, questa fa attrito e quindi il materiale può scivolare sotto il piano. Quindi sotto ci sono degli aspiratori che rendono stabile il piano durante il taglio o la lavorazione della fresa. Quindi ci potrebbe essere un problema di fissaggio del materiale. Abbiamo “teste di taglio” se queste hanno che problema, per esempio, non riconosce o non riesce a </w:t>
+        <w:t xml:space="preserve">Signor </w:t>
+      </w:r>
+      <w:proofErr w:type="spellStart"/>
+      <w:r>
+        <w:rPr>
+          <w:b/>
+          <w:bCs/>
+          <w:sz w:val="28"/>
+          <w:szCs w:val="28"/>
+        </w:rPr>
+        <w:t>Piozzi</w:t>
+      </w:r>
+      <w:proofErr w:type="spellEnd"/>
+      <w:r>
+        <w:rPr>
+          <w:b/>
+          <w:bCs/>
+          <w:sz w:val="28"/>
+          <w:szCs w:val="28"/>
+        </w:rPr>
+        <w:t>:</w:t>
+      </w:r>
+    </w:p>
+    <w:p>
+      <w:pPr>
+        <w:rPr>
+          <w:sz w:val="28"/>
+          <w:szCs w:val="28"/>
+        </w:rPr>
+      </w:pPr>
+      <w:r>
+        <w:rPr>
+          <w:sz w:val="28"/>
+          <w:szCs w:val="28"/>
+        </w:rPr>
+        <w:t>“La causale viene usata come parola chiave per cercare di instradare il tecnico ad una possibile soluzione. Come guida</w:t>
+      </w:r>
+      <w:r>
+        <w:rPr>
+          <w:sz w:val="28"/>
+          <w:szCs w:val="28"/>
+        </w:rPr>
+        <w:t xml:space="preserve"> </w:t>
+      </w:r>
+      <w:r>
+        <w:rPr>
+          <w:sz w:val="28"/>
+          <w:szCs w:val="28"/>
+        </w:rPr>
+        <w:t>poi</w:t>
+      </w:r>
+      <w:r>
+        <w:rPr>
+          <w:sz w:val="28"/>
+          <w:szCs w:val="28"/>
+        </w:rPr>
+        <w:t xml:space="preserve">, </w:t>
+      </w:r>
+      <w:r>
+        <w:rPr>
+          <w:sz w:val="28"/>
+          <w:szCs w:val="28"/>
+        </w:rPr>
+        <w:t>sta al cliente riuscire ad avere la sensibilità di indicare la causale giusta, poi può anche capitare che il tecnico cambi la causale quando l’ha completamente cannata. Molto dipende da chi apre il ticket, perché spesso non è il referente tecnico del cliente, ma l’operatore che sta a bordo macchina. Ha il corso</w:t>
+      </w:r>
+      <w:r>
+        <w:rPr>
+          <w:sz w:val="28"/>
+          <w:szCs w:val="28"/>
+        </w:rPr>
+        <w:t xml:space="preserve"> e</w:t>
+      </w:r>
+      <w:r>
+        <w:rPr>
+          <w:sz w:val="28"/>
+          <w:szCs w:val="28"/>
+        </w:rPr>
+        <w:t xml:space="preserve"> viene formato</w:t>
+      </w:r>
+      <w:r>
+        <w:rPr>
+          <w:sz w:val="28"/>
+          <w:szCs w:val="28"/>
+        </w:rPr>
+        <w:t xml:space="preserve">, </w:t>
+      </w:r>
+      <w:r>
+        <w:rPr>
+          <w:sz w:val="28"/>
+          <w:szCs w:val="28"/>
+        </w:rPr>
+        <w:t xml:space="preserve">però può capitare quando le istallazioni sono recenti e deve prendere famigliarità con la macchina. Spesso e volentieri fanno “macchina ferma” così magari cerchiamo di intervenire il prima possibile, perché un conto è la richiesta di un consumabile, un altro è avere la macchina ferma che vuol dire che non </w:t>
+      </w:r>
+      <w:r>
+        <w:rPr>
+          <w:sz w:val="28"/>
+          <w:szCs w:val="28"/>
+        </w:rPr>
+        <w:t>si sta</w:t>
+      </w:r>
+      <w:r>
+        <w:rPr>
+          <w:sz w:val="28"/>
+          <w:szCs w:val="28"/>
+        </w:rPr>
+        <w:t xml:space="preserve"> lavorando. Cerchiamo di essere più rapidi nella risposta. Abbiamo tra le causali: “proiezione” dei sistemi </w:t>
+      </w:r>
+      <w:proofErr w:type="spellStart"/>
+      <w:r>
+        <w:rPr>
+          <w:sz w:val="28"/>
+          <w:szCs w:val="28"/>
+        </w:rPr>
+        <w:t>cam</w:t>
+      </w:r>
+      <w:proofErr w:type="spellEnd"/>
+      <w:r>
+        <w:rPr>
+          <w:sz w:val="28"/>
+          <w:szCs w:val="28"/>
+        </w:rPr>
+        <w:t xml:space="preserve"> con ½ proiettori che proiettano il pezzo o i pezzi da tagliare. La macchina non fa altro che acquisire la forma del pezzo di pelle da tagliare, che è un poligono irregolare, e vengono segnalati eventuali zone rovinate che non le usa per il calcolo del nesting, per ottimizzare il tipo di taglio da fare per avere meno scarto possibile. Altre causali sono: “fotocamere”; “consulenza software”; “macchina bloccata”; “macchina non si avvia”; “aspirazione” perché comunque le pelli piuttosto che i cartoncini quando la testa di taglio passa, questa fa attrito e quindi il materiale può scivolare sotto il piano. Quindi sotto ci sono degli aspiratori che rendono stabile il piano durante il taglio o la lavorazione della fresa. Quindi ci potrebbe essere un problema di fissaggio del materiale. Abbiamo “teste di taglio” se queste hanno che problema, per esempio, non riconosce o non riesce a </w:t>
       </w:r>
       <w:r>
         <w:rPr>
@@ -928,37 +1170,153 @@
           <w:sz w:val="28"/>
           <w:szCs w:val="28"/>
         </w:rPr>
-        <w:t>Signor Piozzi:</w:t>
-      </w:r>
-    </w:p>
-    <w:p>
-      <w:pPr>
-        <w:rPr>
-          <w:sz w:val="28"/>
-          <w:szCs w:val="28"/>
-        </w:rPr>
-      </w:pPr>
-      <w:r>
-        <w:rPr>
-          <w:sz w:val="28"/>
-          <w:szCs w:val="28"/>
-        </w:rPr>
-        <w:t>“Quando andiamo a censire un nuovo tecnico oltre ad indicare l’e-mail specifica, andiamo ad indicare su quali macchine effettive lui ha le competenze. Perché all’apertura di un ticket è inutile che lo faccio gestire ad uno che magari la macchina la conosce poco o niente perché i tempi di risoluzione sarebbero troppo lunghi. Se internamente però c’è un tecnico più esperto di quella macchina e uno meno esperto che sta iniziando ad imparare, quindi prima di tutto si deve fare le ossa in produzione e conoscere quella macchina come è stata realizzata. Seguirà anche il collaudo finale e le installazioni e poi nella fase di affiancamento, nell’ufficio support, i più esperti passano le informazioni ai meno esperti di quel settore. Abbiamo un paio di tecnici più spinti sulla parte di automazione rispetto alla parte “pelli”, che è un settore completamente diverso rispetto all’automazione. Ci vogliono anche competenze non solo lato macchina, ma anche del materiale, lato cad. Il discorso delle skill è nato principalmente per quello. Puntiamo ad avere almeno 2/3 tecnici resident che coprono tutto il raggio di azione possibile.</w:t>
-      </w:r>
-    </w:p>
-    <w:p>
-      <w:pPr>
-        <w:rPr>
-          <w:sz w:val="28"/>
-          <w:szCs w:val="28"/>
-        </w:rPr>
-      </w:pPr>
-      <w:r>
-        <w:rPr>
-          <w:sz w:val="28"/>
-          <w:szCs w:val="28"/>
-        </w:rPr>
-        <w:t>Per quanto concerne i macchinari, ci sono le Booster che sono quelle che vendiamo di più e sono per il settore pelle, e le Spark che è la più piccolina di casa. Andando su quelle più tecniche abbiamo la “Kombo TH”, e la Kombo STC. La prima ha 2 teste di taglio, mentre quelle dette precedentemente ne hanno solo 1. Ogni testa può avere dai 5 ai 7 utensili installati sopra e una telecamera per acquisire eventuali mark sul materiale. La più grande della casa che è la Kombo TAV dove oltre corpo centrale, che presenta 2 teste di taglio, c’è anche la movimentazione, manuale o automatizzato, che porta il pallet in quota, posizionati sul piano di taglio e una volta che viene lavorato il materiale, c’è un piano di aspirazione che aspira verso l’alto il materiale che verrà portato su un nuovo pallet che verrà portato in uscita. Sta andando bene perché è quella più automatizzata possibile e ci stiamo attrezzando per far sì che anche le precedenti nella fase di carico e scarico siano automatizzate, anche nella qualità del taglio.</w:t>
+        <w:t xml:space="preserve">Signor </w:t>
+      </w:r>
+      <w:proofErr w:type="spellStart"/>
+      <w:r>
+        <w:rPr>
+          <w:b/>
+          <w:bCs/>
+          <w:sz w:val="28"/>
+          <w:szCs w:val="28"/>
+        </w:rPr>
+        <w:t>Piozzi</w:t>
+      </w:r>
+      <w:proofErr w:type="spellEnd"/>
+      <w:r>
+        <w:rPr>
+          <w:b/>
+          <w:bCs/>
+          <w:sz w:val="28"/>
+          <w:szCs w:val="28"/>
+        </w:rPr>
+        <w:t>:</w:t>
+      </w:r>
+    </w:p>
+    <w:p>
+      <w:pPr>
+        <w:rPr>
+          <w:sz w:val="28"/>
+          <w:szCs w:val="28"/>
+        </w:rPr>
+      </w:pPr>
+      <w:r>
+        <w:rPr>
+          <w:sz w:val="28"/>
+          <w:szCs w:val="28"/>
+        </w:rPr>
+        <w:t xml:space="preserve">“Quando andiamo a censire un nuovo tecnico oltre ad indicare l’e-mail specifica, andiamo ad indicare su quali macchine effettive lui ha le competenze. Perché all’apertura di un ticket è inutile che lo faccio gestire ad uno che magari la macchina la conosce poco o niente perché i tempi di risoluzione sarebbero troppo lunghi. Se internamente però c’è un tecnico più esperto di quella macchina e uno meno esperto che sta iniziando ad imparare, quindi prima di tutto si deve fare le ossa in produzione e conoscere quella macchina come è stata realizzata. Seguirà anche il collaudo finale e le installazioni e poi nella fase di affiancamento, nell’ufficio support, i più esperti passano le informazioni ai meno esperti di quel settore. Abbiamo un paio di tecnici più spinti sulla parte di automazione rispetto alla parte “pelli”, che è un settore completamente diverso rispetto all’automazione. Ci vogliono anche competenze non solo lato macchina, ma anche del materiale, lato cad. Il discorso delle skill è nato principalmente per quello. Puntiamo ad avere almeno 2/3 tecnici </w:t>
+      </w:r>
+      <w:proofErr w:type="spellStart"/>
+      <w:r>
+        <w:rPr>
+          <w:sz w:val="28"/>
+          <w:szCs w:val="28"/>
+        </w:rPr>
+        <w:t>resident</w:t>
+      </w:r>
+      <w:proofErr w:type="spellEnd"/>
+      <w:r>
+        <w:rPr>
+          <w:sz w:val="28"/>
+          <w:szCs w:val="28"/>
+        </w:rPr>
+        <w:t xml:space="preserve"> che coprono tutto il raggio di azione possibile.</w:t>
+      </w:r>
+    </w:p>
+    <w:p>
+      <w:pPr>
+        <w:rPr>
+          <w:sz w:val="28"/>
+          <w:szCs w:val="28"/>
+        </w:rPr>
+      </w:pPr>
+      <w:r>
+        <w:rPr>
+          <w:sz w:val="28"/>
+          <w:szCs w:val="28"/>
+        </w:rPr>
+        <w:t>Per quanto concerne i macchinari, ci sono le Booster che sono quelle che vendiamo di più e sono per il settore pelle, e le Spark che è la più piccolina di casa. Andando su quelle più tecniche abbiamo la “</w:t>
+      </w:r>
+      <w:proofErr w:type="spellStart"/>
+      <w:r>
+        <w:rPr>
+          <w:sz w:val="28"/>
+          <w:szCs w:val="28"/>
+        </w:rPr>
+        <w:t>Kombo</w:t>
+      </w:r>
+      <w:proofErr w:type="spellEnd"/>
+      <w:r>
+        <w:rPr>
+          <w:sz w:val="28"/>
+          <w:szCs w:val="28"/>
+        </w:rPr>
+        <w:t xml:space="preserve"> TH”, e la </w:t>
+      </w:r>
+      <w:proofErr w:type="spellStart"/>
+      <w:r>
+        <w:rPr>
+          <w:sz w:val="28"/>
+          <w:szCs w:val="28"/>
+        </w:rPr>
+        <w:t>Kombo</w:t>
+      </w:r>
+      <w:proofErr w:type="spellEnd"/>
+      <w:r>
+        <w:rPr>
+          <w:sz w:val="28"/>
+          <w:szCs w:val="28"/>
+        </w:rPr>
+        <w:t xml:space="preserve"> STC. La prima ha 2 teste di taglio, mentre quelle dette precedentemente ne hanno solo 1. Ogni testa può avere dai 5 ai 7 utensili installati sopra e una telecamera per acquisire eventuali </w:t>
+      </w:r>
+      <w:proofErr w:type="spellStart"/>
+      <w:r>
+        <w:rPr>
+          <w:sz w:val="28"/>
+          <w:szCs w:val="28"/>
+        </w:rPr>
+        <w:t>mark</w:t>
+      </w:r>
+      <w:proofErr w:type="spellEnd"/>
+      <w:r>
+        <w:rPr>
+          <w:sz w:val="28"/>
+          <w:szCs w:val="28"/>
+        </w:rPr>
+        <w:t xml:space="preserve"> sul materiale. La più grande della casa che è la </w:t>
+      </w:r>
+      <w:proofErr w:type="spellStart"/>
+      <w:r>
+        <w:rPr>
+          <w:sz w:val="28"/>
+          <w:szCs w:val="28"/>
+        </w:rPr>
+        <w:t>Kombo</w:t>
+      </w:r>
+      <w:proofErr w:type="spellEnd"/>
+      <w:r>
+        <w:rPr>
+          <w:sz w:val="28"/>
+          <w:szCs w:val="28"/>
+        </w:rPr>
+        <w:t xml:space="preserve"> TAV dove oltre corpo centrale, che presenta </w:t>
+      </w:r>
+      <w:proofErr w:type="gramStart"/>
+      <w:r>
+        <w:rPr>
+          <w:sz w:val="28"/>
+          <w:szCs w:val="28"/>
+        </w:rPr>
+        <w:t>2</w:t>
+      </w:r>
+      <w:proofErr w:type="gramEnd"/>
+      <w:r>
+        <w:rPr>
+          <w:sz w:val="28"/>
+          <w:szCs w:val="28"/>
+        </w:rPr>
+        <w:t xml:space="preserve"> teste di taglio, c’è anche la movimentazione, manuale o automatizzato, che porta il pallet in quota, posizionati sul piano di taglio e una volta che viene lavorato il materiale, c’è un piano di aspirazione che aspira verso l’alto il materiale che verrà portato su un nuovo pallet che verrà portato in uscita. Sta andando bene perché è quella più automatizzata possibile e ci stiamo attrezzando per far sì che anche le precedenti nella fase di carico e scarico siano automatizzate, anche nella qualità del taglio.</w:t>
       </w:r>
     </w:p>
     <w:p>
@@ -1021,22 +1379,106 @@
           <w:sz w:val="28"/>
           <w:szCs w:val="28"/>
         </w:rPr>
-        <w:t>Signor Piozzi:</w:t>
-      </w:r>
-    </w:p>
-    <w:p>
-      <w:pPr>
-        <w:rPr>
-          <w:sz w:val="28"/>
-          <w:szCs w:val="28"/>
-        </w:rPr>
-      </w:pPr>
-      <w:r>
-        <w:rPr>
-          <w:sz w:val="28"/>
-          <w:szCs w:val="28"/>
-        </w:rPr>
-        <w:t>“Abbiamo più di 1500 istallazioni in tutto il mondo dagli Usa, al Giappone, all’Australia passando per le varie nazioni europee fino al Sudafrica. Quindi, non ci rivolgiamo solo ad un mercato italiano, ma internazionale. Quindi il sistema del ticketing deve essere previsto in 2 lingue tendenzialmente. Ovviamente abbiamo un reparto software composto da circa 8 persone, quindi 8 tecnici, resident e non. Non abbiamo tanti tecnici resident, alcuni ticket cominciano a gestirli dei tecnici trasfertisti, che stanno 2/3 giorni qui, per poi ripassarlo ad un altro tecnico che dalle note capisce cosa ha fatto il precedente. Questi tecnici girano per l’Italia e per il mondo nel caso in cui avessimo la necessità di fare assistenza in loco. E ovviamente dobbiamo riuscire a identificare le richieste di assistenza dei clienti, nello specifico identificare la tipologia di macchina. Perché avendo macchine, comunque, molto diverse tra di loro, su settori diversi, anche i nostri tecnici del support sono suddivisi per un settore preciso rispetto che un altro. L’idea è quella di, sia per i nostri tecnici che per i nostri clienti, aprire un ticket legato ad una specifica macchina, in modo tale da capire quella macchina quanti problemi ha avuto in garanzia piuttosto che fuori garanzia. Quindi ci sarà una sorta di censimento clienti e prodotti abbinati che possono essere sia sistemi cam che software, perché magari facciamo assistenza/formazione sul software, e capire soprattutto quante ore o quanti interventi fanno i nostri tecnici su quella specifica macchina, suddividendola nel periodo di garanzia e non, perché poi se c’è un problema lato garanzia, andiamo a fare delle indagini più approfondite per capire se è un problema di fornitura, del nostro fornitore del materiale piuttosto che di assemblaggio della macchina finale che facciamo qui internamente.”</w:t>
+        <w:t xml:space="preserve">Signor </w:t>
+      </w:r>
+      <w:proofErr w:type="spellStart"/>
+      <w:r>
+        <w:rPr>
+          <w:b/>
+          <w:bCs/>
+          <w:sz w:val="28"/>
+          <w:szCs w:val="28"/>
+        </w:rPr>
+        <w:t>Piozzi</w:t>
+      </w:r>
+      <w:proofErr w:type="spellEnd"/>
+      <w:r>
+        <w:rPr>
+          <w:b/>
+          <w:bCs/>
+          <w:sz w:val="28"/>
+          <w:szCs w:val="28"/>
+        </w:rPr>
+        <w:t>:</w:t>
+      </w:r>
+    </w:p>
+    <w:p>
+      <w:pPr>
+        <w:rPr>
+          <w:sz w:val="28"/>
+          <w:szCs w:val="28"/>
+        </w:rPr>
+      </w:pPr>
+      <w:r>
+        <w:rPr>
+          <w:sz w:val="28"/>
+          <w:szCs w:val="28"/>
+        </w:rPr>
+        <w:t xml:space="preserve">“Abbiamo più di 1500 istallazioni in tutto il mondo dagli Usa, al Giappone, all’Australia passando per le varie nazioni europee fino al Sudafrica. Quindi, non ci rivolgiamo solo ad un mercato italiano, ma internazionale. Quindi il sistema del ticketing deve essere previsto in </w:t>
+      </w:r>
+      <w:proofErr w:type="gramStart"/>
+      <w:r>
+        <w:rPr>
+          <w:sz w:val="28"/>
+          <w:szCs w:val="28"/>
+        </w:rPr>
+        <w:t>2</w:t>
+      </w:r>
+      <w:proofErr w:type="gramEnd"/>
+      <w:r>
+        <w:rPr>
+          <w:sz w:val="28"/>
+          <w:szCs w:val="28"/>
+        </w:rPr>
+        <w:t xml:space="preserve"> lingue tendenzialmente. Ovviamente abbiamo un reparto software composto da circa 8 persone, quindi 8 tecnici, </w:t>
+      </w:r>
+      <w:proofErr w:type="spellStart"/>
+      <w:r>
+        <w:rPr>
+          <w:sz w:val="28"/>
+          <w:szCs w:val="28"/>
+        </w:rPr>
+        <w:t>resident</w:t>
+      </w:r>
+      <w:proofErr w:type="spellEnd"/>
+      <w:r>
+        <w:rPr>
+          <w:sz w:val="28"/>
+          <w:szCs w:val="28"/>
+        </w:rPr>
+        <w:t xml:space="preserve"> e non. Non abbiamo tanti tecnici </w:t>
+      </w:r>
+      <w:proofErr w:type="spellStart"/>
+      <w:r>
+        <w:rPr>
+          <w:sz w:val="28"/>
+          <w:szCs w:val="28"/>
+        </w:rPr>
+        <w:t>resident</w:t>
+      </w:r>
+      <w:proofErr w:type="spellEnd"/>
+      <w:r>
+        <w:rPr>
+          <w:sz w:val="28"/>
+          <w:szCs w:val="28"/>
+        </w:rPr>
+        <w:t xml:space="preserve">, alcuni ticket cominciano a gestirli dei tecnici trasfertisti, che stanno 2/3 giorni qui, per poi ripassarlo ad un altro tecnico che dalle note capisce cosa ha fatto il precedente. Questi tecnici girano per l’Italia e per il mondo nel caso in cui avessimo la necessità di fare assistenza in loco. E ovviamente dobbiamo riuscire a identificare le richieste di assistenza dei clienti, nello specifico identificare la tipologia di macchina. Perché avendo macchine, comunque, molto diverse tra di loro, su settori diversi, anche i nostri tecnici del support sono suddivisi per un settore preciso rispetto che un altro. L’idea è quella di, sia per i nostri tecnici che per i nostri clienti, aprire un ticket legato ad una specifica macchina, in modo tale da capire quella macchina quanti problemi ha avuto in garanzia piuttosto che fuori garanzia. Quindi ci sarà una sorta di censimento clienti e prodotti abbinati che possono essere sia sistemi </w:t>
+      </w:r>
+      <w:proofErr w:type="spellStart"/>
+      <w:r>
+        <w:rPr>
+          <w:sz w:val="28"/>
+          <w:szCs w:val="28"/>
+        </w:rPr>
+        <w:t>cam</w:t>
+      </w:r>
+      <w:proofErr w:type="spellEnd"/>
+      <w:r>
+        <w:rPr>
+          <w:sz w:val="28"/>
+          <w:szCs w:val="28"/>
+        </w:rPr>
+        <w:t xml:space="preserve"> che software, perché magari facciamo assistenza/formazione sul software, e capire soprattutto quante ore o quanti interventi fanno i nostri tecnici su quella specifica macchina, suddividendola nel periodo di garanzia e non, perché poi se c’è un problema lato garanzia, andiamo a fare delle indagini più approfondite per capire se è un problema di fornitura, del nostro fornitore del materiale piuttosto che di assemblaggio della macchina finale che facciamo qui internamente.”</w:t>
       </w:r>
     </w:p>
     <w:p>
@@ -1140,22 +1582,74 @@
           <w:szCs w:val="28"/>
         </w:rPr>
         <w:lastRenderedPageBreak/>
-        <w:t>Signor Piozzi:</w:t>
-      </w:r>
-    </w:p>
-    <w:p>
-      <w:pPr>
-        <w:rPr>
-          <w:sz w:val="28"/>
-          <w:szCs w:val="28"/>
-        </w:rPr>
-      </w:pPr>
-      <w:r>
-        <w:rPr>
-          <w:sz w:val="28"/>
-          <w:szCs w:val="28"/>
-        </w:rPr>
-        <w:t>“L’idea è questa. Quando abbiniamo una nostra matricola, sistema cam, ogni famiglia prodotto viene identificato con una matricola che è un codice alfa-numerico di 12 cifre sia che sia un sistema cam, che un software. Quando andiamo ad abbinare cliente e matricola, indichiamo anche la data d’istallazione, e quindi di fine collaudo presso il cliente, che corrisponde alla data di inizio garanzia e indichiamo un periodo di garanzia che solitamente è dai 6 mesi ai 36 mesi, dipende dal contratto di vendita che poi i commerciali hanno. A seconda della presenza o meno della garanzia, del contratto e dell’insolvenza del cliente indichiamo a quali richieste dare la precedenza. Questo per fare da spartiacque tra garanzia e fuori garanzia. Pensavamo che all’apertura del ticket, sia da parte del cliente sia da parte nostra, ci sia la possibilità di indicare la macchina e di indicare una sorta di causale partendo da delle causali standard 4/5 per poi aumentarle, a scelta del cliente motivando perché sta facendo il ticket, per poterci fare delle statistiche. “</w:t>
+        <w:t xml:space="preserve">Signor </w:t>
+      </w:r>
+      <w:proofErr w:type="spellStart"/>
+      <w:r>
+        <w:rPr>
+          <w:b/>
+          <w:bCs/>
+          <w:sz w:val="28"/>
+          <w:szCs w:val="28"/>
+        </w:rPr>
+        <w:t>Piozzi</w:t>
+      </w:r>
+      <w:proofErr w:type="spellEnd"/>
+      <w:r>
+        <w:rPr>
+          <w:b/>
+          <w:bCs/>
+          <w:sz w:val="28"/>
+          <w:szCs w:val="28"/>
+        </w:rPr>
+        <w:t>:</w:t>
+      </w:r>
+    </w:p>
+    <w:p>
+      <w:pPr>
+        <w:rPr>
+          <w:sz w:val="28"/>
+          <w:szCs w:val="28"/>
+        </w:rPr>
+      </w:pPr>
+      <w:r>
+        <w:rPr>
+          <w:sz w:val="28"/>
+          <w:szCs w:val="28"/>
+        </w:rPr>
+        <w:t xml:space="preserve">“L’idea è questa. Quando abbiniamo una nostra matricola, sistema </w:t>
+      </w:r>
+      <w:proofErr w:type="spellStart"/>
+      <w:r>
+        <w:rPr>
+          <w:sz w:val="28"/>
+          <w:szCs w:val="28"/>
+        </w:rPr>
+        <w:t>cam</w:t>
+      </w:r>
+      <w:proofErr w:type="spellEnd"/>
+      <w:r>
+        <w:rPr>
+          <w:sz w:val="28"/>
+          <w:szCs w:val="28"/>
+        </w:rPr>
+        <w:t xml:space="preserve">, ogni famiglia prodotto viene identificato con una matricola che è un codice alfa-numerico di 12 cifre sia che sia un sistema </w:t>
+      </w:r>
+      <w:proofErr w:type="spellStart"/>
+      <w:r>
+        <w:rPr>
+          <w:sz w:val="28"/>
+          <w:szCs w:val="28"/>
+        </w:rPr>
+        <w:t>cam</w:t>
+      </w:r>
+      <w:proofErr w:type="spellEnd"/>
+      <w:r>
+        <w:rPr>
+          <w:sz w:val="28"/>
+          <w:szCs w:val="28"/>
+        </w:rPr>
+        <w:t>, che un software. Quando andiamo ad abbinare cliente e matricola, indichiamo anche la data d’istallazione, e quindi di fine collaudo presso il cliente, che corrisponde alla data di inizio garanzia e indichiamo un periodo di garanzia che solitamente è dai 6 mesi ai 36 mesi, dipende dal contratto di vendita che poi i commerciali hanno. A seconda della presenza o meno della garanzia, del contratto e dell’insolvenza del cliente indichiamo a quali richieste dare la precedenza. Questo per fare da spartiacque tra garanzia e fuori garanzia. Pensavamo che all’apertura del ticket, sia da parte del cliente sia da parte nostra, ci sia la possibilità di indicare la macchina e di indicare una sorta di causale partendo da delle causali standard 4/5 per poi aumentarle, a scelta del cliente motivando perché sta facendo il ticket, per poterci fare delle statistiche. “</w:t>
       </w:r>
     </w:p>
     <w:p>
@@ -1208,7 +1702,27 @@
           <w:sz w:val="28"/>
           <w:szCs w:val="28"/>
         </w:rPr>
-        <w:t>Signor Piozzi:</w:t>
+        <w:t xml:space="preserve">Signor </w:t>
+      </w:r>
+      <w:proofErr w:type="spellStart"/>
+      <w:r>
+        <w:rPr>
+          <w:b/>
+          <w:bCs/>
+          <w:sz w:val="28"/>
+          <w:szCs w:val="28"/>
+        </w:rPr>
+        <w:t>Piozzi</w:t>
+      </w:r>
+      <w:proofErr w:type="spellEnd"/>
+      <w:r>
+        <w:rPr>
+          <w:b/>
+          <w:bCs/>
+          <w:sz w:val="28"/>
+          <w:szCs w:val="28"/>
+        </w:rPr>
+        <w:t>:</w:t>
       </w:r>
     </w:p>
     <w:p>
@@ -1383,35 +1897,83 @@
           <w:sz w:val="32"/>
           <w:szCs w:val="32"/>
         </w:rPr>
-        <w:t>In grado di tagliare materiali naturali e sintetici nel rispetto degli elevati standard di qualità di cui Elitron è sinonimo.</w:t>
-      </w:r>
+        <w:t xml:space="preserve">In grado di tagliare materiali naturali e sintetici nel rispetto degli elevati standard di qualità di cui </w:t>
+      </w:r>
+      <w:proofErr w:type="spellStart"/>
       <w:r>
         <w:rPr>
           <w:sz w:val="32"/>
           <w:szCs w:val="32"/>
         </w:rPr>
-        <w:t xml:space="preserve"> G</w:t>
-      </w:r>
+        <w:t>Elitron</w:t>
+      </w:r>
+      <w:proofErr w:type="spellEnd"/>
       <w:r>
         <w:rPr>
           <w:sz w:val="32"/>
           <w:szCs w:val="32"/>
         </w:rPr>
-        <w:t>razie alla straordinaria adattabilità della Booster, è possibile soddisfare le diverse esigenze dei settori calzatura, confezione, pelletteria e accessori. Due allestimenti facilmente configurabili, progettati per rispondere in maniera mirata alle esigenze del mondo pelle, linea a 5 o 7 utensili.</w:t>
+        <w:t xml:space="preserve"> è sinonimo.</w:t>
       </w:r>
       <w:r>
         <w:rPr>
           <w:sz w:val="32"/>
           <w:szCs w:val="32"/>
         </w:rPr>
-        <w:t xml:space="preserve"> </w:t>
+        <w:t xml:space="preserve"> G</w:t>
       </w:r>
       <w:r>
         <w:rPr>
           <w:sz w:val="32"/>
           <w:szCs w:val="32"/>
         </w:rPr>
-        <w:t>Il carrello multi-utensile si presta alla lavorazione di un’ampia varietà di pellami e altri materiali sintetici, garantendo sempre massima precisione e versatilità nel taglio: pelle, cuoio, tessuto, texon, tunit, cellulosa, spugne, sintetico, eco-pelle, cartone.</w:t>
+        <w:t>razie alla straordinaria adattabilità della Booster, è possibile soddisfare le diverse esigenze dei settori calzatura, confezione, pelletteria e accessori. Due allestimenti facilmente configurabili, progettati per rispondere in maniera mirata alle esigenze del mondo pelle, linea a 5 o 7 utensili.</w:t>
+      </w:r>
+      <w:r>
+        <w:rPr>
+          <w:sz w:val="32"/>
+          <w:szCs w:val="32"/>
+        </w:rPr>
+        <w:t xml:space="preserve"> </w:t>
+      </w:r>
+      <w:r>
+        <w:rPr>
+          <w:sz w:val="32"/>
+          <w:szCs w:val="32"/>
+        </w:rPr>
+        <w:t xml:space="preserve">Il carrello multi-utensile si presta alla lavorazione di un’ampia varietà di pellami e altri materiali sintetici, garantendo sempre massima precisione e versatilità nel taglio: pelle, cuoio, tessuto, </w:t>
+      </w:r>
+      <w:proofErr w:type="spellStart"/>
+      <w:r>
+        <w:rPr>
+          <w:sz w:val="32"/>
+          <w:szCs w:val="32"/>
+        </w:rPr>
+        <w:t>texon</w:t>
+      </w:r>
+      <w:proofErr w:type="spellEnd"/>
+      <w:r>
+        <w:rPr>
+          <w:sz w:val="32"/>
+          <w:szCs w:val="32"/>
+        </w:rPr>
+        <w:t xml:space="preserve">, </w:t>
+      </w:r>
+      <w:proofErr w:type="spellStart"/>
+      <w:r>
+        <w:rPr>
+          <w:sz w:val="32"/>
+          <w:szCs w:val="32"/>
+        </w:rPr>
+        <w:t>tunit</w:t>
+      </w:r>
+      <w:proofErr w:type="spellEnd"/>
+      <w:r>
+        <w:rPr>
+          <w:sz w:val="32"/>
+          <w:szCs w:val="32"/>
+        </w:rPr>
+        <w:t>, cellulosa, spugne, sintetico, eco-pelle, cartone.</w:t>
       </w:r>
     </w:p>
     <w:p>
@@ -1508,63 +2070,65 @@
           <w:sz w:val="32"/>
           <w:szCs w:val="32"/>
         </w:rPr>
-        <w:t xml:space="preserve">Spark soddisfa e supera le attuali esigenze di finitura, sia in termini di flessibilità che di prestazioni di taglio automatico, per la campionatura e la produzione per i settori pelletteria, calzatura, arredamento, </w:t>
+        <w:t>Spark soddisfa e supera le attuali esigenze di finitura, sia in termini di flessibilità che di prestazioni di taglio automatico, per la campionatura e la produzione per i settori pelletteria, calzatura, arredamento, automotive, packaging e stampa digitale.</w:t>
       </w:r>
       <w:r>
         <w:rPr>
           <w:sz w:val="32"/>
           <w:szCs w:val="32"/>
         </w:rPr>
-        <w:t>automotive, packaging</w:t>
+        <w:t xml:space="preserve"> </w:t>
       </w:r>
       <w:r>
         <w:rPr>
           <w:sz w:val="32"/>
           <w:szCs w:val="32"/>
         </w:rPr>
-        <w:t xml:space="preserve"> e stampa digitale.</w:t>
+        <w:t>Con Spark</w:t>
       </w:r>
       <w:r>
         <w:rPr>
           <w:sz w:val="32"/>
           <w:szCs w:val="32"/>
         </w:rPr>
-        <w:t xml:space="preserve"> </w:t>
+        <w:t xml:space="preserve"> si</w:t>
       </w:r>
       <w:r>
         <w:rPr>
           <w:sz w:val="32"/>
           <w:szCs w:val="32"/>
         </w:rPr>
-        <w:t>Con Spark</w:t>
+        <w:t xml:space="preserve"> lavor</w:t>
       </w:r>
       <w:r>
         <w:rPr>
           <w:sz w:val="32"/>
           <w:szCs w:val="32"/>
         </w:rPr>
-        <w:t xml:space="preserve"> si</w:t>
+        <w:t>a</w:t>
       </w:r>
       <w:r>
         <w:rPr>
           <w:sz w:val="32"/>
           <w:szCs w:val="32"/>
         </w:rPr>
-        <w:t xml:space="preserve"> lavor</w:t>
-      </w:r>
+        <w:t xml:space="preserve"> un’ampia gamma di materiali con estrema precisione: pellami, tessuti sintetici, PVC, espansi, pellicole, imbottiture e rinforzi, forex, </w:t>
+      </w:r>
+      <w:proofErr w:type="spellStart"/>
       <w:r>
         <w:rPr>
           <w:sz w:val="32"/>
           <w:szCs w:val="32"/>
         </w:rPr>
-        <w:t>a</w:t>
-      </w:r>
+        <w:t>dibond</w:t>
+      </w:r>
+      <w:proofErr w:type="spellEnd"/>
       <w:r>
         <w:rPr>
           <w:sz w:val="32"/>
           <w:szCs w:val="32"/>
         </w:rPr>
-        <w:t xml:space="preserve"> un’ampia gamma di materiali con estrema precisione: pellami, tessuti sintetici, PVC, espansi, pellicole, imbottiture e rinforzi, forex, dibond, pellicole, re-board, carta e cartone, cartone ondulato, materie plastiche in genere.</w:t>
+        <w:t>, pellicole, re-board, carta e cartone, cartone ondulato, materie plastiche in genere.</w:t>
       </w:r>
     </w:p>
     <w:p>
@@ -1642,13 +2206,23 @@
           <w:u w:val="single"/>
         </w:rPr>
       </w:pPr>
+      <w:proofErr w:type="spellStart"/>
       <w:r>
         <w:rPr>
           <w:sz w:val="36"/>
           <w:szCs w:val="36"/>
           <w:u w:val="single"/>
         </w:rPr>
-        <w:t>Kombo TAV</w:t>
+        <w:t>Kombo</w:t>
+      </w:r>
+      <w:proofErr w:type="spellEnd"/>
+      <w:r>
+        <w:rPr>
+          <w:sz w:val="36"/>
+          <w:szCs w:val="36"/>
+          <w:u w:val="single"/>
+        </w:rPr>
+        <w:t xml:space="preserve"> TAV</w:t>
       </w:r>
     </w:p>
     <w:p>
@@ -1658,26 +2232,53 @@
           <w:szCs w:val="32"/>
         </w:rPr>
       </w:pPr>
+      <w:proofErr w:type="spellStart"/>
       <w:r>
         <w:rPr>
           <w:sz w:val="32"/>
           <w:szCs w:val="32"/>
         </w:rPr>
-        <w:t xml:space="preserve">Kombo TAV è l’innovativo sistema di taglio senza fustella, flessibile e modulare, con </w:t>
-      </w:r>
+        <w:t>Kombo</w:t>
+      </w:r>
+      <w:proofErr w:type="spellEnd"/>
       <w:r>
         <w:rPr>
           <w:sz w:val="32"/>
           <w:szCs w:val="32"/>
         </w:rPr>
-        <w:t>due</w:t>
-      </w:r>
+        <w:t xml:space="preserve"> TAV è l’innovativo sistema di taglio senza fustella, flessibile e modulare, con due teste di taglio indipendenti e movimentazione del materiale integrabile nel ciclo produttivo, per un’automazione completa. Sistema unico nel suo genere che permette di affrontare sia grandi che piccole produzioni, fino al singolo foglio. Le sinergie tra il carico automatico, sistema di visione </w:t>
+      </w:r>
+      <w:proofErr w:type="spellStart"/>
       <w:r>
         <w:rPr>
           <w:sz w:val="32"/>
           <w:szCs w:val="32"/>
         </w:rPr>
-        <w:t xml:space="preserve"> teste di taglio indipendenti e movimentazione del materiale integrabile nel ciclo produttivo, per un’automazione completa. Sistema unico nel suo genere che permette di affrontare sia grandi che piccole produzioni, fino al singolo foglio. Le sinergie tra il carico automatico, sistema di visione Seeker System, 2 teste di taglio indipendenti e multi-utensile e l’innovativo sistema di scarico AiroPanel, garantiscono un aumento di produzione e l’abbattimento dei costi del processo produttivo con un lavoro in continuo non riscontrabile in nessun altro sistema di taglio senza fustella.</w:t>
+        <w:t>Seeker</w:t>
+      </w:r>
+      <w:proofErr w:type="spellEnd"/>
+      <w:r>
+        <w:rPr>
+          <w:sz w:val="32"/>
+          <w:szCs w:val="32"/>
+        </w:rPr>
+        <w:t xml:space="preserve"> System, 2 teste di taglio indipendenti e multi-utensile e l’innovativo sistema di scarico </w:t>
+      </w:r>
+      <w:proofErr w:type="spellStart"/>
+      <w:r>
+        <w:rPr>
+          <w:sz w:val="32"/>
+          <w:szCs w:val="32"/>
+        </w:rPr>
+        <w:t>AiroPanel</w:t>
+      </w:r>
+      <w:proofErr w:type="spellEnd"/>
+      <w:r>
+        <w:rPr>
+          <w:sz w:val="32"/>
+          <w:szCs w:val="32"/>
+        </w:rPr>
+        <w:t>, garantiscono un aumento di produzione e l’abbattimento dei costi del processo produttivo con un lavoro in continuo non riscontrabile in nessun altro sistema di taglio senza fustella.</w:t>
       </w:r>
     </w:p>
     <w:p>
@@ -2012,6 +2613,7 @@
         </w:rPr>
         <w:t xml:space="preserve"> si vogliono conoscere i dati anagrafici, la mail, quali sono i macchinari di loro competenza e se sono </w:t>
       </w:r>
+      <w:proofErr w:type="spellStart"/>
       <w:r>
         <w:rPr>
           <w:sz w:val="28"/>
@@ -2020,6 +2622,7 @@
         </w:rPr>
         <w:t>resident</w:t>
       </w:r>
+      <w:proofErr w:type="spellEnd"/>
       <w:r>
         <w:rPr>
           <w:sz w:val="28"/>
@@ -2140,9 +2743,11 @@
           </w:tcPr>
           <w:p>
             <w:pPr>
+              <w:jc w:val="center"/>
               <w:rPr>
                 <w:b/>
                 <w:bCs/>
+                <w:color w:val="000000" w:themeColor="text1"/>
                 <w:sz w:val="28"/>
                 <w:szCs w:val="28"/>
               </w:rPr>
@@ -2151,6 +2756,7 @@
               <w:rPr>
                 <w:b/>
                 <w:bCs/>
+                <w:color w:val="000000" w:themeColor="text1"/>
                 <w:sz w:val="28"/>
                 <w:szCs w:val="28"/>
               </w:rPr>
@@ -2164,9 +2770,11 @@
           </w:tcPr>
           <w:p>
             <w:pPr>
+              <w:jc w:val="center"/>
               <w:rPr>
                 <w:b/>
                 <w:bCs/>
+                <w:color w:val="000000" w:themeColor="text1"/>
                 <w:sz w:val="28"/>
                 <w:szCs w:val="28"/>
               </w:rPr>
@@ -2175,6 +2783,7 @@
               <w:rPr>
                 <w:b/>
                 <w:bCs/>
+                <w:color w:val="000000" w:themeColor="text1"/>
                 <w:sz w:val="28"/>
                 <w:szCs w:val="28"/>
               </w:rPr>
@@ -2188,9 +2797,11 @@
           </w:tcPr>
           <w:p>
             <w:pPr>
+              <w:jc w:val="center"/>
               <w:rPr>
                 <w:b/>
                 <w:bCs/>
+                <w:color w:val="000000" w:themeColor="text1"/>
                 <w:sz w:val="28"/>
                 <w:szCs w:val="28"/>
               </w:rPr>
@@ -2199,6 +2810,7 @@
               <w:rPr>
                 <w:b/>
                 <w:bCs/>
+                <w:color w:val="000000" w:themeColor="text1"/>
                 <w:sz w:val="28"/>
                 <w:szCs w:val="28"/>
               </w:rPr>
@@ -2212,9 +2824,11 @@
           </w:tcPr>
           <w:p>
             <w:pPr>
+              <w:jc w:val="center"/>
               <w:rPr>
                 <w:b/>
                 <w:bCs/>
+                <w:color w:val="000000" w:themeColor="text1"/>
                 <w:sz w:val="28"/>
                 <w:szCs w:val="28"/>
               </w:rPr>
@@ -2223,6 +2837,7 @@
               <w:rPr>
                 <w:b/>
                 <w:bCs/>
+                <w:color w:val="000000" w:themeColor="text1"/>
                 <w:sz w:val="28"/>
                 <w:szCs w:val="28"/>
               </w:rPr>
@@ -2860,6 +3475,7 @@
                 <w:szCs w:val="28"/>
               </w:rPr>
             </w:pPr>
+            <w:proofErr w:type="spellStart"/>
             <w:r>
               <w:rPr>
                 <w:sz w:val="28"/>
@@ -2867,6 +3483,7 @@
               </w:rPr>
               <w:t>Resident</w:t>
             </w:r>
+            <w:proofErr w:type="spellEnd"/>
           </w:p>
         </w:tc>
         <w:tc>
@@ -3284,17 +3901,19 @@
     <w:p>
       <w:pPr>
         <w:rPr>
-          <w:sz w:val="24"/>
-          <w:szCs w:val="24"/>
-        </w:rPr>
-      </w:pPr>
-      <w:r>
-        <w:rPr>
           <w:b/>
           <w:bCs/>
           <w:sz w:val="48"/>
           <w:szCs w:val="48"/>
         </w:rPr>
+      </w:pPr>
+      <w:r>
+        <w:rPr>
+          <w:b/>
+          <w:bCs/>
+          <w:sz w:val="48"/>
+          <w:szCs w:val="48"/>
+        </w:rPr>
         <w:lastRenderedPageBreak/>
         <w:t>Strutturazione dei requisiti</w:t>
       </w:r>
@@ -3302,10 +3921,432 @@
     <w:p>
       <w:pPr>
         <w:rPr>
-          <w:b/>
-          <w:bCs/>
-          <w:sz w:val="48"/>
-          <w:szCs w:val="48"/>
+          <w:sz w:val="24"/>
+          <w:szCs w:val="24"/>
+        </w:rPr>
+      </w:pPr>
+    </w:p>
+    <w:p>
+      <w:pPr>
+        <w:rPr>
+          <w:b/>
+          <w:bCs/>
+          <w:sz w:val="28"/>
+          <w:szCs w:val="28"/>
+        </w:rPr>
+      </w:pPr>
+      <w:r>
+        <w:rPr>
+          <w:b/>
+          <w:bCs/>
+          <w:sz w:val="28"/>
+          <w:szCs w:val="28"/>
+        </w:rPr>
+        <w:t>FRASI DI CARATTERE GENERALE</w:t>
+      </w:r>
+    </w:p>
+    <w:p>
+      <w:pPr>
+        <w:rPr>
+          <w:sz w:val="28"/>
+          <w:szCs w:val="28"/>
+        </w:rPr>
+      </w:pPr>
+      <w:r>
+        <w:rPr>
+          <w:sz w:val="28"/>
+          <w:szCs w:val="28"/>
+        </w:rPr>
+        <w:t>Il nostro obiettivo è quello di ideare e implementare un database</w:t>
+      </w:r>
+      <w:r>
+        <w:rPr>
+          <w:sz w:val="28"/>
+          <w:szCs w:val="28"/>
+        </w:rPr>
+        <w:t xml:space="preserve"> che gestisca i dati di un’azienda che si occupa di sistemi di taglio </w:t>
+      </w:r>
+      <w:proofErr w:type="spellStart"/>
+      <w:r>
+        <w:rPr>
+          <w:sz w:val="28"/>
+          <w:szCs w:val="28"/>
+        </w:rPr>
+        <w:t>cam</w:t>
+      </w:r>
+      <w:proofErr w:type="spellEnd"/>
+      <w:r>
+        <w:rPr>
+          <w:sz w:val="28"/>
+          <w:szCs w:val="28"/>
+        </w:rPr>
+        <w:t xml:space="preserve"> e che offre, tramite un sistema di ticket, assistenza e manutenzione per le macchine fornite alla clientela.</w:t>
+      </w:r>
+    </w:p>
+    <w:p>
+      <w:pPr>
+        <w:rPr>
+          <w:sz w:val="28"/>
+          <w:szCs w:val="28"/>
+        </w:rPr>
+      </w:pPr>
+      <w:r>
+        <w:rPr>
+          <w:sz w:val="28"/>
+          <w:szCs w:val="28"/>
+        </w:rPr>
+        <w:t xml:space="preserve">Quindi si dovranno gestire tutte le informazioni riguardanti i clienti, i tecnici, i macchinari e i ticket di assistenza. </w:t>
+      </w:r>
+    </w:p>
+    <w:p>
+      <w:pPr>
+        <w:rPr>
+          <w:sz w:val="28"/>
+          <w:szCs w:val="28"/>
+        </w:rPr>
+      </w:pPr>
+      <w:r>
+        <w:rPr>
+          <w:sz w:val="28"/>
+          <w:szCs w:val="28"/>
+        </w:rPr>
+        <w:t>Inoltre</w:t>
+      </w:r>
+      <w:r>
+        <w:rPr>
+          <w:sz w:val="28"/>
+          <w:szCs w:val="28"/>
+        </w:rPr>
+        <w:t>, in base ai dati registrati, si dovranno effettuare delle statistiche che permettano di individuare i problemi più frequenti nei macchinari e la provenienza dei clienti. Si dovrà inoltre calcolare un rapporto tra i problemi risolti e non alla chiusura di un ticket.</w:t>
+      </w:r>
+    </w:p>
+    <w:p>
+      <w:pPr>
+        <w:rPr>
+          <w:sz w:val="28"/>
+          <w:szCs w:val="28"/>
+        </w:rPr>
+      </w:pPr>
+    </w:p>
+    <w:p>
+      <w:pPr>
+        <w:rPr>
+          <w:b/>
+          <w:bCs/>
+          <w:sz w:val="28"/>
+          <w:szCs w:val="28"/>
+        </w:rPr>
+      </w:pPr>
+      <w:r>
+        <w:rPr>
+          <w:b/>
+          <w:bCs/>
+          <w:sz w:val="28"/>
+          <w:szCs w:val="28"/>
+        </w:rPr>
+        <w:t xml:space="preserve">FRASI </w:t>
+      </w:r>
+      <w:r>
+        <w:rPr>
+          <w:b/>
+          <w:bCs/>
+          <w:sz w:val="28"/>
+          <w:szCs w:val="28"/>
+        </w:rPr>
+        <w:t>RELATIVE AI CLIENTI</w:t>
+      </w:r>
+    </w:p>
+    <w:p>
+      <w:pPr>
+        <w:rPr>
+          <w:sz w:val="28"/>
+          <w:szCs w:val="28"/>
+        </w:rPr>
+      </w:pPr>
+      <w:r>
+        <w:rPr>
+          <w:sz w:val="28"/>
+          <w:szCs w:val="28"/>
+        </w:rPr>
+        <w:t xml:space="preserve">Per quanto riguarda i clienti, si dovranno registrare una matricola che li identifichi univocamente all’interno del sistema, il nome (l’azienda in questione ha come clienti altre </w:t>
+      </w:r>
+      <w:r>
+        <w:rPr>
+          <w:sz w:val="28"/>
+          <w:szCs w:val="28"/>
+        </w:rPr>
+        <w:t>imprese</w:t>
+      </w:r>
+      <w:r>
+        <w:rPr>
+          <w:sz w:val="28"/>
+          <w:szCs w:val="28"/>
+        </w:rPr>
+        <w:t>, perciò non si indicheranno i dati anagrafici)</w:t>
+      </w:r>
+      <w:r>
+        <w:rPr>
+          <w:sz w:val="28"/>
+          <w:szCs w:val="28"/>
+        </w:rPr>
+        <w:t xml:space="preserve"> e la loro collocazione. Inoltre, sarà indicato se l’acquirente in questione possiede o meno un contratto di assistenza con la ditta.</w:t>
+      </w:r>
+    </w:p>
+    <w:p>
+      <w:pPr>
+        <w:rPr>
+          <w:sz w:val="28"/>
+          <w:szCs w:val="28"/>
+        </w:rPr>
+      </w:pPr>
+      <w:r>
+        <w:rPr>
+          <w:sz w:val="28"/>
+          <w:szCs w:val="28"/>
+        </w:rPr>
+        <w:t xml:space="preserve"> </w:t>
+      </w:r>
+    </w:p>
+    <w:p>
+      <w:pPr>
+        <w:rPr>
+          <w:b/>
+          <w:bCs/>
+          <w:sz w:val="28"/>
+          <w:szCs w:val="28"/>
+        </w:rPr>
+      </w:pPr>
+      <w:r>
+        <w:rPr>
+          <w:b/>
+          <w:bCs/>
+          <w:sz w:val="28"/>
+          <w:szCs w:val="28"/>
+        </w:rPr>
+        <w:t xml:space="preserve">FRASI RELATIVE AI </w:t>
+      </w:r>
+      <w:r>
+        <w:rPr>
+          <w:b/>
+          <w:bCs/>
+          <w:sz w:val="28"/>
+          <w:szCs w:val="28"/>
+        </w:rPr>
+        <w:t>TECNICI</w:t>
+      </w:r>
+    </w:p>
+    <w:p>
+      <w:pPr>
+        <w:rPr>
+          <w:sz w:val="28"/>
+          <w:szCs w:val="28"/>
+        </w:rPr>
+      </w:pPr>
+      <w:r>
+        <w:rPr>
+          <w:sz w:val="28"/>
+          <w:szCs w:val="28"/>
+        </w:rPr>
+        <w:t>Per ogni tecnico si dovranno inserire</w:t>
+      </w:r>
+      <w:r>
+        <w:rPr>
+          <w:sz w:val="28"/>
+          <w:szCs w:val="28"/>
+        </w:rPr>
+        <w:t xml:space="preserve"> i vari dati anagrafici (nome, cognome, codice fiscale, ecc.), </w:t>
+      </w:r>
+      <w:proofErr w:type="gramStart"/>
+      <w:r>
+        <w:rPr>
+          <w:sz w:val="28"/>
+          <w:szCs w:val="28"/>
+        </w:rPr>
+        <w:t>l’email</w:t>
+      </w:r>
+      <w:proofErr w:type="gramEnd"/>
+      <w:r>
+        <w:rPr>
+          <w:sz w:val="28"/>
+          <w:szCs w:val="28"/>
+        </w:rPr>
+        <w:t>, se svolgono il proprio lavoro fisicamente in sede o meno e i macchinari di propria competenza.</w:t>
+      </w:r>
+    </w:p>
+    <w:p>
+      <w:pPr>
+        <w:rPr>
+          <w:sz w:val="28"/>
+          <w:szCs w:val="28"/>
+        </w:rPr>
+      </w:pPr>
+    </w:p>
+    <w:p>
+      <w:pPr>
+        <w:rPr>
+          <w:b/>
+          <w:bCs/>
+          <w:sz w:val="28"/>
+          <w:szCs w:val="28"/>
+        </w:rPr>
+      </w:pPr>
+      <w:r>
+        <w:rPr>
+          <w:b/>
+          <w:bCs/>
+          <w:sz w:val="28"/>
+          <w:szCs w:val="28"/>
+        </w:rPr>
+        <w:t xml:space="preserve">FRASI RELATIVE AI </w:t>
+      </w:r>
+      <w:r>
+        <w:rPr>
+          <w:b/>
+          <w:bCs/>
+          <w:sz w:val="28"/>
+          <w:szCs w:val="28"/>
+        </w:rPr>
+        <w:t>MACCHINARI</w:t>
+      </w:r>
+    </w:p>
+    <w:p>
+      <w:pPr>
+        <w:rPr>
+          <w:sz w:val="28"/>
+          <w:szCs w:val="28"/>
+        </w:rPr>
+      </w:pPr>
+      <w:r>
+        <w:rPr>
+          <w:sz w:val="28"/>
+          <w:szCs w:val="28"/>
+        </w:rPr>
+        <w:t xml:space="preserve">Relativamente alle macchine, </w:t>
+      </w:r>
+      <w:r>
+        <w:rPr>
+          <w:sz w:val="28"/>
+          <w:szCs w:val="28"/>
+        </w:rPr>
+        <w:t xml:space="preserve">bisognerà gestire </w:t>
+      </w:r>
+      <w:r>
+        <w:rPr>
+          <w:sz w:val="28"/>
+          <w:szCs w:val="28"/>
+        </w:rPr>
+        <w:t>una matricola univoca, il nome del prodotto, la data dell’installazione e la durata della garanzia associata.</w:t>
+      </w:r>
+    </w:p>
+    <w:p>
+      <w:pPr>
+        <w:rPr>
+          <w:sz w:val="28"/>
+          <w:szCs w:val="28"/>
+        </w:rPr>
+      </w:pPr>
+    </w:p>
+    <w:p>
+      <w:pPr>
+        <w:rPr>
+          <w:sz w:val="28"/>
+          <w:szCs w:val="28"/>
+        </w:rPr>
+      </w:pPr>
+    </w:p>
+    <w:p>
+      <w:pPr>
+        <w:rPr>
+          <w:b/>
+          <w:bCs/>
+          <w:sz w:val="28"/>
+          <w:szCs w:val="28"/>
+        </w:rPr>
+      </w:pPr>
+    </w:p>
+    <w:p>
+      <w:pPr>
+        <w:rPr>
+          <w:b/>
+          <w:bCs/>
+          <w:sz w:val="28"/>
+          <w:szCs w:val="28"/>
+        </w:rPr>
+      </w:pPr>
+      <w:r>
+        <w:rPr>
+          <w:b/>
+          <w:bCs/>
+          <w:sz w:val="28"/>
+          <w:szCs w:val="28"/>
+        </w:rPr>
+        <w:t xml:space="preserve">FRASI RELATIVE AI </w:t>
+      </w:r>
+      <w:r>
+        <w:rPr>
+          <w:b/>
+          <w:bCs/>
+          <w:sz w:val="28"/>
+          <w:szCs w:val="28"/>
+        </w:rPr>
+        <w:t>TICKET</w:t>
+      </w:r>
+    </w:p>
+    <w:p>
+      <w:pPr>
+        <w:rPr>
+          <w:sz w:val="28"/>
+          <w:szCs w:val="28"/>
+        </w:rPr>
+      </w:pPr>
+      <w:r>
+        <w:rPr>
+          <w:sz w:val="28"/>
+          <w:szCs w:val="28"/>
+        </w:rPr>
+        <w:t>Per ogni ticket di assistenza verranno gestiti un numero identificativo del ticket</w:t>
+      </w:r>
+      <w:r>
+        <w:rPr>
+          <w:sz w:val="28"/>
+          <w:szCs w:val="28"/>
+        </w:rPr>
+        <w:t xml:space="preserve"> e</w:t>
+      </w:r>
+      <w:r>
+        <w:rPr>
+          <w:sz w:val="28"/>
+          <w:szCs w:val="28"/>
+        </w:rPr>
+        <w:t xml:space="preserve"> </w:t>
+      </w:r>
+      <w:r>
+        <w:rPr>
+          <w:sz w:val="28"/>
+          <w:szCs w:val="28"/>
+        </w:rPr>
+        <w:t>una causale che descrive brevemente quello che è il problema riscontrato dal compratore.</w:t>
+      </w:r>
+      <w:r>
+        <w:rPr>
+          <w:sz w:val="28"/>
+          <w:szCs w:val="28"/>
+        </w:rPr>
+        <w:t xml:space="preserve"> </w:t>
+      </w:r>
+      <w:r>
+        <w:rPr>
+          <w:sz w:val="28"/>
+          <w:szCs w:val="28"/>
+        </w:rPr>
+        <w:t xml:space="preserve">Verranno inoltre specificati il cliente e il macchinario associati al ticket. Si dovrà inoltre specificare se il ticket è aperto o chiuso e, se concluso, il tecnico dovrà specificare quante ore di assistenza sono state effettuate per risolvere le problematiche riscontrate. </w:t>
+      </w:r>
+    </w:p>
+    <w:p>
+      <w:pPr>
+        <w:rPr>
+          <w:sz w:val="28"/>
+          <w:szCs w:val="28"/>
         </w:rPr>
       </w:pPr>
     </w:p>

</xml_diff>

<commit_message>
Dizionario delle entità e relazioni
</commit_message>
<xml_diff>
--- a/tesina.docx
+++ b/tesina.docx
@@ -10673,6 +10673,7 @@
           <w:szCs w:val="32"/>
         </w:rPr>
       </w:pPr>
+      <w:proofErr w:type="spellStart"/>
       <w:r>
         <w:rPr>
           <w:b/>
@@ -10682,6 +10683,7 @@
         </w:rPr>
         <w:t>Minimalità</w:t>
       </w:r>
+      <w:proofErr w:type="spellEnd"/>
       <w:r>
         <w:rPr>
           <w:sz w:val="32"/>
@@ -10799,6 +10801,1057 @@
           <w:szCs w:val="48"/>
         </w:rPr>
       </w:pPr>
+      <w:r>
+        <w:rPr>
+          <w:b/>
+          <w:bCs/>
+          <w:sz w:val="32"/>
+          <w:szCs w:val="32"/>
+        </w:rPr>
+        <w:t>ENTIT</w:t>
+      </w:r>
+      <w:r>
+        <w:rPr>
+          <w:rFonts w:cstheme="minorHAnsi"/>
+          <w:b/>
+          <w:bCs/>
+          <w:sz w:val="32"/>
+          <w:szCs w:val="32"/>
+        </w:rPr>
+        <w:t>À</w:t>
+      </w:r>
+      <w:r>
+        <w:rPr>
+          <w:b/>
+          <w:bCs/>
+          <w:sz w:val="32"/>
+          <w:szCs w:val="32"/>
+        </w:rPr>
+        <w:t xml:space="preserve"> </w:t>
+      </w:r>
+    </w:p>
+    <w:tbl>
+      <w:tblPr>
+        <w:tblStyle w:val="Grigliatabella"/>
+        <w:tblW w:w="10773" w:type="dxa"/>
+        <w:tblInd w:w="-572" w:type="dxa"/>
+        <w:tblLayout w:type="fixed"/>
+        <w:tblLook w:val="04A0" w:firstRow="1" w:lastRow="0" w:firstColumn="1" w:lastColumn="0" w:noHBand="0" w:noVBand="1"/>
+      </w:tblPr>
+      <w:tblGrid>
+        <w:gridCol w:w="1701"/>
+        <w:gridCol w:w="2835"/>
+        <w:gridCol w:w="3261"/>
+        <w:gridCol w:w="2976"/>
+      </w:tblGrid>
+      <w:tr>
+        <w:trPr>
+          <w:trHeight w:val="600"/>
+        </w:trPr>
+        <w:tc>
+          <w:tcPr>
+            <w:tcW w:w="1701" w:type="dxa"/>
+          </w:tcPr>
+          <w:p>
+            <w:pPr>
+              <w:jc w:val="center"/>
+              <w:rPr>
+                <w:b/>
+                <w:bCs/>
+                <w:sz w:val="28"/>
+                <w:szCs w:val="28"/>
+              </w:rPr>
+            </w:pPr>
+            <w:r>
+              <w:rPr>
+                <w:b/>
+                <w:bCs/>
+                <w:sz w:val="28"/>
+                <w:szCs w:val="28"/>
+              </w:rPr>
+              <w:t>Nome entità</w:t>
+            </w:r>
+          </w:p>
+        </w:tc>
+        <w:tc>
+          <w:tcPr>
+            <w:tcW w:w="2835" w:type="dxa"/>
+          </w:tcPr>
+          <w:p>
+            <w:pPr>
+              <w:jc w:val="center"/>
+              <w:rPr>
+                <w:b/>
+                <w:bCs/>
+                <w:sz w:val="28"/>
+                <w:szCs w:val="28"/>
+              </w:rPr>
+            </w:pPr>
+            <w:r>
+              <w:rPr>
+                <w:b/>
+                <w:bCs/>
+                <w:sz w:val="28"/>
+                <w:szCs w:val="28"/>
+              </w:rPr>
+              <w:t>Descrizione</w:t>
+            </w:r>
+          </w:p>
+        </w:tc>
+        <w:tc>
+          <w:tcPr>
+            <w:tcW w:w="3261" w:type="dxa"/>
+          </w:tcPr>
+          <w:p>
+            <w:pPr>
+              <w:jc w:val="center"/>
+              <w:rPr>
+                <w:b/>
+                <w:bCs/>
+                <w:sz w:val="28"/>
+                <w:szCs w:val="28"/>
+              </w:rPr>
+            </w:pPr>
+            <w:r>
+              <w:rPr>
+                <w:b/>
+                <w:bCs/>
+                <w:sz w:val="28"/>
+                <w:szCs w:val="28"/>
+              </w:rPr>
+              <w:t>Attributi</w:t>
+            </w:r>
+          </w:p>
+        </w:tc>
+        <w:tc>
+          <w:tcPr>
+            <w:tcW w:w="2976" w:type="dxa"/>
+          </w:tcPr>
+          <w:p>
+            <w:pPr>
+              <w:jc w:val="center"/>
+              <w:rPr>
+                <w:b/>
+                <w:bCs/>
+                <w:sz w:val="28"/>
+                <w:szCs w:val="28"/>
+              </w:rPr>
+            </w:pPr>
+            <w:r>
+              <w:rPr>
+                <w:b/>
+                <w:bCs/>
+                <w:sz w:val="28"/>
+                <w:szCs w:val="28"/>
+              </w:rPr>
+              <w:t>Identificatore</w:t>
+            </w:r>
+          </w:p>
+        </w:tc>
+      </w:tr>
+      <w:tr>
+        <w:tc>
+          <w:tcPr>
+            <w:tcW w:w="1701" w:type="dxa"/>
+          </w:tcPr>
+          <w:p>
+            <w:pPr>
+              <w:rPr>
+                <w:sz w:val="28"/>
+                <w:szCs w:val="28"/>
+              </w:rPr>
+            </w:pPr>
+            <w:r>
+              <w:rPr>
+                <w:sz w:val="28"/>
+                <w:szCs w:val="28"/>
+              </w:rPr>
+              <w:t>Cliente</w:t>
+            </w:r>
+          </w:p>
+        </w:tc>
+        <w:tc>
+          <w:tcPr>
+            <w:tcW w:w="2835" w:type="dxa"/>
+          </w:tcPr>
+          <w:p>
+            <w:pPr>
+              <w:rPr>
+                <w:sz w:val="28"/>
+                <w:szCs w:val="28"/>
+              </w:rPr>
+            </w:pPr>
+            <w:r>
+              <w:rPr>
+                <w:sz w:val="28"/>
+                <w:szCs w:val="28"/>
+              </w:rPr>
+              <w:t>Coloro che acquistano una macchina dall’azienda o richiedono un ticket.</w:t>
+            </w:r>
+          </w:p>
+        </w:tc>
+        <w:tc>
+          <w:tcPr>
+            <w:tcW w:w="3261" w:type="dxa"/>
+          </w:tcPr>
+          <w:p>
+            <w:pPr>
+              <w:rPr>
+                <w:sz w:val="28"/>
+                <w:szCs w:val="28"/>
+              </w:rPr>
+            </w:pPr>
+            <w:proofErr w:type="spellStart"/>
+            <w:r>
+              <w:rPr>
+                <w:sz w:val="28"/>
+                <w:szCs w:val="28"/>
+              </w:rPr>
+              <w:t>Partita_IVA</w:t>
+            </w:r>
+            <w:proofErr w:type="spellEnd"/>
+            <w:r>
+              <w:rPr>
+                <w:sz w:val="28"/>
+                <w:szCs w:val="28"/>
+              </w:rPr>
+              <w:t xml:space="preserve">(Stringa), </w:t>
+            </w:r>
+            <w:proofErr w:type="gramStart"/>
+            <w:r>
+              <w:rPr>
+                <w:sz w:val="28"/>
+                <w:szCs w:val="28"/>
+              </w:rPr>
+              <w:t>Nome(</w:t>
+            </w:r>
+            <w:proofErr w:type="gramEnd"/>
+            <w:r>
+              <w:rPr>
+                <w:sz w:val="28"/>
+                <w:szCs w:val="28"/>
+              </w:rPr>
+              <w:t>Stringa), Stato(Stringa), Città(Stringa), Telefono(Stringa),Email(Stringa), Saldo(</w:t>
+            </w:r>
+            <w:r>
+              <w:rPr>
+                <w:sz w:val="28"/>
+                <w:szCs w:val="28"/>
+              </w:rPr>
+              <w:t>Stringa</w:t>
+            </w:r>
+            <w:r>
+              <w:rPr>
+                <w:sz w:val="28"/>
+                <w:szCs w:val="28"/>
+              </w:rPr>
+              <w:t>)</w:t>
+            </w:r>
+          </w:p>
+        </w:tc>
+        <w:tc>
+          <w:tcPr>
+            <w:tcW w:w="2976" w:type="dxa"/>
+          </w:tcPr>
+          <w:p>
+            <w:pPr>
+              <w:rPr>
+                <w:sz w:val="28"/>
+                <w:szCs w:val="28"/>
+              </w:rPr>
+            </w:pPr>
+            <w:proofErr w:type="spellStart"/>
+            <w:r>
+              <w:rPr>
+                <w:sz w:val="28"/>
+                <w:szCs w:val="28"/>
+              </w:rPr>
+              <w:t>Partita_IVA+</w:t>
+            </w:r>
+            <w:proofErr w:type="gramStart"/>
+            <w:r>
+              <w:rPr>
+                <w:sz w:val="28"/>
+                <w:szCs w:val="28"/>
+              </w:rPr>
+              <w:t>Nome</w:t>
+            </w:r>
+            <w:proofErr w:type="spellEnd"/>
+            <w:r>
+              <w:rPr>
+                <w:sz w:val="28"/>
+                <w:szCs w:val="28"/>
+              </w:rPr>
+              <w:t>(</w:t>
+            </w:r>
+            <w:proofErr w:type="gramEnd"/>
+            <w:r>
+              <w:rPr>
+                <w:sz w:val="28"/>
+                <w:szCs w:val="28"/>
+              </w:rPr>
+              <w:t>Stringhe)</w:t>
+            </w:r>
+          </w:p>
+        </w:tc>
+      </w:tr>
+      <w:tr>
+        <w:tc>
+          <w:tcPr>
+            <w:tcW w:w="1701" w:type="dxa"/>
+          </w:tcPr>
+          <w:p>
+            <w:pPr>
+              <w:rPr>
+                <w:sz w:val="28"/>
+                <w:szCs w:val="28"/>
+              </w:rPr>
+            </w:pPr>
+            <w:r>
+              <w:rPr>
+                <w:sz w:val="28"/>
+                <w:szCs w:val="28"/>
+              </w:rPr>
+              <w:t>Ticket</w:t>
+            </w:r>
+          </w:p>
+        </w:tc>
+        <w:tc>
+          <w:tcPr>
+            <w:tcW w:w="2835" w:type="dxa"/>
+          </w:tcPr>
+          <w:p>
+            <w:pPr>
+              <w:rPr>
+                <w:sz w:val="28"/>
+                <w:szCs w:val="28"/>
+              </w:rPr>
+            </w:pPr>
+            <w:r>
+              <w:rPr>
+                <w:sz w:val="28"/>
+                <w:szCs w:val="28"/>
+              </w:rPr>
+              <w:t>Un documento generato da un cliente quando si presenta un problema su una macchina. Viene utilizzato per chiedere assistenza ad un tecnico di quella macchina specifica.</w:t>
+            </w:r>
+          </w:p>
+        </w:tc>
+        <w:tc>
+          <w:tcPr>
+            <w:tcW w:w="3261" w:type="dxa"/>
+          </w:tcPr>
+          <w:p>
+            <w:pPr>
+              <w:rPr>
+                <w:sz w:val="28"/>
+                <w:szCs w:val="28"/>
+              </w:rPr>
+            </w:pPr>
+            <w:proofErr w:type="gramStart"/>
+            <w:r>
+              <w:rPr>
+                <w:sz w:val="28"/>
+                <w:szCs w:val="28"/>
+              </w:rPr>
+              <w:t>Identificativo(</w:t>
+            </w:r>
+            <w:proofErr w:type="gramEnd"/>
+            <w:r>
+              <w:rPr>
+                <w:sz w:val="28"/>
+                <w:szCs w:val="28"/>
+              </w:rPr>
+              <w:t xml:space="preserve">Numerico), Causale(Stringa), Priorità(Stringa), Lingua(Stringa), Costo(Numerico), </w:t>
+            </w:r>
+            <w:proofErr w:type="spellStart"/>
+            <w:r>
+              <w:rPr>
+                <w:sz w:val="28"/>
+                <w:szCs w:val="28"/>
+              </w:rPr>
+              <w:t>Data_inizio</w:t>
+            </w:r>
+            <w:proofErr w:type="spellEnd"/>
+            <w:r>
+              <w:rPr>
+                <w:sz w:val="28"/>
+                <w:szCs w:val="28"/>
+              </w:rPr>
+              <w:t xml:space="preserve">(Data), </w:t>
+            </w:r>
+            <w:proofErr w:type="spellStart"/>
+            <w:r>
+              <w:rPr>
+                <w:sz w:val="28"/>
+                <w:szCs w:val="28"/>
+              </w:rPr>
+              <w:t>Data_fine</w:t>
+            </w:r>
+            <w:proofErr w:type="spellEnd"/>
+            <w:r>
+              <w:rPr>
+                <w:sz w:val="28"/>
+                <w:szCs w:val="28"/>
+              </w:rPr>
+              <w:t xml:space="preserve">(Data), </w:t>
+            </w:r>
+            <w:proofErr w:type="spellStart"/>
+            <w:r>
+              <w:rPr>
+                <w:sz w:val="28"/>
+                <w:szCs w:val="28"/>
+              </w:rPr>
+              <w:t>Ore_impiegate</w:t>
+            </w:r>
+            <w:proofErr w:type="spellEnd"/>
+            <w:r>
+              <w:rPr>
+                <w:sz w:val="28"/>
+                <w:szCs w:val="28"/>
+              </w:rPr>
+              <w:t xml:space="preserve">(Numerico) </w:t>
+            </w:r>
+          </w:p>
+        </w:tc>
+        <w:tc>
+          <w:tcPr>
+            <w:tcW w:w="2976" w:type="dxa"/>
+          </w:tcPr>
+          <w:p>
+            <w:pPr>
+              <w:rPr>
+                <w:sz w:val="28"/>
+                <w:szCs w:val="28"/>
+              </w:rPr>
+            </w:pPr>
+            <w:r>
+              <w:rPr>
+                <w:sz w:val="28"/>
+                <w:szCs w:val="28"/>
+              </w:rPr>
+              <w:t>Identificativo (Numerico)</w:t>
+            </w:r>
+          </w:p>
+        </w:tc>
+      </w:tr>
+      <w:tr>
+        <w:tc>
+          <w:tcPr>
+            <w:tcW w:w="1701" w:type="dxa"/>
+          </w:tcPr>
+          <w:p>
+            <w:pPr>
+              <w:rPr>
+                <w:sz w:val="28"/>
+                <w:szCs w:val="28"/>
+              </w:rPr>
+            </w:pPr>
+            <w:r>
+              <w:rPr>
+                <w:sz w:val="28"/>
+                <w:szCs w:val="28"/>
+              </w:rPr>
+              <w:t>Tecnico</w:t>
+            </w:r>
+          </w:p>
+        </w:tc>
+        <w:tc>
+          <w:tcPr>
+            <w:tcW w:w="2835" w:type="dxa"/>
+          </w:tcPr>
+          <w:p>
+            <w:pPr>
+              <w:rPr>
+                <w:sz w:val="28"/>
+                <w:szCs w:val="28"/>
+              </w:rPr>
+            </w:pPr>
+            <w:r>
+              <w:rPr>
+                <w:sz w:val="28"/>
+                <w:szCs w:val="28"/>
+              </w:rPr>
+              <w:t xml:space="preserve">Dipendente dell’azienda che si occupa </w:t>
+            </w:r>
+            <w:r>
+              <w:rPr>
+                <w:sz w:val="28"/>
+                <w:szCs w:val="28"/>
+              </w:rPr>
+              <w:t>di determinati macchinari specifici e della loro assistenza.</w:t>
+            </w:r>
+          </w:p>
+        </w:tc>
+        <w:tc>
+          <w:tcPr>
+            <w:tcW w:w="3261" w:type="dxa"/>
+          </w:tcPr>
+          <w:p>
+            <w:pPr>
+              <w:rPr>
+                <w:sz w:val="28"/>
+                <w:szCs w:val="28"/>
+              </w:rPr>
+            </w:pPr>
+            <w:proofErr w:type="spellStart"/>
+            <w:r>
+              <w:rPr>
+                <w:sz w:val="28"/>
+                <w:szCs w:val="28"/>
+              </w:rPr>
+              <w:t>Codice_</w:t>
+            </w:r>
+            <w:proofErr w:type="gramStart"/>
+            <w:r>
+              <w:rPr>
+                <w:sz w:val="28"/>
+                <w:szCs w:val="28"/>
+              </w:rPr>
+              <w:t>fiscale</w:t>
+            </w:r>
+            <w:proofErr w:type="spellEnd"/>
+            <w:r>
+              <w:rPr>
+                <w:sz w:val="28"/>
+                <w:szCs w:val="28"/>
+              </w:rPr>
+              <w:t>(</w:t>
+            </w:r>
+            <w:proofErr w:type="gramEnd"/>
+            <w:r>
+              <w:rPr>
+                <w:sz w:val="28"/>
+                <w:szCs w:val="28"/>
+              </w:rPr>
+              <w:t xml:space="preserve">Stringa), Nome(Stringa), Cognome(Stringa), Sesso(Stringa), </w:t>
+            </w:r>
+            <w:proofErr w:type="spellStart"/>
+            <w:r>
+              <w:rPr>
+                <w:sz w:val="28"/>
+                <w:szCs w:val="28"/>
+              </w:rPr>
+              <w:t>Resident</w:t>
+            </w:r>
+            <w:proofErr w:type="spellEnd"/>
+            <w:r>
+              <w:rPr>
+                <w:sz w:val="28"/>
+                <w:szCs w:val="28"/>
+              </w:rPr>
+              <w:t>(Stringa), Email(Stringa), Telefono(Stringa)</w:t>
+            </w:r>
+          </w:p>
+        </w:tc>
+        <w:tc>
+          <w:tcPr>
+            <w:tcW w:w="2976" w:type="dxa"/>
+          </w:tcPr>
+          <w:p>
+            <w:pPr>
+              <w:rPr>
+                <w:sz w:val="28"/>
+                <w:szCs w:val="28"/>
+              </w:rPr>
+            </w:pPr>
+            <w:proofErr w:type="spellStart"/>
+            <w:r>
+              <w:rPr>
+                <w:sz w:val="28"/>
+                <w:szCs w:val="28"/>
+              </w:rPr>
+              <w:t>Codice_</w:t>
+            </w:r>
+            <w:proofErr w:type="gramStart"/>
+            <w:r>
+              <w:rPr>
+                <w:sz w:val="28"/>
+                <w:szCs w:val="28"/>
+              </w:rPr>
+              <w:t>fiscale</w:t>
+            </w:r>
+            <w:proofErr w:type="spellEnd"/>
+            <w:r>
+              <w:rPr>
+                <w:sz w:val="28"/>
+                <w:szCs w:val="28"/>
+              </w:rPr>
+              <w:t>(</w:t>
+            </w:r>
+            <w:proofErr w:type="gramEnd"/>
+            <w:r>
+              <w:rPr>
+                <w:sz w:val="28"/>
+                <w:szCs w:val="28"/>
+              </w:rPr>
+              <w:t>Stringa)</w:t>
+            </w:r>
+          </w:p>
+        </w:tc>
+      </w:tr>
+      <w:tr>
+        <w:tc>
+          <w:tcPr>
+            <w:tcW w:w="1701" w:type="dxa"/>
+          </w:tcPr>
+          <w:p>
+            <w:pPr>
+              <w:rPr>
+                <w:sz w:val="28"/>
+                <w:szCs w:val="28"/>
+              </w:rPr>
+            </w:pPr>
+            <w:r>
+              <w:rPr>
+                <w:sz w:val="28"/>
+                <w:szCs w:val="28"/>
+              </w:rPr>
+              <w:t>Macchinario</w:t>
+            </w:r>
+          </w:p>
+        </w:tc>
+        <w:tc>
+          <w:tcPr>
+            <w:tcW w:w="2835" w:type="dxa"/>
+          </w:tcPr>
+          <w:p>
+            <w:pPr>
+              <w:rPr>
+                <w:sz w:val="28"/>
+                <w:szCs w:val="28"/>
+              </w:rPr>
+            </w:pPr>
+            <w:r>
+              <w:rPr>
+                <w:sz w:val="28"/>
+                <w:szCs w:val="28"/>
+              </w:rPr>
+              <w:t>Oggetto prodotto e venduto dall’aziend</w:t>
+            </w:r>
+            <w:r>
+              <w:rPr>
+                <w:sz w:val="28"/>
+                <w:szCs w:val="28"/>
+              </w:rPr>
+              <w:t>a ai clienti.</w:t>
+            </w:r>
+          </w:p>
+        </w:tc>
+        <w:tc>
+          <w:tcPr>
+            <w:tcW w:w="3261" w:type="dxa"/>
+          </w:tcPr>
+          <w:p>
+            <w:pPr>
+              <w:rPr>
+                <w:sz w:val="28"/>
+                <w:szCs w:val="28"/>
+              </w:rPr>
+            </w:pPr>
+            <w:proofErr w:type="gramStart"/>
+            <w:r>
+              <w:rPr>
+                <w:sz w:val="28"/>
+                <w:szCs w:val="28"/>
+              </w:rPr>
+              <w:t>Matricola(</w:t>
+            </w:r>
+            <w:proofErr w:type="gramEnd"/>
+            <w:r>
+              <w:rPr>
+                <w:sz w:val="28"/>
+                <w:szCs w:val="28"/>
+              </w:rPr>
+              <w:t>Numerico), Nome(Stringa)</w:t>
+            </w:r>
+          </w:p>
+        </w:tc>
+        <w:tc>
+          <w:tcPr>
+            <w:tcW w:w="2976" w:type="dxa"/>
+          </w:tcPr>
+          <w:p>
+            <w:pPr>
+              <w:rPr>
+                <w:sz w:val="28"/>
+                <w:szCs w:val="28"/>
+              </w:rPr>
+            </w:pPr>
+            <w:proofErr w:type="gramStart"/>
+            <w:r>
+              <w:rPr>
+                <w:sz w:val="28"/>
+                <w:szCs w:val="28"/>
+              </w:rPr>
+              <w:t>Matricola(</w:t>
+            </w:r>
+            <w:proofErr w:type="gramEnd"/>
+            <w:r>
+              <w:rPr>
+                <w:sz w:val="28"/>
+                <w:szCs w:val="28"/>
+              </w:rPr>
+              <w:t>Numerico)</w:t>
+            </w:r>
+          </w:p>
+        </w:tc>
+      </w:tr>
+      <w:tr>
+        <w:tc>
+          <w:tcPr>
+            <w:tcW w:w="1701" w:type="dxa"/>
+          </w:tcPr>
+          <w:p>
+            <w:pPr>
+              <w:rPr>
+                <w:sz w:val="28"/>
+                <w:szCs w:val="28"/>
+              </w:rPr>
+            </w:pPr>
+            <w:r>
+              <w:rPr>
+                <w:sz w:val="28"/>
+                <w:szCs w:val="28"/>
+              </w:rPr>
+              <w:t>Consumabile</w:t>
+            </w:r>
+          </w:p>
+        </w:tc>
+        <w:tc>
+          <w:tcPr>
+            <w:tcW w:w="2835" w:type="dxa"/>
+          </w:tcPr>
+          <w:p>
+            <w:pPr>
+              <w:rPr>
+                <w:sz w:val="28"/>
+                <w:szCs w:val="28"/>
+              </w:rPr>
+            </w:pPr>
+            <w:r>
+              <w:rPr>
+                <w:sz w:val="28"/>
+                <w:szCs w:val="28"/>
+              </w:rPr>
+              <w:t>I vari ricambi offerti e venduti dall’azienda, utilizzabili all’interno dei vari macchinari.</w:t>
+            </w:r>
+          </w:p>
+        </w:tc>
+        <w:tc>
+          <w:tcPr>
+            <w:tcW w:w="3261" w:type="dxa"/>
+          </w:tcPr>
+          <w:p>
+            <w:pPr>
+              <w:rPr>
+                <w:sz w:val="28"/>
+                <w:szCs w:val="28"/>
+              </w:rPr>
+            </w:pPr>
+            <w:proofErr w:type="gramStart"/>
+            <w:r>
+              <w:rPr>
+                <w:sz w:val="28"/>
+                <w:szCs w:val="28"/>
+              </w:rPr>
+              <w:t>Matricola(</w:t>
+            </w:r>
+            <w:proofErr w:type="gramEnd"/>
+            <w:r>
+              <w:rPr>
+                <w:sz w:val="28"/>
+                <w:szCs w:val="28"/>
+              </w:rPr>
+              <w:t>Numerico), Nome(Stringa), Prezzo(Numerico)</w:t>
+            </w:r>
+          </w:p>
+        </w:tc>
+        <w:tc>
+          <w:tcPr>
+            <w:tcW w:w="2976" w:type="dxa"/>
+          </w:tcPr>
+          <w:p>
+            <w:pPr>
+              <w:rPr>
+                <w:sz w:val="28"/>
+                <w:szCs w:val="28"/>
+              </w:rPr>
+            </w:pPr>
+            <w:proofErr w:type="gramStart"/>
+            <w:r>
+              <w:rPr>
+                <w:sz w:val="28"/>
+                <w:szCs w:val="28"/>
+              </w:rPr>
+              <w:t>Matricola(</w:t>
+            </w:r>
+            <w:proofErr w:type="gramEnd"/>
+            <w:r>
+              <w:rPr>
+                <w:sz w:val="28"/>
+                <w:szCs w:val="28"/>
+              </w:rPr>
+              <w:t>Numerico)</w:t>
+            </w:r>
+          </w:p>
+        </w:tc>
+      </w:tr>
+      <w:tr>
+        <w:tc>
+          <w:tcPr>
+            <w:tcW w:w="1701" w:type="dxa"/>
+          </w:tcPr>
+          <w:p>
+            <w:pPr>
+              <w:rPr>
+                <w:sz w:val="28"/>
+                <w:szCs w:val="28"/>
+              </w:rPr>
+            </w:pPr>
+            <w:r>
+              <w:rPr>
+                <w:sz w:val="28"/>
+                <w:szCs w:val="28"/>
+              </w:rPr>
+              <w:t>Garanzia</w:t>
+            </w:r>
+          </w:p>
+        </w:tc>
+        <w:tc>
+          <w:tcPr>
+            <w:tcW w:w="2835" w:type="dxa"/>
+          </w:tcPr>
+          <w:p>
+            <w:pPr>
+              <w:rPr>
+                <w:sz w:val="28"/>
+                <w:szCs w:val="28"/>
+              </w:rPr>
+            </w:pPr>
+            <w:r>
+              <w:rPr>
+                <w:sz w:val="28"/>
+                <w:szCs w:val="28"/>
+              </w:rPr>
+              <w:t xml:space="preserve">Contratto che si avvia in automatico quando viene installata una macchina, permette di offrire assistenza gratuita in un </w:t>
+            </w:r>
+            <w:r>
+              <w:rPr>
+                <w:sz w:val="28"/>
+                <w:szCs w:val="28"/>
+              </w:rPr>
+              <w:lastRenderedPageBreak/>
+              <w:t>determinato periodo di tempo</w:t>
+            </w:r>
+          </w:p>
+        </w:tc>
+        <w:tc>
+          <w:tcPr>
+            <w:tcW w:w="3261" w:type="dxa"/>
+          </w:tcPr>
+          <w:p>
+            <w:pPr>
+              <w:rPr>
+                <w:sz w:val="28"/>
+                <w:szCs w:val="28"/>
+              </w:rPr>
+            </w:pPr>
+            <w:r>
+              <w:rPr>
+                <w:sz w:val="28"/>
+                <w:szCs w:val="28"/>
+              </w:rPr>
+              <w:lastRenderedPageBreak/>
+              <w:t xml:space="preserve">ID(Numerico), </w:t>
+            </w:r>
+            <w:proofErr w:type="gramStart"/>
+            <w:r>
+              <w:rPr>
+                <w:sz w:val="28"/>
+                <w:szCs w:val="28"/>
+              </w:rPr>
+              <w:t>Scadenza(</w:t>
+            </w:r>
+            <w:proofErr w:type="gramEnd"/>
+            <w:r>
+              <w:rPr>
+                <w:sz w:val="28"/>
+                <w:szCs w:val="28"/>
+              </w:rPr>
+              <w:t>Data)</w:t>
+            </w:r>
+          </w:p>
+        </w:tc>
+        <w:tc>
+          <w:tcPr>
+            <w:tcW w:w="2976" w:type="dxa"/>
+          </w:tcPr>
+          <w:p>
+            <w:pPr>
+              <w:rPr>
+                <w:sz w:val="28"/>
+                <w:szCs w:val="28"/>
+              </w:rPr>
+            </w:pPr>
+            <w:r>
+              <w:rPr>
+                <w:sz w:val="28"/>
+                <w:szCs w:val="28"/>
+              </w:rPr>
+              <w:t>ID(Numerico)</w:t>
+            </w:r>
+          </w:p>
+        </w:tc>
+      </w:tr>
+      <w:tr>
+        <w:tc>
+          <w:tcPr>
+            <w:tcW w:w="1701" w:type="dxa"/>
+          </w:tcPr>
+          <w:p>
+            <w:pPr>
+              <w:rPr>
+                <w:sz w:val="28"/>
+                <w:szCs w:val="28"/>
+              </w:rPr>
+            </w:pPr>
+            <w:r>
+              <w:rPr>
+                <w:sz w:val="28"/>
+                <w:szCs w:val="28"/>
+              </w:rPr>
+              <w:t>Contratto</w:t>
+            </w:r>
+          </w:p>
+        </w:tc>
+        <w:tc>
+          <w:tcPr>
+            <w:tcW w:w="2835" w:type="dxa"/>
+          </w:tcPr>
+          <w:p>
+            <w:pPr>
+              <w:rPr>
+                <w:sz w:val="28"/>
+                <w:szCs w:val="28"/>
+              </w:rPr>
+            </w:pPr>
+            <w:r>
+              <w:rPr>
+                <w:sz w:val="28"/>
+                <w:szCs w:val="28"/>
+              </w:rPr>
+              <w:t xml:space="preserve">Contratto di assistenza offerto dall’azienda </w:t>
+            </w:r>
+            <w:r>
+              <w:rPr>
+                <w:sz w:val="28"/>
+                <w:szCs w:val="28"/>
+              </w:rPr>
+              <w:t>ai clienti. Permette di avere un determinato numero di ore di assistenza gratuite.</w:t>
+            </w:r>
+          </w:p>
+        </w:tc>
+        <w:tc>
+          <w:tcPr>
+            <w:tcW w:w="3261" w:type="dxa"/>
+          </w:tcPr>
+          <w:p>
+            <w:pPr>
+              <w:rPr>
+                <w:sz w:val="28"/>
+                <w:szCs w:val="28"/>
+              </w:rPr>
+            </w:pPr>
+            <w:proofErr w:type="gramStart"/>
+            <w:r>
+              <w:rPr>
+                <w:sz w:val="28"/>
+                <w:szCs w:val="28"/>
+              </w:rPr>
+              <w:t>Codice(</w:t>
+            </w:r>
+            <w:proofErr w:type="gramEnd"/>
+            <w:r>
+              <w:rPr>
+                <w:sz w:val="28"/>
+                <w:szCs w:val="28"/>
+              </w:rPr>
+              <w:t xml:space="preserve">Numerico), </w:t>
+            </w:r>
+            <w:proofErr w:type="spellStart"/>
+            <w:r>
+              <w:rPr>
+                <w:sz w:val="28"/>
+                <w:szCs w:val="28"/>
+              </w:rPr>
+              <w:t>Data_inizio</w:t>
+            </w:r>
+            <w:proofErr w:type="spellEnd"/>
+            <w:r>
+              <w:rPr>
+                <w:sz w:val="28"/>
+                <w:szCs w:val="28"/>
+              </w:rPr>
+              <w:t xml:space="preserve">(Data), </w:t>
+            </w:r>
+            <w:proofErr w:type="spellStart"/>
+            <w:r>
+              <w:rPr>
+                <w:sz w:val="28"/>
+                <w:szCs w:val="28"/>
+              </w:rPr>
+              <w:t>Data_fine</w:t>
+            </w:r>
+            <w:proofErr w:type="spellEnd"/>
+            <w:r>
+              <w:rPr>
+                <w:sz w:val="28"/>
+                <w:szCs w:val="28"/>
+              </w:rPr>
+              <w:t>(Data), Canone(Numerico), Banca(Stringa)</w:t>
+            </w:r>
+          </w:p>
+        </w:tc>
+        <w:tc>
+          <w:tcPr>
+            <w:tcW w:w="2976" w:type="dxa"/>
+          </w:tcPr>
+          <w:p>
+            <w:pPr>
+              <w:rPr>
+                <w:sz w:val="28"/>
+                <w:szCs w:val="28"/>
+              </w:rPr>
+            </w:pPr>
+            <w:proofErr w:type="gramStart"/>
+            <w:r>
+              <w:rPr>
+                <w:sz w:val="28"/>
+                <w:szCs w:val="28"/>
+              </w:rPr>
+              <w:t>Codice(</w:t>
+            </w:r>
+            <w:proofErr w:type="gramEnd"/>
+            <w:r>
+              <w:rPr>
+                <w:sz w:val="28"/>
+                <w:szCs w:val="28"/>
+              </w:rPr>
+              <w:t>Numerico)</w:t>
+            </w:r>
+          </w:p>
+        </w:tc>
+      </w:tr>
+    </w:tbl>
+    <w:p>
+      <w:pPr>
+        <w:rPr>
+          <w:b/>
+          <w:bCs/>
+          <w:sz w:val="32"/>
+          <w:szCs w:val="32"/>
+        </w:rPr>
+      </w:pPr>
     </w:p>
     <w:p>
       <w:pPr>
@@ -10807,103 +11860,694 @@
           <w:szCs w:val="48"/>
         </w:rPr>
       </w:pPr>
-    </w:p>
-    <w:p>
-      <w:pPr>
-        <w:rPr>
-          <w:sz w:val="48"/>
-          <w:szCs w:val="48"/>
-        </w:rPr>
-      </w:pPr>
-    </w:p>
-    <w:p>
-      <w:pPr>
-        <w:rPr>
-          <w:sz w:val="48"/>
-          <w:szCs w:val="48"/>
-        </w:rPr>
-      </w:pPr>
-    </w:p>
-    <w:p>
-      <w:pPr>
-        <w:rPr>
-          <w:sz w:val="48"/>
-          <w:szCs w:val="48"/>
-        </w:rPr>
-      </w:pPr>
-    </w:p>
-    <w:p>
-      <w:pPr>
-        <w:rPr>
-          <w:sz w:val="48"/>
-          <w:szCs w:val="48"/>
-        </w:rPr>
-      </w:pPr>
-    </w:p>
-    <w:p>
-      <w:pPr>
-        <w:rPr>
-          <w:sz w:val="48"/>
-          <w:szCs w:val="48"/>
-        </w:rPr>
-      </w:pPr>
-    </w:p>
-    <w:p>
-      <w:pPr>
-        <w:rPr>
-          <w:sz w:val="48"/>
-          <w:szCs w:val="48"/>
-        </w:rPr>
-      </w:pPr>
-    </w:p>
-    <w:p>
-      <w:pPr>
-        <w:rPr>
-          <w:sz w:val="48"/>
-          <w:szCs w:val="48"/>
-        </w:rPr>
-      </w:pPr>
-    </w:p>
-    <w:p>
-      <w:pPr>
-        <w:rPr>
-          <w:sz w:val="48"/>
-          <w:szCs w:val="48"/>
-        </w:rPr>
-      </w:pPr>
-    </w:p>
-    <w:p>
-      <w:pPr>
-        <w:rPr>
-          <w:sz w:val="48"/>
-          <w:szCs w:val="48"/>
-        </w:rPr>
-      </w:pPr>
-    </w:p>
-    <w:p>
-      <w:pPr>
-        <w:rPr>
-          <w:sz w:val="48"/>
-          <w:szCs w:val="48"/>
-        </w:rPr>
-      </w:pPr>
-    </w:p>
-    <w:p>
-      <w:pPr>
-        <w:rPr>
-          <w:sz w:val="48"/>
-          <w:szCs w:val="48"/>
-        </w:rPr>
-      </w:pPr>
-    </w:p>
-    <w:p>
-      <w:pPr>
-        <w:rPr>
-          <w:sz w:val="48"/>
-          <w:szCs w:val="48"/>
-        </w:rPr>
-      </w:pPr>
-    </w:p>
+      <w:r>
+        <w:rPr>
+          <w:b/>
+          <w:bCs/>
+          <w:sz w:val="32"/>
+          <w:szCs w:val="32"/>
+        </w:rPr>
+        <w:t>RELAZIONI</w:t>
+      </w:r>
+    </w:p>
+    <w:tbl>
+      <w:tblPr>
+        <w:tblStyle w:val="Grigliatabella"/>
+        <w:tblW w:w="10773" w:type="dxa"/>
+        <w:tblInd w:w="-572" w:type="dxa"/>
+        <w:tblLook w:val="04A0" w:firstRow="1" w:lastRow="0" w:firstColumn="1" w:lastColumn="0" w:noHBand="0" w:noVBand="1"/>
+      </w:tblPr>
+      <w:tblGrid>
+        <w:gridCol w:w="1701"/>
+        <w:gridCol w:w="2835"/>
+        <w:gridCol w:w="3257"/>
+        <w:gridCol w:w="2980"/>
+      </w:tblGrid>
+      <w:tr>
+        <w:tc>
+          <w:tcPr>
+            <w:tcW w:w="1701" w:type="dxa"/>
+          </w:tcPr>
+          <w:p>
+            <w:pPr>
+              <w:jc w:val="center"/>
+              <w:rPr>
+                <w:b/>
+                <w:bCs/>
+                <w:sz w:val="28"/>
+                <w:szCs w:val="28"/>
+              </w:rPr>
+            </w:pPr>
+            <w:r>
+              <w:rPr>
+                <w:b/>
+                <w:bCs/>
+                <w:sz w:val="28"/>
+                <w:szCs w:val="28"/>
+              </w:rPr>
+              <w:t>Nome relazione</w:t>
+            </w:r>
+          </w:p>
+        </w:tc>
+        <w:tc>
+          <w:tcPr>
+            <w:tcW w:w="2835" w:type="dxa"/>
+          </w:tcPr>
+          <w:p>
+            <w:pPr>
+              <w:jc w:val="center"/>
+              <w:rPr>
+                <w:b/>
+                <w:bCs/>
+                <w:sz w:val="28"/>
+                <w:szCs w:val="28"/>
+              </w:rPr>
+            </w:pPr>
+            <w:r>
+              <w:rPr>
+                <w:b/>
+                <w:bCs/>
+                <w:sz w:val="28"/>
+                <w:szCs w:val="28"/>
+              </w:rPr>
+              <w:t>Descrizione</w:t>
+            </w:r>
+          </w:p>
+        </w:tc>
+        <w:tc>
+          <w:tcPr>
+            <w:tcW w:w="3257" w:type="dxa"/>
+          </w:tcPr>
+          <w:p>
+            <w:pPr>
+              <w:jc w:val="center"/>
+              <w:rPr>
+                <w:b/>
+                <w:bCs/>
+                <w:sz w:val="28"/>
+                <w:szCs w:val="28"/>
+              </w:rPr>
+            </w:pPr>
+            <w:r>
+              <w:rPr>
+                <w:b/>
+                <w:bCs/>
+                <w:sz w:val="28"/>
+                <w:szCs w:val="28"/>
+              </w:rPr>
+              <w:t>Entità coinvolte</w:t>
+            </w:r>
+          </w:p>
+        </w:tc>
+        <w:tc>
+          <w:tcPr>
+            <w:tcW w:w="2980" w:type="dxa"/>
+          </w:tcPr>
+          <w:p>
+            <w:pPr>
+              <w:jc w:val="center"/>
+              <w:rPr>
+                <w:b/>
+                <w:bCs/>
+                <w:sz w:val="28"/>
+                <w:szCs w:val="28"/>
+              </w:rPr>
+            </w:pPr>
+            <w:r>
+              <w:rPr>
+                <w:b/>
+                <w:bCs/>
+                <w:sz w:val="28"/>
+                <w:szCs w:val="28"/>
+              </w:rPr>
+              <w:t>Attributi</w:t>
+            </w:r>
+          </w:p>
+        </w:tc>
+      </w:tr>
+      <w:tr>
+        <w:tc>
+          <w:tcPr>
+            <w:tcW w:w="1701" w:type="dxa"/>
+          </w:tcPr>
+          <w:p>
+            <w:pPr>
+              <w:rPr>
+                <w:sz w:val="28"/>
+                <w:szCs w:val="28"/>
+              </w:rPr>
+            </w:pPr>
+            <w:r>
+              <w:rPr>
+                <w:sz w:val="28"/>
+                <w:szCs w:val="28"/>
+              </w:rPr>
+              <w:t>Stipulazione</w:t>
+            </w:r>
+          </w:p>
+        </w:tc>
+        <w:tc>
+          <w:tcPr>
+            <w:tcW w:w="2835" w:type="dxa"/>
+          </w:tcPr>
+          <w:p>
+            <w:pPr>
+              <w:rPr>
+                <w:sz w:val="28"/>
+                <w:szCs w:val="28"/>
+              </w:rPr>
+            </w:pPr>
+            <w:r>
+              <w:rPr>
+                <w:sz w:val="28"/>
+                <w:szCs w:val="28"/>
+              </w:rPr>
+              <w:t xml:space="preserve">Associa un cliente ad un contratto di assistenza. </w:t>
+            </w:r>
+          </w:p>
+        </w:tc>
+        <w:tc>
+          <w:tcPr>
+            <w:tcW w:w="3257" w:type="dxa"/>
+          </w:tcPr>
+          <w:p>
+            <w:pPr>
+              <w:rPr>
+                <w:sz w:val="28"/>
+                <w:szCs w:val="28"/>
+              </w:rPr>
+            </w:pPr>
+            <w:proofErr w:type="gramStart"/>
+            <w:r>
+              <w:rPr>
+                <w:sz w:val="28"/>
+                <w:szCs w:val="28"/>
+              </w:rPr>
+              <w:t>Cliente(</w:t>
+            </w:r>
+            <w:proofErr w:type="gramEnd"/>
+            <w:r>
+              <w:rPr>
+                <w:sz w:val="28"/>
+                <w:szCs w:val="28"/>
+              </w:rPr>
+              <w:t>0,1), Contratto(1,1)</w:t>
+            </w:r>
+          </w:p>
+        </w:tc>
+        <w:tc>
+          <w:tcPr>
+            <w:tcW w:w="2980" w:type="dxa"/>
+          </w:tcPr>
+          <w:p>
+            <w:pPr>
+              <w:rPr>
+                <w:sz w:val="28"/>
+                <w:szCs w:val="28"/>
+              </w:rPr>
+            </w:pPr>
+            <w:r>
+              <w:rPr>
+                <w:sz w:val="28"/>
+                <w:szCs w:val="28"/>
+              </w:rPr>
+              <w:t>**********</w:t>
+            </w:r>
+          </w:p>
+        </w:tc>
+      </w:tr>
+      <w:tr>
+        <w:tc>
+          <w:tcPr>
+            <w:tcW w:w="1701" w:type="dxa"/>
+          </w:tcPr>
+          <w:p>
+            <w:pPr>
+              <w:rPr>
+                <w:sz w:val="28"/>
+                <w:szCs w:val="28"/>
+              </w:rPr>
+            </w:pPr>
+            <w:r>
+              <w:rPr>
+                <w:sz w:val="28"/>
+                <w:szCs w:val="28"/>
+              </w:rPr>
+              <w:t>Generazione</w:t>
+            </w:r>
+          </w:p>
+        </w:tc>
+        <w:tc>
+          <w:tcPr>
+            <w:tcW w:w="2835" w:type="dxa"/>
+          </w:tcPr>
+          <w:p>
+            <w:pPr>
+              <w:rPr>
+                <w:sz w:val="28"/>
+                <w:szCs w:val="28"/>
+              </w:rPr>
+            </w:pPr>
+            <w:r>
+              <w:rPr>
+                <w:sz w:val="28"/>
+                <w:szCs w:val="28"/>
+              </w:rPr>
+              <w:t>Associa un cliente ad un ticket di assistenza.</w:t>
+            </w:r>
+          </w:p>
+        </w:tc>
+        <w:tc>
+          <w:tcPr>
+            <w:tcW w:w="3257" w:type="dxa"/>
+          </w:tcPr>
+          <w:p>
+            <w:pPr>
+              <w:rPr>
+                <w:sz w:val="28"/>
+                <w:szCs w:val="28"/>
+              </w:rPr>
+            </w:pPr>
+            <w:r>
+              <w:rPr>
+                <w:sz w:val="28"/>
+                <w:szCs w:val="28"/>
+              </w:rPr>
+              <w:t>Cliente(</w:t>
+            </w:r>
+            <w:proofErr w:type="gramStart"/>
+            <w:r>
+              <w:rPr>
+                <w:sz w:val="28"/>
+                <w:szCs w:val="28"/>
+              </w:rPr>
+              <w:t>0,N</w:t>
+            </w:r>
+            <w:proofErr w:type="gramEnd"/>
+            <w:r>
+              <w:rPr>
+                <w:sz w:val="28"/>
+                <w:szCs w:val="28"/>
+              </w:rPr>
+              <w:t>), Ticket(1,1)</w:t>
+            </w:r>
+          </w:p>
+        </w:tc>
+        <w:tc>
+          <w:tcPr>
+            <w:tcW w:w="2980" w:type="dxa"/>
+          </w:tcPr>
+          <w:p>
+            <w:pPr>
+              <w:rPr>
+                <w:sz w:val="28"/>
+                <w:szCs w:val="28"/>
+              </w:rPr>
+            </w:pPr>
+            <w:r>
+              <w:rPr>
+                <w:sz w:val="28"/>
+                <w:szCs w:val="28"/>
+              </w:rPr>
+              <w:t>**********</w:t>
+            </w:r>
+          </w:p>
+        </w:tc>
+      </w:tr>
+      <w:tr>
+        <w:tc>
+          <w:tcPr>
+            <w:tcW w:w="1701" w:type="dxa"/>
+          </w:tcPr>
+          <w:p>
+            <w:pPr>
+              <w:rPr>
+                <w:sz w:val="28"/>
+                <w:szCs w:val="28"/>
+              </w:rPr>
+            </w:pPr>
+            <w:r>
+              <w:rPr>
+                <w:sz w:val="28"/>
+                <w:szCs w:val="28"/>
+              </w:rPr>
+              <w:t>Assistenza</w:t>
+            </w:r>
+          </w:p>
+        </w:tc>
+        <w:tc>
+          <w:tcPr>
+            <w:tcW w:w="2835" w:type="dxa"/>
+          </w:tcPr>
+          <w:p>
+            <w:pPr>
+              <w:rPr>
+                <w:sz w:val="28"/>
+                <w:szCs w:val="28"/>
+              </w:rPr>
+            </w:pPr>
+            <w:r>
+              <w:rPr>
+                <w:sz w:val="28"/>
+                <w:szCs w:val="28"/>
+              </w:rPr>
+              <w:t>Associa un tecnico ad un ticket di cui è competente.</w:t>
+            </w:r>
+          </w:p>
+        </w:tc>
+        <w:tc>
+          <w:tcPr>
+            <w:tcW w:w="3257" w:type="dxa"/>
+          </w:tcPr>
+          <w:p>
+            <w:pPr>
+              <w:rPr>
+                <w:sz w:val="28"/>
+                <w:szCs w:val="28"/>
+              </w:rPr>
+            </w:pPr>
+            <w:proofErr w:type="gramStart"/>
+            <w:r>
+              <w:rPr>
+                <w:sz w:val="28"/>
+                <w:szCs w:val="28"/>
+              </w:rPr>
+              <w:t>Ticket(</w:t>
+            </w:r>
+            <w:proofErr w:type="gramEnd"/>
+            <w:r>
+              <w:rPr>
+                <w:sz w:val="28"/>
+                <w:szCs w:val="28"/>
+              </w:rPr>
+              <w:t>1,1), Tecnico(1,N)</w:t>
+            </w:r>
+          </w:p>
+        </w:tc>
+        <w:tc>
+          <w:tcPr>
+            <w:tcW w:w="2980" w:type="dxa"/>
+          </w:tcPr>
+          <w:p>
+            <w:pPr>
+              <w:rPr>
+                <w:sz w:val="28"/>
+                <w:szCs w:val="28"/>
+              </w:rPr>
+            </w:pPr>
+            <w:r>
+              <w:rPr>
+                <w:sz w:val="28"/>
+                <w:szCs w:val="28"/>
+              </w:rPr>
+              <w:t>**********</w:t>
+            </w:r>
+          </w:p>
+        </w:tc>
+      </w:tr>
+      <w:tr>
+        <w:tc>
+          <w:tcPr>
+            <w:tcW w:w="1701" w:type="dxa"/>
+          </w:tcPr>
+          <w:p>
+            <w:pPr>
+              <w:rPr>
+                <w:sz w:val="28"/>
+                <w:szCs w:val="28"/>
+              </w:rPr>
+            </w:pPr>
+            <w:r>
+              <w:rPr>
+                <w:sz w:val="28"/>
+                <w:szCs w:val="28"/>
+              </w:rPr>
+              <w:t>Assistenza</w:t>
+            </w:r>
+          </w:p>
+        </w:tc>
+        <w:tc>
+          <w:tcPr>
+            <w:tcW w:w="2835" w:type="dxa"/>
+          </w:tcPr>
+          <w:p>
+            <w:pPr>
+              <w:rPr>
+                <w:sz w:val="28"/>
+                <w:szCs w:val="28"/>
+              </w:rPr>
+            </w:pPr>
+            <w:r>
+              <w:rPr>
+                <w:sz w:val="28"/>
+                <w:szCs w:val="28"/>
+              </w:rPr>
+              <w:t>Associa un macchinario ad un ticket richiesto su di esso.</w:t>
+            </w:r>
+          </w:p>
+        </w:tc>
+        <w:tc>
+          <w:tcPr>
+            <w:tcW w:w="3257" w:type="dxa"/>
+          </w:tcPr>
+          <w:p>
+            <w:pPr>
+              <w:rPr>
+                <w:sz w:val="28"/>
+                <w:szCs w:val="28"/>
+              </w:rPr>
+            </w:pPr>
+            <w:proofErr w:type="gramStart"/>
+            <w:r>
+              <w:rPr>
+                <w:sz w:val="28"/>
+                <w:szCs w:val="28"/>
+              </w:rPr>
+              <w:t>Ticket(</w:t>
+            </w:r>
+            <w:proofErr w:type="gramEnd"/>
+            <w:r>
+              <w:rPr>
+                <w:sz w:val="28"/>
+                <w:szCs w:val="28"/>
+              </w:rPr>
+              <w:t>1,1), Macchina(0,1)</w:t>
+            </w:r>
+          </w:p>
+        </w:tc>
+        <w:tc>
+          <w:tcPr>
+            <w:tcW w:w="2980" w:type="dxa"/>
+          </w:tcPr>
+          <w:p>
+            <w:pPr>
+              <w:rPr>
+                <w:sz w:val="28"/>
+                <w:szCs w:val="28"/>
+              </w:rPr>
+            </w:pPr>
+            <w:r>
+              <w:rPr>
+                <w:sz w:val="28"/>
+                <w:szCs w:val="28"/>
+              </w:rPr>
+              <w:t>**********</w:t>
+            </w:r>
+          </w:p>
+        </w:tc>
+      </w:tr>
+      <w:tr>
+        <w:tc>
+          <w:tcPr>
+            <w:tcW w:w="1701" w:type="dxa"/>
+          </w:tcPr>
+          <w:p>
+            <w:pPr>
+              <w:rPr>
+                <w:sz w:val="28"/>
+                <w:szCs w:val="28"/>
+              </w:rPr>
+            </w:pPr>
+            <w:r>
+              <w:rPr>
+                <w:sz w:val="28"/>
+                <w:szCs w:val="28"/>
+              </w:rPr>
+              <w:t>Assistenza</w:t>
+            </w:r>
+          </w:p>
+        </w:tc>
+        <w:tc>
+          <w:tcPr>
+            <w:tcW w:w="2835" w:type="dxa"/>
+          </w:tcPr>
+          <w:p>
+            <w:pPr>
+              <w:rPr>
+                <w:sz w:val="28"/>
+                <w:szCs w:val="28"/>
+              </w:rPr>
+            </w:pPr>
+            <w:r>
+              <w:rPr>
+                <w:sz w:val="28"/>
+                <w:szCs w:val="28"/>
+              </w:rPr>
+              <w:t>Associa un consumabile ad un ticket in cui si richiede tale prodotto.</w:t>
+            </w:r>
+          </w:p>
+        </w:tc>
+        <w:tc>
+          <w:tcPr>
+            <w:tcW w:w="3257" w:type="dxa"/>
+          </w:tcPr>
+          <w:p>
+            <w:pPr>
+              <w:rPr>
+                <w:sz w:val="28"/>
+                <w:szCs w:val="28"/>
+              </w:rPr>
+            </w:pPr>
+            <w:proofErr w:type="gramStart"/>
+            <w:r>
+              <w:rPr>
+                <w:sz w:val="28"/>
+                <w:szCs w:val="28"/>
+              </w:rPr>
+              <w:t>Ticket(</w:t>
+            </w:r>
+            <w:proofErr w:type="gramEnd"/>
+            <w:r>
+              <w:rPr>
+                <w:sz w:val="28"/>
+                <w:szCs w:val="28"/>
+              </w:rPr>
+              <w:t>1,1), Consumabile(0,N)</w:t>
+            </w:r>
+          </w:p>
+        </w:tc>
+        <w:tc>
+          <w:tcPr>
+            <w:tcW w:w="2980" w:type="dxa"/>
+          </w:tcPr>
+          <w:p>
+            <w:pPr>
+              <w:rPr>
+                <w:sz w:val="28"/>
+                <w:szCs w:val="28"/>
+              </w:rPr>
+            </w:pPr>
+            <w:r>
+              <w:rPr>
+                <w:sz w:val="28"/>
+                <w:szCs w:val="28"/>
+              </w:rPr>
+              <w:t>**********</w:t>
+            </w:r>
+          </w:p>
+        </w:tc>
+      </w:tr>
+      <w:tr>
+        <w:tc>
+          <w:tcPr>
+            <w:tcW w:w="1701" w:type="dxa"/>
+          </w:tcPr>
+          <w:p>
+            <w:pPr>
+              <w:rPr>
+                <w:sz w:val="28"/>
+                <w:szCs w:val="28"/>
+              </w:rPr>
+            </w:pPr>
+            <w:r>
+              <w:rPr>
+                <w:sz w:val="28"/>
+                <w:szCs w:val="28"/>
+              </w:rPr>
+              <w:t>Installazione</w:t>
+            </w:r>
+          </w:p>
+        </w:tc>
+        <w:tc>
+          <w:tcPr>
+            <w:tcW w:w="2835" w:type="dxa"/>
+          </w:tcPr>
+          <w:p>
+            <w:pPr>
+              <w:rPr>
+                <w:sz w:val="28"/>
+                <w:szCs w:val="28"/>
+              </w:rPr>
+            </w:pPr>
+            <w:r>
+              <w:rPr>
+                <w:sz w:val="28"/>
+                <w:szCs w:val="28"/>
+              </w:rPr>
+              <w:t>Associa un macchinario alla garanzia nel momento dell’installazione.</w:t>
+            </w:r>
+          </w:p>
+        </w:tc>
+        <w:tc>
+          <w:tcPr>
+            <w:tcW w:w="3257" w:type="dxa"/>
+          </w:tcPr>
+          <w:p>
+            <w:pPr>
+              <w:rPr>
+                <w:sz w:val="28"/>
+                <w:szCs w:val="28"/>
+              </w:rPr>
+            </w:pPr>
+            <w:proofErr w:type="gramStart"/>
+            <w:r>
+              <w:rPr>
+                <w:sz w:val="28"/>
+                <w:szCs w:val="28"/>
+              </w:rPr>
+              <w:t>Macchinario(</w:t>
+            </w:r>
+            <w:proofErr w:type="gramEnd"/>
+            <w:r>
+              <w:rPr>
+                <w:sz w:val="28"/>
+                <w:szCs w:val="28"/>
+              </w:rPr>
+              <w:t>1,1), Garanzia(1,1)</w:t>
+            </w:r>
+          </w:p>
+        </w:tc>
+        <w:tc>
+          <w:tcPr>
+            <w:tcW w:w="2980" w:type="dxa"/>
+          </w:tcPr>
+          <w:p>
+            <w:pPr>
+              <w:rPr>
+                <w:sz w:val="28"/>
+                <w:szCs w:val="28"/>
+              </w:rPr>
+            </w:pPr>
+            <w:proofErr w:type="gramStart"/>
+            <w:r>
+              <w:rPr>
+                <w:sz w:val="28"/>
+                <w:szCs w:val="28"/>
+              </w:rPr>
+              <w:t>Data(</w:t>
+            </w:r>
+            <w:proofErr w:type="gramEnd"/>
+            <w:r>
+              <w:rPr>
+                <w:sz w:val="28"/>
+                <w:szCs w:val="28"/>
+              </w:rPr>
+              <w:t>Data), Luogo(Stringa)</w:t>
+            </w:r>
+          </w:p>
+        </w:tc>
+      </w:tr>
+    </w:tbl>
     <w:p>
       <w:pPr>
         <w:rPr>
@@ -11013,14 +12657,7 @@
           <w:sz w:val="24"/>
           <w:szCs w:val="24"/>
         </w:rPr>
-        <w:t xml:space="preserve">Telefono: </w:t>
-      </w:r>
-      <w:r>
-        <w:rPr>
-          <w:sz w:val="24"/>
-          <w:szCs w:val="24"/>
-        </w:rPr>
-        <w:t xml:space="preserve">deve essere di 13 caratteri </w:t>
+        <w:t xml:space="preserve">Telefono: deve essere di 13 caratteri </w:t>
       </w:r>
       <w:r>
         <w:rPr>
@@ -11248,14 +12885,7 @@
           <w:sz w:val="24"/>
           <w:szCs w:val="24"/>
         </w:rPr>
-        <w:t xml:space="preserve">Data di inizio: </w:t>
-      </w:r>
-      <w:r>
-        <w:rPr>
-          <w:sz w:val="24"/>
-          <w:szCs w:val="24"/>
-        </w:rPr>
-        <w:t>deve essere uguale o precedente alla data attuale;</w:t>
+        <w:t>Data di inizio: deve essere uguale o precedente alla data attuale;</w:t>
       </w:r>
     </w:p>
     <w:p>
@@ -11484,23 +13114,7 @@
           <w:szCs w:val="32"/>
           <w:u w:val="single"/>
         </w:rPr>
-        <w:t>4</w:t>
-      </w:r>
-      <w:r>
-        <w:rPr>
-          <w:sz w:val="32"/>
-          <w:szCs w:val="32"/>
-          <w:u w:val="single"/>
-        </w:rPr>
-        <w:t xml:space="preserve"> </w:t>
-      </w:r>
-      <w:r>
-        <w:rPr>
-          <w:sz w:val="32"/>
-          <w:szCs w:val="32"/>
-          <w:u w:val="single"/>
-        </w:rPr>
-        <w:t>Tecnico</w:t>
+        <w:t>4 Tecnico</w:t>
       </w:r>
     </w:p>
     <w:p>
@@ -11520,14 +13134,7 @@
           <w:sz w:val="24"/>
           <w:szCs w:val="24"/>
         </w:rPr>
-        <w:t>Codice fiscale: deve essere di 16 caratteri alfanumerici</w:t>
-      </w:r>
-      <w:r>
-        <w:rPr>
-          <w:sz w:val="24"/>
-          <w:szCs w:val="24"/>
-        </w:rPr>
-        <w:t>;</w:t>
+        <w:t>Codice fiscale: deve essere di 16 caratteri alfanumerici;</w:t>
       </w:r>
     </w:p>
     <w:p>
@@ -11607,14 +13214,7 @@
           <w:sz w:val="24"/>
           <w:szCs w:val="24"/>
         </w:rPr>
-        <w:t>Telefono: deve essere di 13 caratteri (”</w:t>
-      </w:r>
-      <w:r>
-        <w:rPr>
-          <w:sz w:val="24"/>
-          <w:szCs w:val="24"/>
-        </w:rPr>
-        <w:t>+</w:t>
+        <w:t>Telefono: deve essere di 13 caratteri (”+</w:t>
       </w:r>
       <w:r>
         <w:rPr>
@@ -11950,14 +13550,7 @@
           <w:sz w:val="24"/>
           <w:szCs w:val="24"/>
         </w:rPr>
-        <w:t>Data</w:t>
-      </w:r>
-      <w:r>
-        <w:rPr>
-          <w:sz w:val="24"/>
-          <w:szCs w:val="24"/>
-        </w:rPr>
-        <w:t>: deve essere uguale o precedente alla data attuale</w:t>
+        <w:t>Data: deve essere uguale o precedente alla data attuale</w:t>
       </w:r>
       <w:r>
         <w:rPr>
@@ -12025,14 +13618,7 @@
           <w:sz w:val="24"/>
           <w:szCs w:val="24"/>
         </w:rPr>
-        <w:t>ID</w:t>
-      </w:r>
-      <w:r>
-        <w:rPr>
-          <w:sz w:val="24"/>
-          <w:szCs w:val="24"/>
-        </w:rPr>
-        <w:t xml:space="preserve">: deve essere di </w:t>
+        <w:t xml:space="preserve">ID: deve essere di </w:t>
       </w:r>
       <w:proofErr w:type="gramStart"/>
       <w:r>

</xml_diff>

<commit_message>
Modifica tipi attributi nel dizionario
</commit_message>
<xml_diff>
--- a/tesina.docx
+++ b/tesina.docx
@@ -1865,23 +1865,7 @@
           <w:sz w:val="28"/>
           <w:szCs w:val="28"/>
         </w:rPr>
-        <w:t xml:space="preserve"> dove oltre corpo centrale, che presenta </w:t>
-      </w:r>
-      <w:proofErr w:type="gramStart"/>
-      <w:r>
-        <w:rPr>
-          <w:sz w:val="28"/>
-          <w:szCs w:val="28"/>
-        </w:rPr>
-        <w:t>2</w:t>
-      </w:r>
-      <w:proofErr w:type="gramEnd"/>
-      <w:r>
-        <w:rPr>
-          <w:sz w:val="28"/>
-          <w:szCs w:val="28"/>
-        </w:rPr>
-        <w:t xml:space="preserve"> teste di taglio, c’è </w:t>
+        <w:t xml:space="preserve"> dove oltre corpo centrale, che presenta 2 teste di taglio, c’è </w:t>
       </w:r>
       <w:r>
         <w:rPr>
@@ -11258,7 +11242,7 @@
                 <w:sz w:val="28"/>
                 <w:szCs w:val="28"/>
               </w:rPr>
-              <w:t>Stringa</w:t>
+              <w:t>Carattere</w:t>
             </w:r>
             <w:r>
               <w:rPr>
@@ -11502,7 +11486,21 @@
                 <w:sz w:val="28"/>
                 <w:szCs w:val="28"/>
               </w:rPr>
-              <w:t xml:space="preserve">(Stringa), Nome(Stringa), Cognome(Stringa), Sesso(Stringa), </w:t>
+              <w:t>(Stringa), Nome(Stringa), Cognome(Stringa), Sesso(</w:t>
+            </w:r>
+            <w:r>
+              <w:rPr>
+                <w:sz w:val="28"/>
+                <w:szCs w:val="28"/>
+              </w:rPr>
+              <w:t>Carattere</w:t>
+            </w:r>
+            <w:r>
+              <w:rPr>
+                <w:sz w:val="28"/>
+                <w:szCs w:val="28"/>
+              </w:rPr>
+              <w:t xml:space="preserve">), </w:t>
             </w:r>
             <w:proofErr w:type="spellStart"/>
             <w:r>
@@ -22821,23 +22819,21 @@
                 <w:sz w:val="28"/>
                 <w:szCs w:val="28"/>
               </w:rPr>
-              <w:t xml:space="preserve">(Stringa), </w:t>
-            </w:r>
-            <w:proofErr w:type="gramStart"/>
-            <w:r>
-              <w:rPr>
-                <w:sz w:val="28"/>
-                <w:szCs w:val="28"/>
-              </w:rPr>
-              <w:t>Nome(</w:t>
-            </w:r>
-            <w:proofErr w:type="gramEnd"/>
-            <w:r>
-              <w:rPr>
-                <w:sz w:val="28"/>
-                <w:szCs w:val="28"/>
-              </w:rPr>
-              <w:t>Stringa), Stato(Stringa), Città(Stringa), Telefono(Stringa),Email(Stringa), Saldo(Stringa)</w:t>
+              <w:t>(Stringa), Nome(Stringa), Stato(Stringa), Città(Stringa), Telefono(Stringa),Email(Stringa), Saldo(</w:t>
+            </w:r>
+            <w:r>
+              <w:rPr>
+                <w:sz w:val="28"/>
+                <w:szCs w:val="28"/>
+              </w:rPr>
+              <w:t>Carattere</w:t>
+            </w:r>
+            <w:r>
+              <w:rPr>
+                <w:sz w:val="28"/>
+                <w:szCs w:val="28"/>
+              </w:rPr>
+              <w:t>)</w:t>
             </w:r>
           </w:p>
         </w:tc>
@@ -22858,15 +22854,7 @@
                 <w:sz w:val="28"/>
                 <w:szCs w:val="28"/>
               </w:rPr>
-              <w:t>Partita_IVA+</w:t>
-            </w:r>
-            <w:proofErr w:type="gramStart"/>
-            <w:r>
-              <w:rPr>
-                <w:sz w:val="28"/>
-                <w:szCs w:val="28"/>
-              </w:rPr>
-              <w:t>Nome</w:t>
+              <w:t>Partita_IVA+Nome</w:t>
             </w:r>
             <w:proofErr w:type="spellEnd"/>
             <w:r>
@@ -22874,15 +22862,7 @@
                 <w:sz w:val="28"/>
                 <w:szCs w:val="28"/>
               </w:rPr>
-              <w:t>(</w:t>
-            </w:r>
-            <w:proofErr w:type="gramEnd"/>
-            <w:r>
-              <w:rPr>
-                <w:sz w:val="28"/>
-                <w:szCs w:val="28"/>
-              </w:rPr>
-              <w:t>Stringhe)</w:t>
+              <w:t>(Stringhe)</w:t>
             </w:r>
           </w:p>
         </w:tc>
@@ -22939,21 +22919,12 @@
                 <w:szCs w:val="28"/>
               </w:rPr>
             </w:pPr>
-            <w:proofErr w:type="gramStart"/>
-            <w:r>
-              <w:rPr>
-                <w:sz w:val="28"/>
-                <w:szCs w:val="28"/>
-              </w:rPr>
-              <w:t>Identificativo(</w:t>
-            </w:r>
-            <w:proofErr w:type="gramEnd"/>
-            <w:r>
-              <w:rPr>
-                <w:sz w:val="28"/>
-                <w:szCs w:val="28"/>
-              </w:rPr>
-              <w:t xml:space="preserve">Numerico), Causale(Stringa), Priorità(Stringa), Lingua(Stringa), Costo(Numerico), </w:t>
+            <w:r>
+              <w:rPr>
+                <w:sz w:val="28"/>
+                <w:szCs w:val="28"/>
+              </w:rPr>
+              <w:t xml:space="preserve">Identificativo(Numerico), Causale(Stringa), Priorità(Stringa), Lingua(Stringa), Costo(Numerico), </w:t>
             </w:r>
             <w:proofErr w:type="spellStart"/>
             <w:r>
@@ -23078,21 +23049,12 @@
                 <w:szCs w:val="28"/>
               </w:rPr>
             </w:pPr>
-            <w:proofErr w:type="gramStart"/>
-            <w:r>
-              <w:rPr>
-                <w:sz w:val="28"/>
-                <w:szCs w:val="28"/>
-              </w:rPr>
-              <w:t>Matricola(</w:t>
-            </w:r>
-            <w:proofErr w:type="gramEnd"/>
-            <w:r>
-              <w:rPr>
-                <w:sz w:val="28"/>
-                <w:szCs w:val="28"/>
-              </w:rPr>
-              <w:t>Numerico), Nome(Stringa)</w:t>
+            <w:r>
+              <w:rPr>
+                <w:sz w:val="28"/>
+                <w:szCs w:val="28"/>
+              </w:rPr>
+              <w:t>Matricola(Numerico), Nome(Stringa)</w:t>
             </w:r>
           </w:p>
         </w:tc>
@@ -23107,21 +23069,12 @@
                 <w:szCs w:val="28"/>
               </w:rPr>
             </w:pPr>
-            <w:proofErr w:type="gramStart"/>
-            <w:r>
-              <w:rPr>
-                <w:sz w:val="28"/>
-                <w:szCs w:val="28"/>
-              </w:rPr>
-              <w:t>Matricola(</w:t>
-            </w:r>
-            <w:proofErr w:type="gramEnd"/>
-            <w:r>
-              <w:rPr>
-                <w:sz w:val="28"/>
-                <w:szCs w:val="28"/>
-              </w:rPr>
-              <w:t>Numerico)</w:t>
+            <w:r>
+              <w:rPr>
+                <w:sz w:val="28"/>
+                <w:szCs w:val="28"/>
+              </w:rPr>
+              <w:t>Matricola(Numerico)</w:t>
             </w:r>
           </w:p>
         </w:tc>
@@ -23178,21 +23131,12 @@
                 <w:szCs w:val="28"/>
               </w:rPr>
             </w:pPr>
-            <w:proofErr w:type="gramStart"/>
-            <w:r>
-              <w:rPr>
-                <w:sz w:val="28"/>
-                <w:szCs w:val="28"/>
-              </w:rPr>
-              <w:t>Matricola(</w:t>
-            </w:r>
-            <w:proofErr w:type="gramEnd"/>
-            <w:r>
-              <w:rPr>
-                <w:sz w:val="28"/>
-                <w:szCs w:val="28"/>
-              </w:rPr>
-              <w:t>Numerico), Nome(Stringa), Prezzo(Numerico)</w:t>
+            <w:r>
+              <w:rPr>
+                <w:sz w:val="28"/>
+                <w:szCs w:val="28"/>
+              </w:rPr>
+              <w:t>Matricola(Numerico), Nome(Stringa), Prezzo(Numerico)</w:t>
             </w:r>
           </w:p>
         </w:tc>
@@ -23207,21 +23151,12 @@
                 <w:szCs w:val="28"/>
               </w:rPr>
             </w:pPr>
-            <w:proofErr w:type="gramStart"/>
-            <w:r>
-              <w:rPr>
-                <w:sz w:val="28"/>
-                <w:szCs w:val="28"/>
-              </w:rPr>
-              <w:t>Matricola(</w:t>
-            </w:r>
-            <w:proofErr w:type="gramEnd"/>
-            <w:r>
-              <w:rPr>
-                <w:sz w:val="28"/>
-                <w:szCs w:val="28"/>
-              </w:rPr>
-              <w:t>Numerico)</w:t>
+            <w:r>
+              <w:rPr>
+                <w:sz w:val="28"/>
+                <w:szCs w:val="28"/>
+              </w:rPr>
+              <w:t>Matricola(Numerico)</w:t>
             </w:r>
           </w:p>
         </w:tc>
@@ -23375,22 +23310,13 @@
                 <w:szCs w:val="28"/>
               </w:rPr>
             </w:pPr>
-            <w:proofErr w:type="gramStart"/>
             <w:r>
               <w:rPr>
                 <w:sz w:val="28"/>
                 <w:szCs w:val="28"/>
               </w:rPr>
               <w:lastRenderedPageBreak/>
-              <w:t>Codice(</w:t>
-            </w:r>
-            <w:proofErr w:type="gramEnd"/>
-            <w:r>
-              <w:rPr>
-                <w:sz w:val="28"/>
-                <w:szCs w:val="28"/>
-              </w:rPr>
-              <w:t xml:space="preserve">Numerico), </w:t>
+              <w:t xml:space="preserve">Codice(Numerico), </w:t>
             </w:r>
             <w:proofErr w:type="spellStart"/>
             <w:r>
@@ -23437,21 +23363,12 @@
                 <w:szCs w:val="28"/>
               </w:rPr>
             </w:pPr>
-            <w:proofErr w:type="gramStart"/>
-            <w:r>
-              <w:rPr>
-                <w:sz w:val="28"/>
-                <w:szCs w:val="28"/>
-              </w:rPr>
-              <w:t>Codice(</w:t>
-            </w:r>
-            <w:proofErr w:type="gramEnd"/>
-            <w:r>
-              <w:rPr>
-                <w:sz w:val="28"/>
-                <w:szCs w:val="28"/>
-              </w:rPr>
-              <w:t>Numerico)</w:t>
+            <w:r>
+              <w:rPr>
+                <w:sz w:val="28"/>
+                <w:szCs w:val="28"/>
+              </w:rPr>
+              <w:t>Codice(Numerico)</w:t>
             </w:r>
           </w:p>
         </w:tc>
@@ -23509,7 +23426,6 @@
               </w:rPr>
             </w:pPr>
             <w:proofErr w:type="spellStart"/>
-            <w:proofErr w:type="gramStart"/>
             <w:r>
               <w:rPr>
                 <w:sz w:val="28"/>
@@ -23523,15 +23439,7 @@
                 <w:sz w:val="28"/>
                 <w:szCs w:val="28"/>
               </w:rPr>
-              <w:t>(</w:t>
-            </w:r>
-            <w:proofErr w:type="gramEnd"/>
-            <w:r>
-              <w:rPr>
-                <w:sz w:val="28"/>
-                <w:szCs w:val="28"/>
-              </w:rPr>
-              <w:t xml:space="preserve">Stringa), </w:t>
+              <w:t xml:space="preserve">(Stringa), </w:t>
             </w:r>
             <w:proofErr w:type="spellStart"/>
             <w:r>
@@ -23563,7 +23471,6 @@
               </w:rPr>
             </w:pPr>
             <w:proofErr w:type="spellStart"/>
-            <w:proofErr w:type="gramStart"/>
             <w:r>
               <w:rPr>
                 <w:sz w:val="28"/>
@@ -23577,15 +23484,7 @@
                 <w:sz w:val="28"/>
                 <w:szCs w:val="28"/>
               </w:rPr>
-              <w:t>(</w:t>
-            </w:r>
-            <w:proofErr w:type="gramEnd"/>
-            <w:r>
-              <w:rPr>
-                <w:sz w:val="28"/>
-                <w:szCs w:val="28"/>
-              </w:rPr>
-              <w:t>Stringa)</w:t>
+              <w:t>(Stringa)</w:t>
             </w:r>
           </w:p>
         </w:tc>
@@ -23643,7 +23542,6 @@
               </w:rPr>
             </w:pPr>
             <w:proofErr w:type="spellStart"/>
-            <w:proofErr w:type="gramStart"/>
             <w:r>
               <w:rPr>
                 <w:sz w:val="28"/>
@@ -23657,15 +23555,21 @@
                 <w:sz w:val="28"/>
                 <w:szCs w:val="28"/>
               </w:rPr>
-              <w:t>(</w:t>
-            </w:r>
-            <w:proofErr w:type="gramEnd"/>
-            <w:r>
-              <w:rPr>
-                <w:sz w:val="28"/>
-                <w:szCs w:val="28"/>
-              </w:rPr>
-              <w:t xml:space="preserve">Stringa), Nome(Stringa), Cognome(Stringa), Sesso(Stringa), </w:t>
+              <w:t>(Stringa), Nome(Stringa), Cognome(Stringa), Sesso(</w:t>
+            </w:r>
+            <w:r>
+              <w:rPr>
+                <w:sz w:val="28"/>
+                <w:szCs w:val="28"/>
+              </w:rPr>
+              <w:t>Carattere</w:t>
+            </w:r>
+            <w:r>
+              <w:rPr>
+                <w:sz w:val="28"/>
+                <w:szCs w:val="28"/>
+              </w:rPr>
+              <w:t xml:space="preserve">), </w:t>
             </w:r>
             <w:proofErr w:type="spellStart"/>
             <w:r>
@@ -23697,7 +23601,6 @@
               </w:rPr>
             </w:pPr>
             <w:proofErr w:type="spellStart"/>
-            <w:proofErr w:type="gramStart"/>
             <w:r>
               <w:rPr>
                 <w:sz w:val="28"/>
@@ -23711,15 +23614,7 @@
                 <w:sz w:val="28"/>
                 <w:szCs w:val="28"/>
               </w:rPr>
-              <w:t>(</w:t>
-            </w:r>
-            <w:proofErr w:type="gramEnd"/>
-            <w:r>
-              <w:rPr>
-                <w:sz w:val="28"/>
-                <w:szCs w:val="28"/>
-              </w:rPr>
-              <w:t>Stringa)</w:t>
+              <w:t>(Stringa)</w:t>
             </w:r>
           </w:p>
         </w:tc>
@@ -23919,21 +23814,12 @@
                 <w:szCs w:val="28"/>
               </w:rPr>
             </w:pPr>
-            <w:proofErr w:type="gramStart"/>
-            <w:r>
-              <w:rPr>
-                <w:sz w:val="28"/>
-                <w:szCs w:val="28"/>
-              </w:rPr>
-              <w:t>Cliente(</w:t>
-            </w:r>
-            <w:proofErr w:type="gramEnd"/>
-            <w:r>
-              <w:rPr>
-                <w:sz w:val="28"/>
-                <w:szCs w:val="28"/>
-              </w:rPr>
-              <w:t>0,1), Contratto(1,1)</w:t>
+            <w:r>
+              <w:rPr>
+                <w:sz w:val="28"/>
+                <w:szCs w:val="28"/>
+              </w:rPr>
+              <w:t>Cliente(0,1), Contratto(1,1)</w:t>
             </w:r>
           </w:p>
         </w:tc>
@@ -24015,23 +23901,7 @@
                 <w:sz w:val="28"/>
                 <w:szCs w:val="28"/>
               </w:rPr>
-              <w:t>Cliente(</w:t>
-            </w:r>
-            <w:proofErr w:type="gramStart"/>
-            <w:r>
-              <w:rPr>
-                <w:sz w:val="28"/>
-                <w:szCs w:val="28"/>
-              </w:rPr>
-              <w:t>0,N</w:t>
-            </w:r>
-            <w:proofErr w:type="gramEnd"/>
-            <w:r>
-              <w:rPr>
-                <w:sz w:val="28"/>
-                <w:szCs w:val="28"/>
-              </w:rPr>
-              <w:t>), Ticket(1,1)</w:t>
+              <w:t>Cliente(0,N), Ticket(1,1)</w:t>
             </w:r>
           </w:p>
         </w:tc>
@@ -24108,21 +23978,12 @@
                 <w:szCs w:val="28"/>
               </w:rPr>
             </w:pPr>
-            <w:proofErr w:type="gramStart"/>
-            <w:r>
-              <w:rPr>
-                <w:sz w:val="28"/>
-                <w:szCs w:val="28"/>
-              </w:rPr>
-              <w:t>Ticket(</w:t>
-            </w:r>
-            <w:proofErr w:type="gramEnd"/>
-            <w:r>
-              <w:rPr>
-                <w:sz w:val="28"/>
-                <w:szCs w:val="28"/>
-              </w:rPr>
-              <w:t xml:space="preserve">1,1), </w:t>
+            <w:r>
+              <w:rPr>
+                <w:sz w:val="28"/>
+                <w:szCs w:val="28"/>
+              </w:rPr>
+              <w:t xml:space="preserve">Ticket(1,1), </w:t>
             </w:r>
             <w:proofErr w:type="spellStart"/>
             <w:r>
@@ -24215,21 +24076,12 @@
                 <w:szCs w:val="28"/>
               </w:rPr>
             </w:pPr>
-            <w:proofErr w:type="gramStart"/>
-            <w:r>
-              <w:rPr>
-                <w:sz w:val="28"/>
-                <w:szCs w:val="28"/>
-              </w:rPr>
-              <w:t>Ticket(</w:t>
-            </w:r>
-            <w:proofErr w:type="gramEnd"/>
-            <w:r>
-              <w:rPr>
-                <w:sz w:val="28"/>
-                <w:szCs w:val="28"/>
-              </w:rPr>
-              <w:t>1,1), Macchina(0,1)</w:t>
+            <w:r>
+              <w:rPr>
+                <w:sz w:val="28"/>
+                <w:szCs w:val="28"/>
+              </w:rPr>
+              <w:t>Ticket(1,1), Macchina(0,1)</w:t>
             </w:r>
           </w:p>
         </w:tc>
@@ -24306,21 +24158,12 @@
                 <w:szCs w:val="28"/>
               </w:rPr>
             </w:pPr>
-            <w:proofErr w:type="gramStart"/>
-            <w:r>
-              <w:rPr>
-                <w:sz w:val="28"/>
-                <w:szCs w:val="28"/>
-              </w:rPr>
-              <w:t>Ticket(</w:t>
-            </w:r>
-            <w:proofErr w:type="gramEnd"/>
-            <w:r>
-              <w:rPr>
-                <w:sz w:val="28"/>
-                <w:szCs w:val="28"/>
-              </w:rPr>
-              <w:t>1,1), Consumabile(0,N)</w:t>
+            <w:r>
+              <w:rPr>
+                <w:sz w:val="28"/>
+                <w:szCs w:val="28"/>
+              </w:rPr>
+              <w:t>Ticket(1,1), Consumabile(0,N)</w:t>
             </w:r>
           </w:p>
         </w:tc>
@@ -24397,21 +24240,12 @@
                 <w:szCs w:val="28"/>
               </w:rPr>
             </w:pPr>
-            <w:proofErr w:type="gramStart"/>
-            <w:r>
-              <w:rPr>
-                <w:sz w:val="28"/>
-                <w:szCs w:val="28"/>
-              </w:rPr>
-              <w:t>Macchinario(</w:t>
-            </w:r>
-            <w:proofErr w:type="gramEnd"/>
-            <w:r>
-              <w:rPr>
-                <w:sz w:val="28"/>
-                <w:szCs w:val="28"/>
-              </w:rPr>
-              <w:t>1,1), Garanzia(1,1)</w:t>
+            <w:r>
+              <w:rPr>
+                <w:sz w:val="28"/>
+                <w:szCs w:val="28"/>
+              </w:rPr>
+              <w:t>Macchinario(1,1), Garanzia(1,1)</w:t>
             </w:r>
           </w:p>
         </w:tc>
@@ -24426,21 +24260,12 @@
                 <w:szCs w:val="28"/>
               </w:rPr>
             </w:pPr>
-            <w:proofErr w:type="gramStart"/>
-            <w:r>
-              <w:rPr>
-                <w:sz w:val="28"/>
-                <w:szCs w:val="28"/>
-              </w:rPr>
-              <w:t>Data(</w:t>
-            </w:r>
-            <w:proofErr w:type="gramEnd"/>
-            <w:r>
-              <w:rPr>
-                <w:sz w:val="28"/>
-                <w:szCs w:val="28"/>
-              </w:rPr>
-              <w:t>Data), Luogo(Stringa)</w:t>
+            <w:r>
+              <w:rPr>
+                <w:sz w:val="28"/>
+                <w:szCs w:val="28"/>
+              </w:rPr>
+              <w:t>Data(Data), Luogo(Stringa)</w:t>
             </w:r>
           </w:p>
         </w:tc>
@@ -24507,7 +24332,6 @@
               </w:rPr>
             </w:pPr>
             <w:proofErr w:type="spellStart"/>
-            <w:proofErr w:type="gramStart"/>
             <w:r>
               <w:rPr>
                 <w:sz w:val="28"/>
@@ -24521,15 +24345,7 @@
                 <w:sz w:val="28"/>
                 <w:szCs w:val="28"/>
               </w:rPr>
-              <w:t>(</w:t>
-            </w:r>
-            <w:proofErr w:type="gramEnd"/>
-            <w:r>
-              <w:rPr>
-                <w:sz w:val="28"/>
-                <w:szCs w:val="28"/>
-              </w:rPr>
-              <w:t xml:space="preserve">1,1), </w:t>
+              <w:t xml:space="preserve">(1,1), </w:t>
             </w:r>
             <w:proofErr w:type="spellStart"/>
             <w:r>
@@ -25390,7 +25206,6 @@
                 <w:szCs w:val="32"/>
               </w:rPr>
             </w:pPr>
-            <w:proofErr w:type="gramStart"/>
             <w:r>
               <w:rPr>
                 <w:sz w:val="32"/>
@@ -25399,7 +25214,6 @@
               <w:t>Contratto(</w:t>
             </w:r>
             <w:proofErr w:type="spellStart"/>
-            <w:proofErr w:type="gramEnd"/>
             <w:r>
               <w:rPr>
                 <w:sz w:val="32"/>
@@ -25506,7 +25320,6 @@
                 <w:szCs w:val="32"/>
               </w:rPr>
             </w:pPr>
-            <w:proofErr w:type="gramStart"/>
             <w:r>
               <w:rPr>
                 <w:sz w:val="32"/>
@@ -25515,7 +25328,6 @@
               <w:t>Ticket(</w:t>
             </w:r>
             <w:proofErr w:type="spellStart"/>
-            <w:proofErr w:type="gramEnd"/>
             <w:r>
               <w:rPr>
                 <w:sz w:val="32"/>
@@ -25694,7 +25506,6 @@
                 <w:szCs w:val="32"/>
               </w:rPr>
             </w:pPr>
-            <w:proofErr w:type="gramStart"/>
             <w:r>
               <w:rPr>
                 <w:sz w:val="32"/>
@@ -25702,7 +25513,6 @@
               </w:rPr>
               <w:t>Macchinario(</w:t>
             </w:r>
-            <w:proofErr w:type="gramEnd"/>
             <w:r>
               <w:rPr>
                 <w:sz w:val="32"/>
@@ -25883,7 +25693,6 @@
               </w:rPr>
             </w:pPr>
             <w:proofErr w:type="spellStart"/>
-            <w:proofErr w:type="gramStart"/>
             <w:r>
               <w:rPr>
                 <w:sz w:val="32"/>
@@ -25900,7 +25709,6 @@
               <w:t>(</w:t>
             </w:r>
             <w:proofErr w:type="spellStart"/>
-            <w:proofErr w:type="gramEnd"/>
             <w:r>
               <w:rPr>
                 <w:sz w:val="32"/>
@@ -26122,7 +25930,6 @@
                 <w:szCs w:val="32"/>
               </w:rPr>
             </w:pPr>
-            <w:proofErr w:type="gramStart"/>
             <w:r>
               <w:rPr>
                 <w:sz w:val="32"/>
@@ -26130,7 +25937,6 @@
               </w:rPr>
               <w:t>Cliente(</w:t>
             </w:r>
-            <w:proofErr w:type="gramEnd"/>
             <w:r>
               <w:rPr>
                 <w:sz w:val="32"/>
@@ -26200,7 +26006,6 @@
                 <w:szCs w:val="32"/>
               </w:rPr>
             </w:pPr>
-            <w:proofErr w:type="gramStart"/>
             <w:r>
               <w:rPr>
                 <w:sz w:val="32"/>
@@ -26209,7 +26014,6 @@
               <w:t>Contratto(</w:t>
             </w:r>
             <w:proofErr w:type="spellStart"/>
-            <w:proofErr w:type="gramEnd"/>
             <w:r>
               <w:rPr>
                 <w:sz w:val="32"/>
@@ -26321,7 +26125,6 @@
                 <w:szCs w:val="32"/>
               </w:rPr>
             </w:pPr>
-            <w:proofErr w:type="gramStart"/>
             <w:r>
               <w:rPr>
                 <w:sz w:val="32"/>
@@ -26331,7 +26134,6 @@
               <w:t>Ticket(</w:t>
             </w:r>
             <w:proofErr w:type="spellStart"/>
-            <w:proofErr w:type="gramEnd"/>
             <w:r>
               <w:rPr>
                 <w:sz w:val="32"/>
@@ -26586,7 +26388,6 @@
                 <w:szCs w:val="32"/>
               </w:rPr>
             </w:pPr>
-            <w:proofErr w:type="gramStart"/>
             <w:r>
               <w:rPr>
                 <w:sz w:val="32"/>
@@ -26594,7 +26395,6 @@
               </w:rPr>
               <w:t>Macchinario(</w:t>
             </w:r>
-            <w:proofErr w:type="gramEnd"/>
             <w:r>
               <w:rPr>
                 <w:sz w:val="32"/>
@@ -26785,7 +26585,6 @@
               </w:rPr>
             </w:pPr>
             <w:proofErr w:type="spellStart"/>
-            <w:proofErr w:type="gramStart"/>
             <w:r>
               <w:rPr>
                 <w:sz w:val="32"/>
@@ -26802,7 +26601,6 @@
               <w:t>(</w:t>
             </w:r>
             <w:proofErr w:type="spellStart"/>
-            <w:proofErr w:type="gramEnd"/>
             <w:r>
               <w:rPr>
                 <w:sz w:val="32"/>

</xml_diff>

<commit_message>
generalizzazioni e aggiornamento diagrammi
</commit_message>
<xml_diff>
--- a/tesina.docx
+++ b/tesina.docx
@@ -8232,6 +8232,7 @@
       </w:pPr>
       <w:r>
         <w:rPr>
+          <w:noProof/>
           <w:sz w:val="32"/>
           <w:szCs w:val="32"/>
         </w:rPr>
@@ -8440,6 +8441,7 @@
       </w:pPr>
       <w:r>
         <w:rPr>
+          <w:noProof/>
           <w:sz w:val="32"/>
           <w:szCs w:val="32"/>
         </w:rPr>
@@ -8700,6 +8702,7 @@
       </w:pPr>
       <w:r>
         <w:rPr>
+          <w:noProof/>
           <w:sz w:val="32"/>
           <w:szCs w:val="32"/>
         </w:rPr>
@@ -8889,6 +8892,7 @@
       </w:pPr>
       <w:r>
         <w:rPr>
+          <w:noProof/>
           <w:sz w:val="32"/>
           <w:szCs w:val="32"/>
         </w:rPr>
@@ -9140,14 +9144,7 @@
           <w:sz w:val="32"/>
           <w:szCs w:val="32"/>
         </w:rPr>
-        <w:t>Questa entità generalizza tutto ciò che viene venduto dall’azienda ossia i macchinari e i consumabili.</w:t>
-      </w:r>
-      <w:r>
-        <w:rPr>
-          <w:sz w:val="32"/>
-          <w:szCs w:val="32"/>
-        </w:rPr>
-        <w:t xml:space="preserve"> </w:t>
+        <w:t xml:space="preserve">Questa entità generalizza tutto ciò che viene venduto dall’azienda ossia i macchinari e i consumabili. </w:t>
       </w:r>
       <w:r>
         <w:rPr>
@@ -9205,42 +9202,34 @@
           <w:sz w:val="32"/>
           <w:szCs w:val="32"/>
         </w:rPr>
-        <w:t>L’entità garanzia, separata dalla generalizzazione “Prodotto” ma inserita in questo modello,</w:t>
-      </w:r>
-      <w:r>
-        <w:rPr>
-          <w:sz w:val="32"/>
-          <w:szCs w:val="32"/>
-        </w:rPr>
-        <w:t xml:space="preserve"> è composta dall’ID che serve a identificarla univocamente e dall’attributo scadenza che, in relazione con la data di installazione, specifica la durata. </w:t>
-      </w:r>
-    </w:p>
-    <w:p>
-      <w:pPr>
-        <w:rPr>
-          <w:sz w:val="32"/>
-          <w:szCs w:val="32"/>
-        </w:rPr>
-      </w:pPr>
-    </w:p>
-    <w:p>
-      <w:pPr>
-        <w:rPr>
-          <w:sz w:val="32"/>
-          <w:szCs w:val="32"/>
-        </w:rPr>
-      </w:pPr>
-      <w:r>
-        <w:rPr>
-          <w:sz w:val="32"/>
-          <w:szCs w:val="32"/>
+        <w:t xml:space="preserve">L’entità garanzia, separata dalla generalizzazione “Prodotto” ma inserita in questo modello, è composta dall’ID che serve a identificarla univocamente e dall’attributo scadenza che, in relazione con la data di installazione, specifica la durata. </w:t>
+      </w:r>
+    </w:p>
+    <w:p>
+      <w:pPr>
+        <w:rPr>
+          <w:sz w:val="32"/>
+          <w:szCs w:val="32"/>
+        </w:rPr>
+      </w:pPr>
+    </w:p>
+    <w:p>
+      <w:pPr>
+        <w:rPr>
+          <w:sz w:val="32"/>
+          <w:szCs w:val="32"/>
+        </w:rPr>
+      </w:pPr>
+      <w:r>
+        <w:rPr>
+          <w:noProof/>
         </w:rPr>
         <w:lastRenderedPageBreak/>
         <w:drawing>
-          <wp:inline distT="0" distB="0" distL="0" distR="0" wp14:anchorId="75821E34" wp14:editId="1BCDB3A5">
-            <wp:extent cx="5159187" cy="2065199"/>
-            <wp:effectExtent l="0" t="0" r="3810" b="0"/>
-            <wp:docPr id="30" name="Immagine 30"/>
+          <wp:inline distT="0" distB="0" distL="0" distR="0" wp14:anchorId="7F6E6B7B" wp14:editId="18B91F45">
+            <wp:extent cx="4676140" cy="1628140"/>
+            <wp:effectExtent l="0" t="0" r="0" b="0"/>
+            <wp:docPr id="10" name="Immagine 10"/>
             <wp:cNvGraphicFramePr>
               <a:graphicFrameLocks xmlns:a="http://schemas.openxmlformats.org/drawingml/2006/main" noChangeAspect="1"/>
             </wp:cNvGraphicFramePr>
@@ -9248,23 +9237,36 @@
               <a:graphicData uri="http://schemas.openxmlformats.org/drawingml/2006/picture">
                 <pic:pic xmlns:pic="http://schemas.openxmlformats.org/drawingml/2006/picture">
                   <pic:nvPicPr>
-                    <pic:cNvPr id="1" name=""/>
-                    <pic:cNvPicPr/>
+                    <pic:cNvPr id="0" name="Picture 7"/>
+                    <pic:cNvPicPr>
+                      <a:picLocks noChangeAspect="1" noChangeArrowheads="1"/>
+                    </pic:cNvPicPr>
                   </pic:nvPicPr>
                   <pic:blipFill>
-                    <a:blip r:embed="rId19"/>
+                    <a:blip r:embed="rId19">
+                      <a:extLst>
+                        <a:ext uri="{28A0092B-C50C-407E-A947-70E740481C1C}">
+                          <a14:useLocalDpi xmlns:a14="http://schemas.microsoft.com/office/drawing/2010/main" val="0"/>
+                        </a:ext>
+                      </a:extLst>
+                    </a:blip>
+                    <a:srcRect/>
                     <a:stretch>
                       <a:fillRect/>
                     </a:stretch>
                   </pic:blipFill>
-                  <pic:spPr>
+                  <pic:spPr bwMode="auto">
                     <a:xfrm>
                       <a:off x="0" y="0"/>
-                      <a:ext cx="5159187" cy="2065199"/>
+                      <a:ext cx="4676140" cy="1628140"/>
                     </a:xfrm>
                     <a:prstGeom prst="rect">
                       <a:avLst/>
                     </a:prstGeom>
+                    <a:noFill/>
+                    <a:ln>
+                      <a:noFill/>
+                    </a:ln>
                   </pic:spPr>
                 </pic:pic>
               </a:graphicData>
@@ -9283,6 +9285,7 @@
       </w:pPr>
       <w:r>
         <w:rPr>
+          <w:noProof/>
           <w:sz w:val="32"/>
           <w:szCs w:val="32"/>
         </w:rPr>
@@ -9453,13 +9456,23 @@
           <w:szCs w:val="32"/>
         </w:rPr>
       </w:pPr>
-      <w:r>
+    </w:p>
+    <w:p>
+      <w:pPr>
         <w:rPr>
           <w:b/>
           <w:bCs/>
           <w:sz w:val="32"/>
           <w:szCs w:val="32"/>
         </w:rPr>
+      </w:pPr>
+      <w:r>
+        <w:rPr>
+          <w:b/>
+          <w:bCs/>
+          <w:sz w:val="32"/>
+          <w:szCs w:val="32"/>
+        </w:rPr>
         <w:lastRenderedPageBreak/>
         <w:t>Installazione</w:t>
       </w:r>
@@ -9489,6 +9502,7 @@
       </w:pPr>
       <w:r>
         <w:rPr>
+          <w:noProof/>
           <w:sz w:val="32"/>
           <w:szCs w:val="32"/>
         </w:rPr>
@@ -9874,14 +9888,12 @@
       <w:r>
         <w:rPr>
           <w:noProof/>
-          <w:sz w:val="24"/>
-          <w:szCs w:val="24"/>
         </w:rPr>
         <w:drawing>
-          <wp:inline distT="0" distB="0" distL="0" distR="0" wp14:anchorId="1ECBED14" wp14:editId="58048AD6">
+          <wp:inline distT="0" distB="0" distL="0" distR="0" wp14:anchorId="55E02D65" wp14:editId="50334772">
             <wp:extent cx="6120130" cy="4238625"/>
             <wp:effectExtent l="0" t="0" r="0" b="9525"/>
-            <wp:docPr id="33" name="Immagine 33"/>
+            <wp:docPr id="9" name="Immagine 9"/>
             <wp:cNvGraphicFramePr>
               <a:graphicFrameLocks xmlns:a="http://schemas.openxmlformats.org/drawingml/2006/main" noChangeAspect="1"/>
             </wp:cNvGraphicFramePr>
@@ -9889,7 +9901,7 @@
               <a:graphicData uri="http://schemas.openxmlformats.org/drawingml/2006/picture">
                 <pic:pic xmlns:pic="http://schemas.openxmlformats.org/drawingml/2006/picture">
                   <pic:nvPicPr>
-                    <pic:cNvPr id="0" name="Picture 3"/>
+                    <pic:cNvPr id="0" name="Picture 5"/>
                     <pic:cNvPicPr>
                       <a:picLocks noChangeAspect="1" noChangeArrowheads="1"/>
                     </pic:cNvPicPr>
@@ -12048,6 +12060,13 @@
           <w:sz w:val="32"/>
           <w:szCs w:val="32"/>
         </w:rPr>
+        <w:t xml:space="preserve"> in quanto per la logica del sistema dei ticket ci interessa soltanto l’insolvenza dei clienti; il ‘+’ rappresenta il saldo positivo e il ‘-‘ l’insolvenza</w:t>
+      </w:r>
+      <w:r>
+        <w:rPr>
+          <w:sz w:val="32"/>
+          <w:szCs w:val="32"/>
+        </w:rPr>
         <w:t>.</w:t>
       </w:r>
     </w:p>
@@ -12189,7 +12208,14 @@
           <w:sz w:val="32"/>
           <w:szCs w:val="32"/>
         </w:rPr>
-        <w:t>Data di inizio: deve essere uguale o precedente alla data attuale;</w:t>
+        <w:t>Apertura</w:t>
+      </w:r>
+      <w:r>
+        <w:rPr>
+          <w:sz w:val="32"/>
+          <w:szCs w:val="32"/>
+        </w:rPr>
+        <w:t>: deve essere uguale o precedente alla data attuale;</w:t>
       </w:r>
     </w:p>
     <w:p>
@@ -12209,7 +12235,14 @@
           <w:sz w:val="32"/>
           <w:szCs w:val="32"/>
         </w:rPr>
-        <w:t>Data di fine: deve essere successiva o uguale alla data di inizio;</w:t>
+        <w:t>Chiusura</w:t>
+      </w:r>
+      <w:r>
+        <w:rPr>
+          <w:sz w:val="32"/>
+          <w:szCs w:val="32"/>
+        </w:rPr>
+        <w:t>: deve essere successiva o uguale alla data di inizio;</w:t>
       </w:r>
     </w:p>
     <w:p>
@@ -12478,6 +12511,7 @@
           <w:sz w:val="32"/>
           <w:szCs w:val="32"/>
         </w:rPr>
+        <w:lastRenderedPageBreak/>
         <w:t>Sesso: può essere “M” o “F”;</w:t>
       </w:r>
     </w:p>
@@ -12518,7 +12552,6 @@
           <w:sz w:val="32"/>
           <w:szCs w:val="32"/>
         </w:rPr>
-        <w:lastRenderedPageBreak/>
         <w:t>Resident: può essere “R” (resident) o “NR” (non resident);</w:t>
       </w:r>
     </w:p>
@@ -12547,16 +12580,75 @@
         <w:rPr>
           <w:sz w:val="32"/>
           <w:szCs w:val="32"/>
+        </w:rPr>
+      </w:pPr>
+      <w:r>
+        <w:rPr>
+          <w:sz w:val="32"/>
+          <w:szCs w:val="32"/>
           <w:u w:val="single"/>
         </w:rPr>
-      </w:pPr>
-      <w:r>
+        <w:t>RV5 Prodotto</w:t>
+      </w:r>
+    </w:p>
+    <w:p>
+      <w:pPr>
+        <w:pStyle w:val="Paragrafoelenco"/>
+        <w:numPr>
+          <w:ilvl w:val="0"/>
+          <w:numId w:val="14"/>
+        </w:numPr>
+        <w:rPr>
+          <w:sz w:val="32"/>
+          <w:szCs w:val="32"/>
+        </w:rPr>
+      </w:pPr>
+      <w:r>
+        <w:rPr>
+          <w:sz w:val="32"/>
+          <w:szCs w:val="32"/>
+        </w:rPr>
+        <w:t>ID Matricola</w:t>
+      </w:r>
+      <w:r>
+        <w:rPr>
+          <w:sz w:val="32"/>
+          <w:szCs w:val="32"/>
+        </w:rPr>
+        <w:t>: deve essere di 12 cifre numeriche;</w:t>
+      </w:r>
+    </w:p>
+    <w:p>
+      <w:pPr>
         <w:rPr>
           <w:sz w:val="32"/>
           <w:szCs w:val="32"/>
           <w:u w:val="single"/>
         </w:rPr>
-        <w:t>RV5 Consumabile</w:t>
+      </w:pPr>
+      <w:r>
+        <w:rPr>
+          <w:sz w:val="32"/>
+          <w:szCs w:val="32"/>
+          <w:u w:val="single"/>
+        </w:rPr>
+        <w:t>RV</w:t>
+      </w:r>
+      <w:r>
+        <w:rPr>
+          <w:sz w:val="32"/>
+          <w:szCs w:val="32"/>
+          <w:u w:val="single"/>
+        </w:rPr>
+        <w:t>6</w:t>
+      </w:r>
+      <w:r>
+        <w:rPr>
+          <w:sz w:val="32"/>
+          <w:szCs w:val="32"/>
+          <w:u w:val="single"/>
+        </w:rPr>
+        <w:t xml:space="preserve"> Consumabile</w:t>
       </w:r>
     </w:p>
     <w:p>
@@ -12576,7 +12668,21 @@
           <w:sz w:val="32"/>
           <w:szCs w:val="32"/>
         </w:rPr>
-        <w:t>Matricola: deve essere di 12 cifre numeriche;</w:t>
+        <w:t>Categoria</w:t>
+      </w:r>
+      <w:r>
+        <w:rPr>
+          <w:sz w:val="32"/>
+          <w:szCs w:val="32"/>
+        </w:rPr>
+        <w:t>: può essere “lame di taglio” o “lampade” o “feltri” o “frese” o “</w:t>
+      </w:r>
+      <w:r>
+        <w:rPr>
+          <w:sz w:val="32"/>
+          <w:szCs w:val="32"/>
+        </w:rPr>
+        <w:t>penne” o “fustelle” o “punzoni” o “pc”;</w:t>
       </w:r>
     </w:p>
     <w:p>
@@ -12596,14 +12702,49 @@
           <w:sz w:val="32"/>
           <w:szCs w:val="32"/>
         </w:rPr>
-        <w:t>Nome: può essere “lame di taglio” o “lampade” o “feltri” o “frese” o “</w:t>
-      </w:r>
-      <w:r>
-        <w:rPr>
-          <w:sz w:val="32"/>
-          <w:szCs w:val="32"/>
-        </w:rPr>
-        <w:t>penne” o “fustelle” o “punzoni” o “pc”;</w:t>
+        <w:t>Prezzo: deve essere un numero maggiore di zero.</w:t>
+      </w:r>
+    </w:p>
+    <w:p>
+      <w:pPr>
+        <w:rPr>
+          <w:sz w:val="32"/>
+          <w:szCs w:val="32"/>
+          <w:u w:val="single"/>
+        </w:rPr>
+      </w:pPr>
+    </w:p>
+    <w:p>
+      <w:pPr>
+        <w:rPr>
+          <w:sz w:val="32"/>
+          <w:szCs w:val="32"/>
+          <w:u w:val="single"/>
+        </w:rPr>
+      </w:pPr>
+      <w:r>
+        <w:rPr>
+          <w:sz w:val="32"/>
+          <w:szCs w:val="32"/>
+          <w:u w:val="single"/>
+        </w:rPr>
+        <w:t>RV</w:t>
+      </w:r>
+      <w:r>
+        <w:rPr>
+          <w:sz w:val="32"/>
+          <w:szCs w:val="32"/>
+          <w:u w:val="single"/>
+        </w:rPr>
+        <w:t>7</w:t>
+      </w:r>
+      <w:r>
+        <w:rPr>
+          <w:sz w:val="32"/>
+          <w:szCs w:val="32"/>
+          <w:u w:val="single"/>
+        </w:rPr>
+        <w:t xml:space="preserve"> Macchinario</w:t>
       </w:r>
     </w:p>
     <w:p>
@@ -12623,7 +12764,21 @@
           <w:sz w:val="32"/>
           <w:szCs w:val="32"/>
         </w:rPr>
-        <w:t>Prezzo: deve essere un numero maggiore di zero.</w:t>
+        <w:t>Categoria</w:t>
+      </w:r>
+      <w:r>
+        <w:rPr>
+          <w:sz w:val="32"/>
+          <w:szCs w:val="32"/>
+        </w:rPr>
+        <w:t>: può essere “Booster” o “Spark” o “Kombo TH” o “Kombo STC” o “Kombo TAV”</w:t>
+      </w:r>
+      <w:r>
+        <w:rPr>
+          <w:sz w:val="32"/>
+          <w:szCs w:val="32"/>
+        </w:rPr>
+        <w:t>.</w:t>
       </w:r>
     </w:p>
     <w:p>
@@ -12634,22 +12789,29 @@
           <w:u w:val="single"/>
         </w:rPr>
       </w:pPr>
-    </w:p>
-    <w:p>
-      <w:pPr>
+      <w:r>
         <w:rPr>
           <w:sz w:val="32"/>
           <w:szCs w:val="32"/>
           <w:u w:val="single"/>
         </w:rPr>
-      </w:pPr>
+        <w:t>RV</w:t>
+      </w:r>
       <w:r>
         <w:rPr>
           <w:sz w:val="32"/>
           <w:szCs w:val="32"/>
           <w:u w:val="single"/>
         </w:rPr>
-        <w:t>RV6 Macchinario</w:t>
+        <w:t>8</w:t>
+      </w:r>
+      <w:r>
+        <w:rPr>
+          <w:sz w:val="32"/>
+          <w:szCs w:val="32"/>
+          <w:u w:val="single"/>
+        </w:rPr>
+        <w:t xml:space="preserve"> Installazione</w:t>
       </w:r>
     </w:p>
     <w:p>
@@ -12669,7 +12831,47 @@
           <w:sz w:val="32"/>
           <w:szCs w:val="32"/>
         </w:rPr>
-        <w:t>Matricola: deve essere di 12 cifre numeriche;</w:t>
+        <w:t>Data: deve essere uguale o precedente alla data attuale</w:t>
+      </w:r>
+      <w:r>
+        <w:rPr>
+          <w:sz w:val="32"/>
+          <w:szCs w:val="32"/>
+        </w:rPr>
+        <w:t>.</w:t>
+      </w:r>
+    </w:p>
+    <w:p>
+      <w:pPr>
+        <w:rPr>
+          <w:sz w:val="32"/>
+          <w:szCs w:val="32"/>
+          <w:u w:val="single"/>
+        </w:rPr>
+      </w:pPr>
+      <w:r>
+        <w:rPr>
+          <w:sz w:val="32"/>
+          <w:szCs w:val="32"/>
+          <w:u w:val="single"/>
+        </w:rPr>
+        <w:t>RV</w:t>
+      </w:r>
+      <w:r>
+        <w:rPr>
+          <w:sz w:val="32"/>
+          <w:szCs w:val="32"/>
+          <w:u w:val="single"/>
+        </w:rPr>
+        <w:t>9</w:t>
+      </w:r>
+      <w:r>
+        <w:rPr>
+          <w:sz w:val="32"/>
+          <w:szCs w:val="32"/>
+          <w:u w:val="single"/>
+        </w:rPr>
+        <w:t xml:space="preserve"> Garanzia</w:t>
       </w:r>
     </w:p>
     <w:p>
@@ -12689,31 +12891,7 @@
           <w:sz w:val="32"/>
           <w:szCs w:val="32"/>
         </w:rPr>
-        <w:t>Nome: può essere “Booster” o “Spark” o “Kombo TH” o “Kombo STC” o “Kombo TAV”</w:t>
-      </w:r>
-      <w:r>
-        <w:rPr>
-          <w:sz w:val="32"/>
-          <w:szCs w:val="32"/>
-        </w:rPr>
-        <w:t>.</w:t>
-      </w:r>
-    </w:p>
-    <w:p>
-      <w:pPr>
-        <w:rPr>
-          <w:sz w:val="32"/>
-          <w:szCs w:val="32"/>
-          <w:u w:val="single"/>
-        </w:rPr>
-      </w:pPr>
-      <w:r>
-        <w:rPr>
-          <w:sz w:val="32"/>
-          <w:szCs w:val="32"/>
-          <w:u w:val="single"/>
-        </w:rPr>
-        <w:t>RV7 Installazione</w:t>
+        <w:t>ID: deve essere di 7 cifre numeriche;</w:t>
       </w:r>
     </w:p>
     <w:p>
@@ -12733,70 +12911,6 @@
           <w:sz w:val="32"/>
           <w:szCs w:val="32"/>
         </w:rPr>
-        <w:t>Data: deve essere uguale o precedente alla data attuale</w:t>
-      </w:r>
-      <w:r>
-        <w:rPr>
-          <w:sz w:val="32"/>
-          <w:szCs w:val="32"/>
-        </w:rPr>
-        <w:t>.</w:t>
-      </w:r>
-    </w:p>
-    <w:p>
-      <w:pPr>
-        <w:rPr>
-          <w:sz w:val="32"/>
-          <w:szCs w:val="32"/>
-          <w:u w:val="single"/>
-        </w:rPr>
-      </w:pPr>
-      <w:r>
-        <w:rPr>
-          <w:sz w:val="32"/>
-          <w:szCs w:val="32"/>
-          <w:u w:val="single"/>
-        </w:rPr>
-        <w:t>RV8 Garanzia</w:t>
-      </w:r>
-    </w:p>
-    <w:p>
-      <w:pPr>
-        <w:pStyle w:val="Paragrafoelenco"/>
-        <w:numPr>
-          <w:ilvl w:val="0"/>
-          <w:numId w:val="10"/>
-        </w:numPr>
-        <w:rPr>
-          <w:sz w:val="32"/>
-          <w:szCs w:val="32"/>
-        </w:rPr>
-      </w:pPr>
-      <w:r>
-        <w:rPr>
-          <w:sz w:val="32"/>
-          <w:szCs w:val="32"/>
-        </w:rPr>
-        <w:t>ID: deve essere di 7 cifre numeriche;</w:t>
-      </w:r>
-    </w:p>
-    <w:p>
-      <w:pPr>
-        <w:pStyle w:val="Paragrafoelenco"/>
-        <w:numPr>
-          <w:ilvl w:val="0"/>
-          <w:numId w:val="10"/>
-        </w:numPr>
-        <w:rPr>
-          <w:sz w:val="32"/>
-          <w:szCs w:val="32"/>
-        </w:rPr>
-      </w:pPr>
-      <w:r>
-        <w:rPr>
-          <w:sz w:val="32"/>
-          <w:szCs w:val="32"/>
-        </w:rPr>
         <w:t xml:space="preserve">Scadenza: deve essere di 12 mesi successiva all’attributo “Data” della relazione </w:t>
       </w:r>
       <w:r>
@@ -12888,38 +13002,6 @@
         </w:rPr>
         <w:t>consumabili richiesti dal cliente.</w:t>
       </w:r>
-    </w:p>
-    <w:p>
-      <w:pPr>
-        <w:rPr>
-          <w:sz w:val="24"/>
-          <w:szCs w:val="24"/>
-        </w:rPr>
-      </w:pPr>
-    </w:p>
-    <w:p>
-      <w:pPr>
-        <w:rPr>
-          <w:sz w:val="24"/>
-          <w:szCs w:val="24"/>
-        </w:rPr>
-      </w:pPr>
-    </w:p>
-    <w:p>
-      <w:pPr>
-        <w:rPr>
-          <w:sz w:val="24"/>
-          <w:szCs w:val="24"/>
-        </w:rPr>
-      </w:pPr>
-    </w:p>
-    <w:p>
-      <w:pPr>
-        <w:rPr>
-          <w:sz w:val="24"/>
-          <w:szCs w:val="24"/>
-        </w:rPr>
-      </w:pPr>
     </w:p>
     <w:p>
       <w:pPr>
@@ -12935,6 +13017,7 @@
           <w:szCs w:val="52"/>
           <w:u w:val="single"/>
         </w:rPr>
+        <w:lastRenderedPageBreak/>
         <w:t>3. PROGETTAZIONE LOGICA</w:t>
       </w:r>
     </w:p>
@@ -13831,22 +13914,22 @@
           <w:sz w:val="32"/>
           <w:szCs w:val="32"/>
         </w:rPr>
+        <w:t>Si osserva che Ticket, Generazione e Assistenza hanno lo stesso volume in quanto strettamente collegati al numero di ticket annuali richiesti dai clienti.</w:t>
+      </w:r>
+    </w:p>
+    <w:p>
+      <w:pPr>
+        <w:rPr>
+          <w:sz w:val="32"/>
+          <w:szCs w:val="32"/>
+        </w:rPr>
+      </w:pPr>
+      <w:r>
+        <w:rPr>
+          <w:sz w:val="32"/>
+          <w:szCs w:val="32"/>
+        </w:rPr>
         <w:lastRenderedPageBreak/>
-        <w:t>Si osserva che Ticket, Generazione e Assistenza hanno lo stesso volume in quanto strettamente collegati al numero di ticket annuali richiesti dai clienti.</w:t>
-      </w:r>
-    </w:p>
-    <w:p>
-      <w:pPr>
-        <w:rPr>
-          <w:sz w:val="32"/>
-          <w:szCs w:val="32"/>
-        </w:rPr>
-      </w:pPr>
-      <w:r>
-        <w:rPr>
-          <w:sz w:val="32"/>
-          <w:szCs w:val="32"/>
-        </w:rPr>
         <w:t xml:space="preserve">Ticket inoltre ha come volume </w:t>
       </w:r>
       <w:r>
@@ -13868,14 +13951,7 @@
           <w:sz w:val="32"/>
           <w:szCs w:val="32"/>
         </w:rPr>
-        <w:t xml:space="preserve"> </w:t>
-      </w:r>
-      <w:r>
-        <w:rPr>
-          <w:sz w:val="32"/>
-          <w:szCs w:val="32"/>
-        </w:rPr>
-        <w:t>e 220 giorni lavorativi</w:t>
+        <w:t xml:space="preserve"> e 220 giorni lavorativi</w:t>
       </w:r>
       <w:r>
         <w:rPr>
@@ -13957,6 +14033,22 @@
         <w:rPr>
           <w:sz w:val="24"/>
           <w:szCs w:val="24"/>
+        </w:rPr>
+      </w:pPr>
+    </w:p>
+    <w:p>
+      <w:pPr>
+        <w:rPr>
+          <w:sz w:val="48"/>
+          <w:szCs w:val="48"/>
+        </w:rPr>
+      </w:pPr>
+    </w:p>
+    <w:p>
+      <w:pPr>
+        <w:rPr>
+          <w:sz w:val="48"/>
+          <w:szCs w:val="48"/>
         </w:rPr>
       </w:pPr>
     </w:p>
@@ -20777,17 +20869,84 @@
     <w:p>
       <w:pPr>
         <w:rPr>
+          <w:sz w:val="32"/>
+          <w:szCs w:val="32"/>
+        </w:rPr>
+      </w:pPr>
+      <w:r>
+        <w:rPr>
+          <w:sz w:val="32"/>
+          <w:szCs w:val="32"/>
+        </w:rPr>
+        <w:t>Nel nostro schema è presente soltanto la gerarchia che riguarda l’entità “Prodotto”.</w:t>
+      </w:r>
+      <w:r>
+        <w:rPr>
+          <w:sz w:val="32"/>
+          <w:szCs w:val="32"/>
+        </w:rPr>
+        <w:t xml:space="preserve"> In questo caso abbiamo ritenuto conveniente accorpare l’entità genitore nelle entità figlie dato che le operazioni si riferiscono sempre a Macchinario e Consumabile e mai a Prodotto (generalizzazione totale).</w:t>
+      </w:r>
+    </w:p>
+    <w:p>
+      <w:pPr>
+        <w:rPr>
+          <w:sz w:val="32"/>
+          <w:szCs w:val="32"/>
+        </w:rPr>
+      </w:pPr>
+      <w:r>
+        <w:rPr>
+          <w:sz w:val="32"/>
+          <w:szCs w:val="32"/>
+        </w:rPr>
+        <w:t xml:space="preserve">Operando in questo modo scomposto la relazione Assistenza in Assistenza Macchinario e Assistenza Consumabile, con le quali abbiamo anche rivisto le cardinalità. Dunque, Ticket ha cardinalità (0,1) sia con Assistenza Macchinario che con Assistenza Consumabile in quanto la partecipazione è opzionale. </w:t>
+      </w:r>
+      <w:r>
+        <w:rPr>
+          <w:sz w:val="32"/>
+          <w:szCs w:val="32"/>
+        </w:rPr>
+        <w:t>Infatti, un Ticket o sarà associato ad un Macchinario oppure sarà rivolto all’acquisto di un Consumabile.</w:t>
+      </w:r>
+    </w:p>
+    <w:p>
+      <w:pPr>
+        <w:rPr>
+          <w:sz w:val="32"/>
+          <w:szCs w:val="32"/>
+        </w:rPr>
+      </w:pPr>
+      <w:r>
+        <w:rPr>
+          <w:sz w:val="32"/>
+          <w:szCs w:val="32"/>
+        </w:rPr>
+        <w:t xml:space="preserve">Abbiamo introdotto infine anche la relazione Acquisto Macchinario </w:t>
+      </w:r>
+      <w:r>
+        <w:rPr>
+          <w:sz w:val="32"/>
+          <w:szCs w:val="32"/>
+        </w:rPr>
+        <w:t>che si riferisce ai macchinari precedentemente comprati dal Cliente.</w:t>
+      </w:r>
+    </w:p>
+    <w:p>
+      <w:pPr>
+        <w:rPr>
           <w:sz w:val="48"/>
           <w:szCs w:val="48"/>
         </w:rPr>
       </w:pPr>
-      <w:r>
+    </w:p>
+    <w:p>
+      <w:pPr>
         <w:rPr>
           <w:sz w:val="48"/>
           <w:szCs w:val="48"/>
         </w:rPr>
-        <w:t>-----</w:t>
-      </w:r>
+      </w:pPr>
     </w:p>
     <w:p>
       <w:pPr>
@@ -20799,59 +20958,127 @@
     </w:p>
     <w:p>
       <w:pPr>
+        <w:jc w:val="center"/>
         <w:rPr>
           <w:sz w:val="48"/>
           <w:szCs w:val="48"/>
         </w:rPr>
       </w:pPr>
-    </w:p>
-    <w:p>
-      <w:pPr>
+      <w:r>
+        <w:rPr>
+          <w:noProof/>
+        </w:rPr>
+        <w:drawing>
+          <wp:inline distT="0" distB="0" distL="0" distR="0" wp14:anchorId="4E2559EB" wp14:editId="085B9308">
+            <wp:extent cx="5699147" cy="3333865"/>
+            <wp:effectExtent l="0" t="0" r="0" b="0"/>
+            <wp:docPr id="12" name="Immagine 12"/>
+            <wp:cNvGraphicFramePr>
+              <a:graphicFrameLocks xmlns:a="http://schemas.openxmlformats.org/drawingml/2006/main" noChangeAspect="1"/>
+            </wp:cNvGraphicFramePr>
+            <a:graphic xmlns:a="http://schemas.openxmlformats.org/drawingml/2006/main">
+              <a:graphicData uri="http://schemas.openxmlformats.org/drawingml/2006/picture">
+                <pic:pic xmlns:pic="http://schemas.openxmlformats.org/drawingml/2006/picture">
+                  <pic:nvPicPr>
+                    <pic:cNvPr id="0" name="Picture 9"/>
+                    <pic:cNvPicPr>
+                      <a:picLocks noChangeAspect="1" noChangeArrowheads="1"/>
+                    </pic:cNvPicPr>
+                  </pic:nvPicPr>
+                  <pic:blipFill>
+                    <a:blip r:embed="rId26">
+                      <a:extLst>
+                        <a:ext uri="{28A0092B-C50C-407E-A947-70E740481C1C}">
+                          <a14:useLocalDpi xmlns:a14="http://schemas.microsoft.com/office/drawing/2010/main" val="0"/>
+                        </a:ext>
+                      </a:extLst>
+                    </a:blip>
+                    <a:srcRect/>
+                    <a:stretch>
+                      <a:fillRect/>
+                    </a:stretch>
+                  </pic:blipFill>
+                  <pic:spPr bwMode="auto">
+                    <a:xfrm>
+                      <a:off x="0" y="0"/>
+                      <a:ext cx="5713922" cy="3342508"/>
+                    </a:xfrm>
+                    <a:prstGeom prst="rect">
+                      <a:avLst/>
+                    </a:prstGeom>
+                    <a:noFill/>
+                    <a:ln>
+                      <a:noFill/>
+                    </a:ln>
+                  </pic:spPr>
+                </pic:pic>
+              </a:graphicData>
+            </a:graphic>
+          </wp:inline>
+        </w:drawing>
+      </w:r>
+    </w:p>
+    <w:p>
+      <w:pPr>
+        <w:jc w:val="center"/>
         <w:rPr>
           <w:sz w:val="48"/>
           <w:szCs w:val="48"/>
         </w:rPr>
       </w:pPr>
-    </w:p>
-    <w:p>
-      <w:pPr>
-        <w:rPr>
-          <w:sz w:val="48"/>
-          <w:szCs w:val="48"/>
-        </w:rPr>
-      </w:pPr>
-    </w:p>
-    <w:p>
-      <w:pPr>
-        <w:rPr>
-          <w:sz w:val="48"/>
-          <w:szCs w:val="48"/>
-        </w:rPr>
-      </w:pPr>
-    </w:p>
-    <w:p>
-      <w:pPr>
-        <w:rPr>
-          <w:sz w:val="48"/>
-          <w:szCs w:val="48"/>
-        </w:rPr>
-      </w:pPr>
-    </w:p>
-    <w:p>
-      <w:pPr>
-        <w:rPr>
-          <w:sz w:val="48"/>
-          <w:szCs w:val="48"/>
-        </w:rPr>
-      </w:pPr>
-    </w:p>
-    <w:p>
-      <w:pPr>
-        <w:rPr>
-          <w:sz w:val="48"/>
-          <w:szCs w:val="48"/>
-        </w:rPr>
-      </w:pPr>
+      <w:r>
+        <w:rPr>
+          <w:noProof/>
+        </w:rPr>
+        <w:drawing>
+          <wp:inline distT="0" distB="0" distL="0" distR="0" wp14:anchorId="7F1DD273" wp14:editId="49F9984D">
+            <wp:extent cx="5465619" cy="4426709"/>
+            <wp:effectExtent l="0" t="0" r="1905" b="0"/>
+            <wp:docPr id="7" name="Immagine 7"/>
+            <wp:cNvGraphicFramePr>
+              <a:graphicFrameLocks xmlns:a="http://schemas.openxmlformats.org/drawingml/2006/main" noChangeAspect="1"/>
+            </wp:cNvGraphicFramePr>
+            <a:graphic xmlns:a="http://schemas.openxmlformats.org/drawingml/2006/main">
+              <a:graphicData uri="http://schemas.openxmlformats.org/drawingml/2006/picture">
+                <pic:pic xmlns:pic="http://schemas.openxmlformats.org/drawingml/2006/picture">
+                  <pic:nvPicPr>
+                    <pic:cNvPr id="0" name="Picture 3"/>
+                    <pic:cNvPicPr>
+                      <a:picLocks noChangeAspect="1" noChangeArrowheads="1"/>
+                    </pic:cNvPicPr>
+                  </pic:nvPicPr>
+                  <pic:blipFill>
+                    <a:blip r:embed="rId27">
+                      <a:extLst>
+                        <a:ext uri="{28A0092B-C50C-407E-A947-70E740481C1C}">
+                          <a14:useLocalDpi xmlns:a14="http://schemas.microsoft.com/office/drawing/2010/main" val="0"/>
+                        </a:ext>
+                      </a:extLst>
+                    </a:blip>
+                    <a:srcRect/>
+                    <a:stretch>
+                      <a:fillRect/>
+                    </a:stretch>
+                  </pic:blipFill>
+                  <pic:spPr bwMode="auto">
+                    <a:xfrm>
+                      <a:off x="0" y="0"/>
+                      <a:ext cx="5476606" cy="4435608"/>
+                    </a:xfrm>
+                    <a:prstGeom prst="rect">
+                      <a:avLst/>
+                    </a:prstGeom>
+                    <a:noFill/>
+                    <a:ln>
+                      <a:noFill/>
+                    </a:ln>
+                  </pic:spPr>
+                </pic:pic>
+              </a:graphicData>
+            </a:graphic>
+          </wp:inline>
+        </w:drawing>
+      </w:r>
     </w:p>
     <w:p>
       <w:pPr>
@@ -21124,15 +21351,14 @@
       </w:pPr>
       <w:r>
         <w:rPr>
-          <w:noProof/>
           <w:sz w:val="32"/>
           <w:szCs w:val="32"/>
         </w:rPr>
         <w:drawing>
-          <wp:inline distT="0" distB="0" distL="0" distR="0" wp14:anchorId="07077CA1" wp14:editId="66D0FF2A">
-            <wp:extent cx="6120130" cy="1523365"/>
-            <wp:effectExtent l="0" t="0" r="0" b="635"/>
-            <wp:docPr id="23" name="Immagine 23"/>
+          <wp:inline distT="0" distB="0" distL="0" distR="0" wp14:anchorId="74DC41F0" wp14:editId="4C531B42">
+            <wp:extent cx="6120130" cy="1533525"/>
+            <wp:effectExtent l="0" t="0" r="0" b="9525"/>
+            <wp:docPr id="17" name="Immagine 17"/>
             <wp:cNvGraphicFramePr>
               <a:graphicFrameLocks xmlns:a="http://schemas.openxmlformats.org/drawingml/2006/main" noChangeAspect="1"/>
             </wp:cNvGraphicFramePr>
@@ -21144,7 +21370,7 @@
                     <pic:cNvPicPr/>
                   </pic:nvPicPr>
                   <pic:blipFill>
-                    <a:blip r:embed="rId26"/>
+                    <a:blip r:embed="rId28"/>
                     <a:stretch>
                       <a:fillRect/>
                     </a:stretch>
@@ -21152,7 +21378,7 @@
                   <pic:spPr>
                     <a:xfrm>
                       <a:off x="0" y="0"/>
-                      <a:ext cx="6120130" cy="1523365"/>
+                      <a:ext cx="6120130" cy="1533525"/>
                     </a:xfrm>
                     <a:prstGeom prst="rect">
                       <a:avLst/>
@@ -21479,7 +21705,7 @@
                 <w:sz w:val="32"/>
                 <w:szCs w:val="32"/>
               </w:rPr>
-              <w:t>Matricola</w:t>
+              <w:t>ID Consumabile</w:t>
             </w:r>
           </w:p>
         </w:tc>
@@ -21530,7 +21756,7 @@
                 <w:sz w:val="32"/>
                 <w:szCs w:val="32"/>
               </w:rPr>
-              <w:t>Matricola</w:t>
+              <w:t>ID Macchinario</w:t>
             </w:r>
           </w:p>
         </w:tc>
@@ -21781,14 +22007,12 @@
       <w:r>
         <w:rPr>
           <w:noProof/>
-          <w:sz w:val="32"/>
-          <w:szCs w:val="32"/>
         </w:rPr>
         <w:drawing>
-          <wp:inline distT="0" distB="0" distL="0" distR="0" wp14:anchorId="0C48EC32" wp14:editId="2761CF39">
-            <wp:extent cx="6120130" cy="5746750"/>
-            <wp:effectExtent l="0" t="0" r="0" b="6350"/>
-            <wp:docPr id="25" name="Immagine 25"/>
+          <wp:inline distT="0" distB="0" distL="0" distR="0" wp14:anchorId="23EA1D29" wp14:editId="5CC34C83">
+            <wp:extent cx="6120130" cy="5831840"/>
+            <wp:effectExtent l="0" t="0" r="0" b="0"/>
+            <wp:docPr id="20" name="Immagine 20"/>
             <wp:cNvGraphicFramePr>
               <a:graphicFrameLocks xmlns:a="http://schemas.openxmlformats.org/drawingml/2006/main" noChangeAspect="1"/>
             </wp:cNvGraphicFramePr>
@@ -21796,13 +22020,13 @@
               <a:graphicData uri="http://schemas.openxmlformats.org/drawingml/2006/picture">
                 <pic:pic xmlns:pic="http://schemas.openxmlformats.org/drawingml/2006/picture">
                   <pic:nvPicPr>
-                    <pic:cNvPr id="0" name="Picture 1"/>
+                    <pic:cNvPr id="0" name="Picture 15"/>
                     <pic:cNvPicPr>
                       <a:picLocks noChangeAspect="1" noChangeArrowheads="1"/>
                     </pic:cNvPicPr>
                   </pic:nvPicPr>
                   <pic:blipFill>
-                    <a:blip r:embed="rId27">
+                    <a:blip r:embed="rId29">
                       <a:extLst>
                         <a:ext uri="{28A0092B-C50C-407E-A947-70E740481C1C}">
                           <a14:useLocalDpi xmlns:a14="http://schemas.microsoft.com/office/drawing/2010/main" val="0"/>
@@ -21817,7 +22041,7 @@
                   <pic:spPr bwMode="auto">
                     <a:xfrm>
                       <a:off x="0" y="0"/>
-                      <a:ext cx="6120130" cy="5746750"/>
+                      <a:ext cx="6120130" cy="5831840"/>
                     </a:xfrm>
                     <a:prstGeom prst="rect">
                       <a:avLst/>
@@ -25654,12 +25878,12 @@
       </w:pPr>
     </w:p>
     <w:sectPr>
-      <w:headerReference w:type="even" r:id="rId28"/>
-      <w:headerReference w:type="default" r:id="rId29"/>
-      <w:footerReference w:type="even" r:id="rId30"/>
-      <w:footerReference w:type="default" r:id="rId31"/>
-      <w:headerReference w:type="first" r:id="rId32"/>
-      <w:footerReference w:type="first" r:id="rId33"/>
+      <w:headerReference w:type="even" r:id="rId30"/>
+      <w:headerReference w:type="default" r:id="rId31"/>
+      <w:footerReference w:type="even" r:id="rId32"/>
+      <w:footerReference w:type="default" r:id="rId33"/>
+      <w:headerReference w:type="first" r:id="rId34"/>
+      <w:footerReference w:type="first" r:id="rId35"/>
       <w:pgSz w:w="11906" w:h="16838"/>
       <w:pgMar w:top="1417" w:right="1134" w:bottom="1134" w:left="1134" w:header="708" w:footer="708" w:gutter="0"/>
       <w:cols w:space="708"/>
@@ -26917,6 +27141,119 @@
     </w:lvl>
   </w:abstractNum>
   <w:abstractNum w:abstractNumId="11" w15:restartNumberingAfterBreak="0">
+    <w:nsid w:val="4DA167F6"/>
+    <w:multiLevelType w:val="hybridMultilevel"/>
+    <w:tmpl w:val="3D94AE90"/>
+    <w:lvl w:ilvl="0" w:tplc="04100001">
+      <w:start w:val="1"/>
+      <w:numFmt w:val="bullet"/>
+      <w:lvlText w:val=""/>
+      <w:lvlJc w:val="left"/>
+      <w:pPr>
+        <w:ind w:left="720" w:hanging="360"/>
+      </w:pPr>
+      <w:rPr>
+        <w:rFonts w:ascii="Symbol" w:hAnsi="Symbol" w:hint="default"/>
+      </w:rPr>
+    </w:lvl>
+    <w:lvl w:ilvl="1" w:tplc="04100003" w:tentative="1">
+      <w:start w:val="1"/>
+      <w:numFmt w:val="bullet"/>
+      <w:lvlText w:val="o"/>
+      <w:lvlJc w:val="left"/>
+      <w:pPr>
+        <w:ind w:left="1440" w:hanging="360"/>
+      </w:pPr>
+      <w:rPr>
+        <w:rFonts w:ascii="Courier New" w:hAnsi="Courier New" w:cs="Courier New" w:hint="default"/>
+      </w:rPr>
+    </w:lvl>
+    <w:lvl w:ilvl="2" w:tplc="04100005" w:tentative="1">
+      <w:start w:val="1"/>
+      <w:numFmt w:val="bullet"/>
+      <w:lvlText w:val=""/>
+      <w:lvlJc w:val="left"/>
+      <w:pPr>
+        <w:ind w:left="2160" w:hanging="360"/>
+      </w:pPr>
+      <w:rPr>
+        <w:rFonts w:ascii="Wingdings" w:hAnsi="Wingdings" w:hint="default"/>
+      </w:rPr>
+    </w:lvl>
+    <w:lvl w:ilvl="3" w:tplc="04100001" w:tentative="1">
+      <w:start w:val="1"/>
+      <w:numFmt w:val="bullet"/>
+      <w:lvlText w:val=""/>
+      <w:lvlJc w:val="left"/>
+      <w:pPr>
+        <w:ind w:left="2880" w:hanging="360"/>
+      </w:pPr>
+      <w:rPr>
+        <w:rFonts w:ascii="Symbol" w:hAnsi="Symbol" w:hint="default"/>
+      </w:rPr>
+    </w:lvl>
+    <w:lvl w:ilvl="4" w:tplc="04100003" w:tentative="1">
+      <w:start w:val="1"/>
+      <w:numFmt w:val="bullet"/>
+      <w:lvlText w:val="o"/>
+      <w:lvlJc w:val="left"/>
+      <w:pPr>
+        <w:ind w:left="3600" w:hanging="360"/>
+      </w:pPr>
+      <w:rPr>
+        <w:rFonts w:ascii="Courier New" w:hAnsi="Courier New" w:cs="Courier New" w:hint="default"/>
+      </w:rPr>
+    </w:lvl>
+    <w:lvl w:ilvl="5" w:tplc="04100005" w:tentative="1">
+      <w:start w:val="1"/>
+      <w:numFmt w:val="bullet"/>
+      <w:lvlText w:val=""/>
+      <w:lvlJc w:val="left"/>
+      <w:pPr>
+        <w:ind w:left="4320" w:hanging="360"/>
+      </w:pPr>
+      <w:rPr>
+        <w:rFonts w:ascii="Wingdings" w:hAnsi="Wingdings" w:hint="default"/>
+      </w:rPr>
+    </w:lvl>
+    <w:lvl w:ilvl="6" w:tplc="04100001" w:tentative="1">
+      <w:start w:val="1"/>
+      <w:numFmt w:val="bullet"/>
+      <w:lvlText w:val=""/>
+      <w:lvlJc w:val="left"/>
+      <w:pPr>
+        <w:ind w:left="5040" w:hanging="360"/>
+      </w:pPr>
+      <w:rPr>
+        <w:rFonts w:ascii="Symbol" w:hAnsi="Symbol" w:hint="default"/>
+      </w:rPr>
+    </w:lvl>
+    <w:lvl w:ilvl="7" w:tplc="04100003" w:tentative="1">
+      <w:start w:val="1"/>
+      <w:numFmt w:val="bullet"/>
+      <w:lvlText w:val="o"/>
+      <w:lvlJc w:val="left"/>
+      <w:pPr>
+        <w:ind w:left="5760" w:hanging="360"/>
+      </w:pPr>
+      <w:rPr>
+        <w:rFonts w:ascii="Courier New" w:hAnsi="Courier New" w:cs="Courier New" w:hint="default"/>
+      </w:rPr>
+    </w:lvl>
+    <w:lvl w:ilvl="8" w:tplc="04100005" w:tentative="1">
+      <w:start w:val="1"/>
+      <w:numFmt w:val="bullet"/>
+      <w:lvlText w:val=""/>
+      <w:lvlJc w:val="left"/>
+      <w:pPr>
+        <w:ind w:left="6480" w:hanging="360"/>
+      </w:pPr>
+      <w:rPr>
+        <w:rFonts w:ascii="Wingdings" w:hAnsi="Wingdings" w:hint="default"/>
+      </w:rPr>
+    </w:lvl>
+  </w:abstractNum>
+  <w:abstractNum w:abstractNumId="12" w15:restartNumberingAfterBreak="0">
     <w:nsid w:val="56B0678D"/>
     <w:multiLevelType w:val="hybridMultilevel"/>
     <w:tmpl w:val="E90631E6"/>
@@ -27005,7 +27342,7 @@
       </w:pPr>
     </w:lvl>
   </w:abstractNum>
-  <w:abstractNum w:abstractNumId="12" w15:restartNumberingAfterBreak="0">
+  <w:abstractNum w:abstractNumId="13" w15:restartNumberingAfterBreak="0">
     <w:nsid w:val="792B32E4"/>
     <w:multiLevelType w:val="hybridMultilevel"/>
     <w:tmpl w:val="12F6D0E2"/>
@@ -27125,10 +27462,10 @@
     <w:abstractNumId w:val="8"/>
   </w:num>
   <w:num w:numId="3" w16cid:durableId="311639910">
-    <w:abstractNumId w:val="12"/>
+    <w:abstractNumId w:val="13"/>
   </w:num>
   <w:num w:numId="4" w16cid:durableId="239337834">
-    <w:abstractNumId w:val="11"/>
+    <w:abstractNumId w:val="12"/>
   </w:num>
   <w:num w:numId="5" w16cid:durableId="2048875533">
     <w:abstractNumId w:val="10"/>
@@ -27156,6 +27493,9 @@
   </w:num>
   <w:num w:numId="13" w16cid:durableId="1256328196">
     <w:abstractNumId w:val="4"/>
+  </w:num>
+  <w:num w:numId="14" w16cid:durableId="802695255">
+    <w:abstractNumId w:val="11"/>
   </w:num>
 </w:numbering>
 </file>

</xml_diff>